<commit_message>
design updated with charts
</commit_message>
<xml_diff>
--- a/Documentation/Design Document.docx
+++ b/Documentation/Design Document.docx
@@ -1,6 +1,6 @@
 
 <file path=word/document.xml><?xml version="1.0" encoding="utf-8"?>
-<w:document xmlns:mo="http://schemas.microsoft.com/office/mac/office/2008/main" xmlns:ve="http://schemas.openxmlformats.org/markup-compatibility/2006" xmlns:mv="urn:schemas-microsoft-com:mac:vml" xmlns:o="urn:schemas-microsoft-com:office:office" xmlns:r="http://schemas.openxmlformats.org/officeDocument/2006/relationships" xmlns:m="http://schemas.openxmlformats.org/officeDocument/2006/math" xmlns:v="urn:schemas-microsoft-com:vml" xmlns:wp="http://schemas.openxmlformats.org/drawingml/2006/wordprocessingDrawing" xmlns:w10="urn:schemas-microsoft-com:office:word" xmlns:w="http://schemas.openxmlformats.org/wordprocessingml/2006/main" xmlns:wne="http://schemas.microsoft.com/office/word/2006/wordml">
+<w:document xmlns:wpc="http://schemas.microsoft.com/office/word/2010/wordprocessingCanvas" xmlns:mc="http://schemas.openxmlformats.org/markup-compatibility/2006" xmlns:o="urn:schemas-microsoft-com:office:office" xmlns:r="http://schemas.openxmlformats.org/officeDocument/2006/relationships" xmlns:m="http://schemas.openxmlformats.org/officeDocument/2006/math" xmlns:v="urn:schemas-microsoft-com:vml" xmlns:wp14="http://schemas.microsoft.com/office/word/2010/wordprocessingDrawing" xmlns:wp="http://schemas.openxmlformats.org/drawingml/2006/wordprocessingDrawing" xmlns:w10="urn:schemas-microsoft-com:office:word" xmlns:w="http://schemas.openxmlformats.org/wordprocessingml/2006/main" xmlns:w14="http://schemas.microsoft.com/office/word/2010/wordml" xmlns:wpg="http://schemas.microsoft.com/office/word/2010/wordprocessingGroup" xmlns:wpi="http://schemas.microsoft.com/office/word/2010/wordprocessingInk" xmlns:wne="http://schemas.microsoft.com/office/word/2006/wordml" xmlns:wps="http://schemas.microsoft.com/office/word/2010/wordprocessingShape" mc:Ignorable="w14 wp14">
   <w:body>
     <w:p>
       <w:pPr>
@@ -117,13 +117,31 @@
           <w:b/>
         </w:rPr>
       </w:pPr>
-      <w:r>
-        <w:rPr>
-          <w:rFonts w:asciiTheme="majorHAnsi" w:hAnsiTheme="majorHAnsi"/>
-          <w:b/>
-        </w:rPr>
-        <w:t>Miaw, Jireh</w:t>
-      </w:r>
+      <w:proofErr w:type="spellStart"/>
+      <w:r>
+        <w:rPr>
+          <w:rFonts w:asciiTheme="majorHAnsi" w:hAnsiTheme="majorHAnsi"/>
+          <w:b/>
+        </w:rPr>
+        <w:t>Miaw</w:t>
+      </w:r>
+      <w:proofErr w:type="spellEnd"/>
+      <w:r>
+        <w:rPr>
+          <w:rFonts w:asciiTheme="majorHAnsi" w:hAnsiTheme="majorHAnsi"/>
+          <w:b/>
+        </w:rPr>
+        <w:t xml:space="preserve">, </w:t>
+      </w:r>
+      <w:proofErr w:type="spellStart"/>
+      <w:r>
+        <w:rPr>
+          <w:rFonts w:asciiTheme="majorHAnsi" w:hAnsiTheme="majorHAnsi"/>
+          <w:b/>
+        </w:rPr>
+        <w:t>Jireh</w:t>
+      </w:r>
+      <w:proofErr w:type="spellEnd"/>
     </w:p>
     <w:p>
       <w:pPr>
@@ -147,27 +165,45 @@
           <w:b/>
         </w:rPr>
       </w:pPr>
-      <w:r>
-        <w:rPr>
-          <w:rFonts w:asciiTheme="majorHAnsi" w:hAnsiTheme="majorHAnsi"/>
-          <w:b/>
-        </w:rPr>
-        <w:t>Dworak, Catherine</w:t>
-      </w:r>
-    </w:p>
-    <w:p>
-      <w:pPr>
-        <w:rPr>
-          <w:rFonts w:asciiTheme="majorHAnsi" w:hAnsiTheme="majorHAnsi"/>
-          <w:b/>
-        </w:rPr>
-      </w:pPr>
-      <w:r>
-        <w:rPr>
-          <w:rFonts w:asciiTheme="majorHAnsi" w:hAnsiTheme="majorHAnsi"/>
-          <w:b/>
-        </w:rPr>
-        <w:t>Bertoglio, David</w:t>
+      <w:proofErr w:type="spellStart"/>
+      <w:r>
+        <w:rPr>
+          <w:rFonts w:asciiTheme="majorHAnsi" w:hAnsiTheme="majorHAnsi"/>
+          <w:b/>
+        </w:rPr>
+        <w:t>Dworak</w:t>
+      </w:r>
+      <w:proofErr w:type="spellEnd"/>
+      <w:r>
+        <w:rPr>
+          <w:rFonts w:asciiTheme="majorHAnsi" w:hAnsiTheme="majorHAnsi"/>
+          <w:b/>
+        </w:rPr>
+        <w:t>, Catherine</w:t>
+      </w:r>
+    </w:p>
+    <w:p>
+      <w:pPr>
+        <w:rPr>
+          <w:rFonts w:asciiTheme="majorHAnsi" w:hAnsiTheme="majorHAnsi"/>
+          <w:b/>
+        </w:rPr>
+      </w:pPr>
+      <w:proofErr w:type="spellStart"/>
+      <w:r>
+        <w:rPr>
+          <w:rFonts w:asciiTheme="majorHAnsi" w:hAnsiTheme="majorHAnsi"/>
+          <w:b/>
+        </w:rPr>
+        <w:t>Bertoglio</w:t>
+      </w:r>
+      <w:proofErr w:type="spellEnd"/>
+      <w:r>
+        <w:rPr>
+          <w:rFonts w:asciiTheme="majorHAnsi" w:hAnsiTheme="majorHAnsi"/>
+          <w:b/>
+        </w:rPr>
+        <w:t>, David</w:t>
       </w:r>
     </w:p>
     <w:p>
@@ -296,132 +332,18 @@
           <w:sz w:val="32"/>
         </w:rPr>
         <w:br w:type="page"/>
-        <w:t>Approval Sheet</w:t>
-      </w:r>
-    </w:p>
-    <w:p>
-      <w:pPr>
+      </w:r>
+      <w:r>
         <w:rPr>
           <w:rFonts w:ascii="Calibri" w:hAnsi="Calibri"/>
           <w:b/>
           <w:color w:val="4F81BD" w:themeColor="accent1"/>
           <w:sz w:val="32"/>
         </w:rPr>
-      </w:pPr>
-    </w:p>
-    <w:p>
-      <w:pPr>
-        <w:rPr>
-          <w:rFonts w:ascii="Calibri" w:hAnsi="Calibri"/>
-          <w:b/>
-          <w:sz w:val="28"/>
-        </w:rPr>
-      </w:pPr>
-      <w:r>
-        <w:rPr>
-          <w:rFonts w:ascii="Calibri" w:hAnsi="Calibri"/>
-          <w:b/>
-          <w:sz w:val="28"/>
-        </w:rPr>
-        <w:t>All group members whose names are listed below approve of the document and contributed fairly.</w:t>
-      </w:r>
-    </w:p>
-    <w:p>
-      <w:pPr>
-        <w:rPr>
-          <w:rFonts w:ascii="Calibri" w:hAnsi="Calibri"/>
-          <w:b/>
-          <w:sz w:val="28"/>
-        </w:rPr>
-      </w:pPr>
-    </w:p>
-    <w:p>
-      <w:pPr>
-        <w:rPr>
-          <w:rFonts w:asciiTheme="majorHAnsi" w:hAnsiTheme="majorHAnsi"/>
-          <w:b/>
-        </w:rPr>
-      </w:pPr>
-      <w:r>
-        <w:rPr>
-          <w:rFonts w:asciiTheme="majorHAnsi" w:hAnsiTheme="majorHAnsi"/>
-          <w:b/>
-        </w:rPr>
-        <w:t>Morgan, Laura</w:t>
-      </w:r>
-    </w:p>
-    <w:p>
-      <w:pPr>
-        <w:rPr>
-          <w:rFonts w:asciiTheme="majorHAnsi" w:hAnsiTheme="majorHAnsi"/>
-          <w:b/>
-        </w:rPr>
-      </w:pPr>
-      <w:r>
-        <w:rPr>
-          <w:rFonts w:asciiTheme="majorHAnsi" w:hAnsiTheme="majorHAnsi"/>
-          <w:b/>
-        </w:rPr>
-        <w:t>Miaw, Jireh</w:t>
-      </w:r>
-    </w:p>
-    <w:p>
-      <w:pPr>
-        <w:rPr>
-          <w:rFonts w:asciiTheme="majorHAnsi" w:hAnsiTheme="majorHAnsi"/>
-          <w:b/>
-        </w:rPr>
-      </w:pPr>
-      <w:r>
-        <w:rPr>
-          <w:rFonts w:asciiTheme="majorHAnsi" w:hAnsiTheme="majorHAnsi"/>
-          <w:b/>
-        </w:rPr>
-        <w:t>Hauser, Steven</w:t>
-      </w:r>
-    </w:p>
-    <w:p>
-      <w:pPr>
-        <w:rPr>
-          <w:rFonts w:asciiTheme="majorHAnsi" w:hAnsiTheme="majorHAnsi"/>
-          <w:b/>
-        </w:rPr>
-      </w:pPr>
-      <w:r>
-        <w:rPr>
-          <w:rFonts w:asciiTheme="majorHAnsi" w:hAnsiTheme="majorHAnsi"/>
-          <w:b/>
-        </w:rPr>
-        <w:t>Dworak, Catherine</w:t>
-      </w:r>
-    </w:p>
-    <w:p>
-      <w:pPr>
-        <w:rPr>
-          <w:rFonts w:asciiTheme="majorHAnsi" w:hAnsiTheme="majorHAnsi"/>
-          <w:b/>
-        </w:rPr>
-      </w:pPr>
-      <w:r>
-        <w:rPr>
-          <w:rFonts w:asciiTheme="majorHAnsi" w:hAnsiTheme="majorHAnsi"/>
-          <w:b/>
-        </w:rPr>
-        <w:t>Bertoglio, David</w:t>
-      </w:r>
-    </w:p>
-    <w:p/>
-    <w:p/>
-    <w:p/>
-    <w:p/>
-    <w:p/>
-    <w:p/>
-    <w:p/>
-    <w:p/>
-    <w:p/>
-    <w:p/>
-    <w:p/>
-    <w:p/>
+        <w:lastRenderedPageBreak/>
+        <w:t>Approval Sheet</w:t>
+      </w:r>
+    </w:p>
     <w:p>
       <w:pPr>
         <w:rPr>
@@ -431,13 +353,172 @@
           <w:sz w:val="32"/>
         </w:rPr>
       </w:pPr>
-      <w:r>
+    </w:p>
+    <w:p>
+      <w:pPr>
+        <w:rPr>
+          <w:rFonts w:ascii="Calibri" w:hAnsi="Calibri"/>
+          <w:b/>
+          <w:sz w:val="28"/>
+        </w:rPr>
+      </w:pPr>
+      <w:r>
+        <w:rPr>
+          <w:rFonts w:ascii="Calibri" w:hAnsi="Calibri"/>
+          <w:b/>
+          <w:sz w:val="28"/>
+        </w:rPr>
+        <w:t>All group members whose names are listed below approve of the document and contributed fairly.</w:t>
+      </w:r>
+    </w:p>
+    <w:p>
+      <w:pPr>
+        <w:rPr>
+          <w:rFonts w:ascii="Calibri" w:hAnsi="Calibri"/>
+          <w:b/>
+          <w:sz w:val="28"/>
+        </w:rPr>
+      </w:pPr>
+    </w:p>
+    <w:p>
+      <w:pPr>
+        <w:rPr>
+          <w:rFonts w:asciiTheme="majorHAnsi" w:hAnsiTheme="majorHAnsi"/>
+          <w:b/>
+        </w:rPr>
+      </w:pPr>
+      <w:r>
+        <w:rPr>
+          <w:rFonts w:asciiTheme="majorHAnsi" w:hAnsiTheme="majorHAnsi"/>
+          <w:b/>
+        </w:rPr>
+        <w:t>Morgan, Laura</w:t>
+      </w:r>
+    </w:p>
+    <w:p>
+      <w:pPr>
+        <w:rPr>
+          <w:rFonts w:asciiTheme="majorHAnsi" w:hAnsiTheme="majorHAnsi"/>
+          <w:b/>
+        </w:rPr>
+      </w:pPr>
+      <w:proofErr w:type="spellStart"/>
+      <w:r>
+        <w:rPr>
+          <w:rFonts w:asciiTheme="majorHAnsi" w:hAnsiTheme="majorHAnsi"/>
+          <w:b/>
+        </w:rPr>
+        <w:t>Miaw</w:t>
+      </w:r>
+      <w:proofErr w:type="spellEnd"/>
+      <w:r>
+        <w:rPr>
+          <w:rFonts w:asciiTheme="majorHAnsi" w:hAnsiTheme="majorHAnsi"/>
+          <w:b/>
+        </w:rPr>
+        <w:t xml:space="preserve">, </w:t>
+      </w:r>
+      <w:proofErr w:type="spellStart"/>
+      <w:r>
+        <w:rPr>
+          <w:rFonts w:asciiTheme="majorHAnsi" w:hAnsiTheme="majorHAnsi"/>
+          <w:b/>
+        </w:rPr>
+        <w:t>Jireh</w:t>
+      </w:r>
+      <w:proofErr w:type="spellEnd"/>
+    </w:p>
+    <w:p>
+      <w:pPr>
+        <w:rPr>
+          <w:rFonts w:asciiTheme="majorHAnsi" w:hAnsiTheme="majorHAnsi"/>
+          <w:b/>
+        </w:rPr>
+      </w:pPr>
+      <w:r>
+        <w:rPr>
+          <w:rFonts w:asciiTheme="majorHAnsi" w:hAnsiTheme="majorHAnsi"/>
+          <w:b/>
+        </w:rPr>
+        <w:t>Hauser, Steven</w:t>
+      </w:r>
+    </w:p>
+    <w:p>
+      <w:pPr>
+        <w:rPr>
+          <w:rFonts w:asciiTheme="majorHAnsi" w:hAnsiTheme="majorHAnsi"/>
+          <w:b/>
+        </w:rPr>
+      </w:pPr>
+      <w:proofErr w:type="spellStart"/>
+      <w:r>
+        <w:rPr>
+          <w:rFonts w:asciiTheme="majorHAnsi" w:hAnsiTheme="majorHAnsi"/>
+          <w:b/>
+        </w:rPr>
+        <w:t>Dworak</w:t>
+      </w:r>
+      <w:proofErr w:type="spellEnd"/>
+      <w:r>
+        <w:rPr>
+          <w:rFonts w:asciiTheme="majorHAnsi" w:hAnsiTheme="majorHAnsi"/>
+          <w:b/>
+        </w:rPr>
+        <w:t>, Catherine</w:t>
+      </w:r>
+    </w:p>
+    <w:p>
+      <w:pPr>
+        <w:rPr>
+          <w:rFonts w:asciiTheme="majorHAnsi" w:hAnsiTheme="majorHAnsi"/>
+          <w:b/>
+        </w:rPr>
+      </w:pPr>
+      <w:proofErr w:type="spellStart"/>
+      <w:r>
+        <w:rPr>
+          <w:rFonts w:asciiTheme="majorHAnsi" w:hAnsiTheme="majorHAnsi"/>
+          <w:b/>
+        </w:rPr>
+        <w:t>Bertoglio</w:t>
+      </w:r>
+      <w:proofErr w:type="spellEnd"/>
+      <w:r>
+        <w:rPr>
+          <w:rFonts w:asciiTheme="majorHAnsi" w:hAnsiTheme="majorHAnsi"/>
+          <w:b/>
+        </w:rPr>
+        <w:t>, David</w:t>
+      </w:r>
+    </w:p>
+    <w:p/>
+    <w:p/>
+    <w:p/>
+    <w:p/>
+    <w:p/>
+    <w:p/>
+    <w:p/>
+    <w:p/>
+    <w:p/>
+    <w:p/>
+    <w:p/>
+    <w:p/>
+    <w:p>
+      <w:pPr>
         <w:rPr>
           <w:rFonts w:ascii="Calibri" w:hAnsi="Calibri"/>
           <w:b/>
           <w:color w:val="4F81BD" w:themeColor="accent1"/>
           <w:sz w:val="32"/>
         </w:rPr>
+      </w:pPr>
+      <w:r>
+        <w:rPr>
+          <w:rFonts w:ascii="Calibri" w:hAnsi="Calibri"/>
+          <w:b/>
+          <w:color w:val="4F81BD" w:themeColor="accent1"/>
+          <w:sz w:val="32"/>
+        </w:rPr>
         <w:t>Pledge</w:t>
       </w:r>
     </w:p>
@@ -490,13 +571,31 @@
           <w:b/>
         </w:rPr>
       </w:pPr>
-      <w:r>
-        <w:rPr>
-          <w:rFonts w:asciiTheme="majorHAnsi" w:hAnsiTheme="majorHAnsi"/>
-          <w:b/>
-        </w:rPr>
-        <w:t>Miaw, Jireh</w:t>
-      </w:r>
+      <w:proofErr w:type="spellStart"/>
+      <w:r>
+        <w:rPr>
+          <w:rFonts w:asciiTheme="majorHAnsi" w:hAnsiTheme="majorHAnsi"/>
+          <w:b/>
+        </w:rPr>
+        <w:t>Miaw</w:t>
+      </w:r>
+      <w:proofErr w:type="spellEnd"/>
+      <w:r>
+        <w:rPr>
+          <w:rFonts w:asciiTheme="majorHAnsi" w:hAnsiTheme="majorHAnsi"/>
+          <w:b/>
+        </w:rPr>
+        <w:t xml:space="preserve">, </w:t>
+      </w:r>
+      <w:proofErr w:type="spellStart"/>
+      <w:r>
+        <w:rPr>
+          <w:rFonts w:asciiTheme="majorHAnsi" w:hAnsiTheme="majorHAnsi"/>
+          <w:b/>
+        </w:rPr>
+        <w:t>Jireh</w:t>
+      </w:r>
+      <w:proofErr w:type="spellEnd"/>
     </w:p>
     <w:p>
       <w:pPr>
@@ -520,27 +619,45 @@
           <w:b/>
         </w:rPr>
       </w:pPr>
-      <w:r>
-        <w:rPr>
-          <w:rFonts w:asciiTheme="majorHAnsi" w:hAnsiTheme="majorHAnsi"/>
-          <w:b/>
-        </w:rPr>
-        <w:t>Dworak, Catherine</w:t>
-      </w:r>
-    </w:p>
-    <w:p>
-      <w:pPr>
-        <w:rPr>
-          <w:rFonts w:asciiTheme="majorHAnsi" w:hAnsiTheme="majorHAnsi"/>
-          <w:b/>
-        </w:rPr>
-      </w:pPr>
-      <w:r>
-        <w:rPr>
-          <w:rFonts w:asciiTheme="majorHAnsi" w:hAnsiTheme="majorHAnsi"/>
-          <w:b/>
-        </w:rPr>
-        <w:t>Bertoglio, David</w:t>
+      <w:proofErr w:type="spellStart"/>
+      <w:r>
+        <w:rPr>
+          <w:rFonts w:asciiTheme="majorHAnsi" w:hAnsiTheme="majorHAnsi"/>
+          <w:b/>
+        </w:rPr>
+        <w:t>Dworak</w:t>
+      </w:r>
+      <w:proofErr w:type="spellEnd"/>
+      <w:r>
+        <w:rPr>
+          <w:rFonts w:asciiTheme="majorHAnsi" w:hAnsiTheme="majorHAnsi"/>
+          <w:b/>
+        </w:rPr>
+        <w:t>, Catherine</w:t>
+      </w:r>
+    </w:p>
+    <w:p>
+      <w:pPr>
+        <w:rPr>
+          <w:rFonts w:asciiTheme="majorHAnsi" w:hAnsiTheme="majorHAnsi"/>
+          <w:b/>
+        </w:rPr>
+      </w:pPr>
+      <w:proofErr w:type="spellStart"/>
+      <w:r>
+        <w:rPr>
+          <w:rFonts w:asciiTheme="majorHAnsi" w:hAnsiTheme="majorHAnsi"/>
+          <w:b/>
+        </w:rPr>
+        <w:t>Bertoglio</w:t>
+      </w:r>
+      <w:proofErr w:type="spellEnd"/>
+      <w:r>
+        <w:rPr>
+          <w:rFonts w:asciiTheme="majorHAnsi" w:hAnsiTheme="majorHAnsi"/>
+          <w:b/>
+        </w:rPr>
+        <w:t>, David</w:t>
       </w:r>
     </w:p>
     <w:p/>
@@ -1114,6 +1231,7 @@
       <w:bookmarkStart w:id="0" w:name="_Toc225585549"/>
       <w:bookmarkStart w:id="1" w:name="_Toc225585771"/>
       <w:r>
+        <w:lastRenderedPageBreak/>
         <w:t>High-level system architecture</w:t>
       </w:r>
       <w:bookmarkEnd w:id="0"/>
@@ -1124,7 +1242,47 @@
         <w:ind w:firstLine="720"/>
       </w:pPr>
       <w:r>
-        <w:t xml:space="preserve">The robot on-board software will be object-oriented. It will consist of 3 classes, Activator, Driver, and MessageHandler. The Activator will contain instances of Driver and MessageHandler. Driver and MessageHandler will not be able to access each others’ fields and methods directly; any interaction between Driver and MessageHandler must go through the Activator class. </w:t>
+        <w:t xml:space="preserve">The robot on-board software will be object-oriented. It will consist of 3 classes, Activator, Driver, and </w:t>
+      </w:r>
+      <w:proofErr w:type="spellStart"/>
+      <w:r>
+        <w:t>MessageHandler</w:t>
+      </w:r>
+      <w:proofErr w:type="spellEnd"/>
+      <w:r>
+        <w:t xml:space="preserve">. The Activator will contain instances of Driver and </w:t>
+      </w:r>
+      <w:proofErr w:type="spellStart"/>
+      <w:r>
+        <w:t>MessageHandler</w:t>
+      </w:r>
+      <w:proofErr w:type="spellEnd"/>
+      <w:r>
+        <w:t xml:space="preserve">. Driver and </w:t>
+      </w:r>
+      <w:proofErr w:type="spellStart"/>
+      <w:r>
+        <w:t>MessageHandler</w:t>
+      </w:r>
+      <w:proofErr w:type="spellEnd"/>
+      <w:r>
+        <w:t xml:space="preserve"> will not be able to access </w:t>
+      </w:r>
+      <w:proofErr w:type="spellStart"/>
+      <w:r>
+        <w:t>each others’</w:t>
+      </w:r>
+      <w:proofErr w:type="spellEnd"/>
+      <w:r>
+        <w:t xml:space="preserve"> fields and methods directly; any interaction between Driver and </w:t>
+      </w:r>
+      <w:proofErr w:type="spellStart"/>
+      <w:r>
+        <w:t>MessageHandler</w:t>
+      </w:r>
+      <w:proofErr w:type="spellEnd"/>
+      <w:r>
+        <w:t xml:space="preserve"> must go through the Activator class. </w:t>
       </w:r>
     </w:p>
     <w:p/>
@@ -1151,7 +1309,15 @@
     <w:p>
       <w:r>
         <w:tab/>
-        <w:t>The activator receives messages from the base computer, then sends them to the MessageHandler class for decoding, then channels the usable message to the Driver class to implement the required action.</w:t>
+        <w:t xml:space="preserve">The activator receives messages from the base computer, then sends them to the </w:t>
+      </w:r>
+      <w:proofErr w:type="spellStart"/>
+      <w:r>
+        <w:t>MessageHandler</w:t>
+      </w:r>
+      <w:proofErr w:type="spellEnd"/>
+      <w:r>
+        <w:t xml:space="preserve"> class for decoding, then channels the usable message to the Driver class to implement the required action.</w:t>
       </w:r>
     </w:p>
     <w:p/>
@@ -1161,16 +1327,34 @@
       </w:pPr>
       <w:bookmarkStart w:id="4" w:name="_Toc225585551"/>
       <w:bookmarkStart w:id="5" w:name="_Toc225585773"/>
+      <w:proofErr w:type="spellStart"/>
       <w:r>
         <w:t>MessageHandler</w:t>
       </w:r>
       <w:bookmarkEnd w:id="4"/>
       <w:bookmarkEnd w:id="5"/>
+      <w:proofErr w:type="spellEnd"/>
     </w:p>
     <w:p>
       <w:r>
         <w:tab/>
-        <w:t>The MessageHandler class has one purpose: to deal with messages.  It will be capable of decoding a message from the base station, validating the checksum, endcoding a new message to send to the base station, and creating a checksum for the new message. It will take messages in the format designated by the Communications Protocol and transform them into a format that the Driver can use to perform actions. On the reverse, it will take messages (acknowledgments or sensor data), and put them into the communications protocol format, so they can be sent over the Bluetooth channel from the Activator class. All encoded and decoded messages are passed back to the Activator class, and from there are sent to their final destination.</w:t>
+        <w:t xml:space="preserve">The </w:t>
+      </w:r>
+      <w:proofErr w:type="spellStart"/>
+      <w:r>
+        <w:t>MessageHandler</w:t>
+      </w:r>
+      <w:proofErr w:type="spellEnd"/>
+      <w:r>
+        <w:t xml:space="preserve"> class has one purpose: to deal with messages.  It will be capable of decoding a message from the base station, validating the checksum, </w:t>
+      </w:r>
+      <w:proofErr w:type="spellStart"/>
+      <w:r>
+        <w:t>endcoding</w:t>
+      </w:r>
+      <w:proofErr w:type="spellEnd"/>
+      <w:r>
+        <w:t xml:space="preserve"> a new message to send to the base station, and creating a checksum for the new message. It will take messages in the format designated by the Communications Protocol and transform them into a format that the Driver can use to perform actions. On the reverse, it will take messages (acknowledgments or sensor data), and put them into the communications protocol format, so they can be sent over the Bluetooth channel from the Activator class. All encoded and decoded messages are passed back to the Activator class, and from there are sent to their final destination.</w:t>
       </w:r>
     </w:p>
     <w:p/>
@@ -1189,63 +1373,431 @@
     <w:p>
       <w:r>
         <w:tab/>
-        <w:t xml:space="preserve">The Driver class is in charge of performing robot actions. It will contain an instance of the Differential Pilot Object from Lejos, which contains classes that control robot movement, such as setting the speed and rotating. The Driver class will contain a method for each action the robot should be able to perform: moveStraight, moveArc, turn, stop, setSpeed, read, and noOp. Additionally, it will have a method called implementAction, which will take in a decoded message and call the correct method to perform the required action. </w:t>
-      </w:r>
+        <w:t xml:space="preserve">The Driver class is in charge of performing robot actions. It will contain an instance of the Differential Pilot Object from </w:t>
+      </w:r>
+      <w:proofErr w:type="spellStart"/>
+      <w:r>
+        <w:t>Lejos</w:t>
+      </w:r>
+      <w:proofErr w:type="spellEnd"/>
+      <w:r>
+        <w:t xml:space="preserve">, which contains classes that control robot movement, such as setting the speed and rotating. The Driver class will contain a method for each action the robot should be able to perform: </w:t>
+      </w:r>
+      <w:proofErr w:type="spellStart"/>
+      <w:r>
+        <w:t>moveStraight</w:t>
+      </w:r>
+      <w:proofErr w:type="spellEnd"/>
+      <w:r>
+        <w:t xml:space="preserve">, </w:t>
+      </w:r>
+      <w:proofErr w:type="spellStart"/>
+      <w:r>
+        <w:t>moveArc</w:t>
+      </w:r>
+      <w:proofErr w:type="spellEnd"/>
+      <w:r>
+        <w:t xml:space="preserve">, turn, stop, </w:t>
+      </w:r>
+      <w:proofErr w:type="spellStart"/>
+      <w:r>
+        <w:t>setSpeed</w:t>
+      </w:r>
+      <w:proofErr w:type="spellEnd"/>
+      <w:r>
+        <w:t xml:space="preserve">, read, and </w:t>
+      </w:r>
+      <w:proofErr w:type="spellStart"/>
+      <w:r>
+        <w:t>noOp</w:t>
+      </w:r>
+      <w:proofErr w:type="spellEnd"/>
+      <w:r>
+        <w:t xml:space="preserve">. Additionally, it will have a method called </w:t>
+      </w:r>
+      <w:proofErr w:type="spellStart"/>
+      <w:r>
+        <w:t>implementAction</w:t>
+      </w:r>
+      <w:proofErr w:type="spellEnd"/>
+      <w:r>
+        <w:t xml:space="preserve">, which will take in a decoded message and call the correct method to perform the required action. </w:t>
+      </w:r>
+      <w:bookmarkStart w:id="8" w:name="_Toc225585775"/>
     </w:p>
     <w:p>
       <w:pPr>
         <w:pStyle w:val="Heading1"/>
       </w:pPr>
-      <w:bookmarkStart w:id="8" w:name="_Toc225585775"/>
-      <w:r>
+      <w:r>
+        <w:br w:type="page"/>
+      </w:r>
+      <w:r>
+        <w:lastRenderedPageBreak/>
         <w:t>Static structure</w:t>
       </w:r>
       <w:bookmarkEnd w:id="8"/>
     </w:p>
+    <w:p/>
+    <w:p>
+      <w:r>
+        <w:rPr>
+          <w:noProof/>
+        </w:rPr>
+        <w:drawing>
+          <wp:inline distT="0" distB="0" distL="0" distR="0">
+            <wp:extent cx="5486400" cy="3662007"/>
+            <wp:effectExtent l="0" t="0" r="0" b="0"/>
+            <wp:docPr id="5" name="Picture 5" descr="C:\Users\Steven\vpworkspace\Class Diagram1.jpg"/>
+            <wp:cNvGraphicFramePr>
+              <a:graphicFrameLocks xmlns:a="http://schemas.openxmlformats.org/drawingml/2006/main" noChangeAspect="1"/>
+            </wp:cNvGraphicFramePr>
+            <a:graphic xmlns:a="http://schemas.openxmlformats.org/drawingml/2006/main">
+              <a:graphicData uri="http://schemas.openxmlformats.org/drawingml/2006/picture">
+                <pic:pic xmlns:pic="http://schemas.openxmlformats.org/drawingml/2006/picture">
+                  <pic:nvPicPr>
+                    <pic:cNvPr id="0" name="Picture 5" descr="C:\Users\Steven\vpworkspace\Class Diagram1.jpg"/>
+                    <pic:cNvPicPr>
+                      <a:picLocks noChangeAspect="1" noChangeArrowheads="1"/>
+                    </pic:cNvPicPr>
+                  </pic:nvPicPr>
+                  <pic:blipFill>
+                    <a:blip r:embed="rId7">
+                      <a:extLst>
+                        <a:ext uri="{28A0092B-C50C-407E-A947-70E740481C1C}">
+                          <a14:useLocalDpi xmlns:a14="http://schemas.microsoft.com/office/drawing/2010/main" val="0"/>
+                        </a:ext>
+                      </a:extLst>
+                    </a:blip>
+                    <a:srcRect/>
+                    <a:stretch>
+                      <a:fillRect/>
+                    </a:stretch>
+                  </pic:blipFill>
+                  <pic:spPr bwMode="auto">
+                    <a:xfrm>
+                      <a:off x="0" y="0"/>
+                      <a:ext cx="5486400" cy="3662007"/>
+                    </a:xfrm>
+                    <a:prstGeom prst="rect">
+                      <a:avLst/>
+                    </a:prstGeom>
+                    <a:noFill/>
+                    <a:ln>
+                      <a:noFill/>
+                    </a:ln>
+                  </pic:spPr>
+                </pic:pic>
+              </a:graphicData>
+            </a:graphic>
+          </wp:inline>
+        </w:drawing>
+      </w:r>
+      <w:bookmarkStart w:id="9" w:name="_GoBack"/>
+      <w:bookmarkEnd w:id="9"/>
+    </w:p>
+    <w:p/>
+    <w:p>
+      <w:pPr>
+        <w:pStyle w:val="Heading2"/>
+        <w:rPr>
+          <w:rStyle w:val="Heading1Char"/>
+          <w:b/>
+        </w:rPr>
+      </w:pPr>
+      <w:bookmarkStart w:id="10" w:name="_Toc225585776"/>
+      <w:r>
+        <w:rPr>
+          <w:rStyle w:val="Heading1Char"/>
+          <w:b/>
+        </w:rPr>
+        <w:br w:type="page"/>
+      </w:r>
+      <w:r>
+        <w:rPr>
+          <w:rStyle w:val="Heading1Char"/>
+          <w:b/>
+        </w:rPr>
+        <w:lastRenderedPageBreak/>
+        <w:t>Object interaction structure</w:t>
+      </w:r>
+      <w:bookmarkEnd w:id="10"/>
+    </w:p>
+    <w:p/>
+    <w:p>
+      <w:pPr>
+        <w:pStyle w:val="Heading2"/>
+      </w:pPr>
+      <w:r>
+        <w:t>UML Sequence Diagram</w:t>
+      </w:r>
+    </w:p>
+    <w:p/>
+    <w:p>
+      <w:r>
+        <w:rPr>
+          <w:noProof/>
+        </w:rPr>
+        <w:drawing>
+          <wp:inline distT="0" distB="0" distL="0" distR="0">
+            <wp:extent cx="4014006" cy="5516880"/>
+            <wp:effectExtent l="0" t="0" r="0" b="0"/>
+            <wp:docPr id="3" name="Picture 3" descr="C:\Users\Steven\vpworkspace\Sequence Diagram1.jpg"/>
+            <wp:cNvGraphicFramePr>
+              <a:graphicFrameLocks xmlns:a="http://schemas.openxmlformats.org/drawingml/2006/main" noChangeAspect="1"/>
+            </wp:cNvGraphicFramePr>
+            <a:graphic xmlns:a="http://schemas.openxmlformats.org/drawingml/2006/main">
+              <a:graphicData uri="http://schemas.openxmlformats.org/drawingml/2006/picture">
+                <pic:pic xmlns:pic="http://schemas.openxmlformats.org/drawingml/2006/picture">
+                  <pic:nvPicPr>
+                    <pic:cNvPr id="0" name="Picture 3" descr="C:\Users\Steven\vpworkspace\Sequence Diagram1.jpg"/>
+                    <pic:cNvPicPr>
+                      <a:picLocks noChangeAspect="1" noChangeArrowheads="1"/>
+                    </pic:cNvPicPr>
+                  </pic:nvPicPr>
+                  <pic:blipFill>
+                    <a:blip r:embed="rId8">
+                      <a:extLst>
+                        <a:ext uri="{28A0092B-C50C-407E-A947-70E740481C1C}">
+                          <a14:useLocalDpi xmlns:a14="http://schemas.microsoft.com/office/drawing/2010/main" val="0"/>
+                        </a:ext>
+                      </a:extLst>
+                    </a:blip>
+                    <a:srcRect/>
+                    <a:stretch>
+                      <a:fillRect/>
+                    </a:stretch>
+                  </pic:blipFill>
+                  <pic:spPr bwMode="auto">
+                    <a:xfrm>
+                      <a:off x="0" y="0"/>
+                      <a:ext cx="4014006" cy="5516880"/>
+                    </a:xfrm>
+                    <a:prstGeom prst="rect">
+                      <a:avLst/>
+                    </a:prstGeom>
+                    <a:noFill/>
+                    <a:ln>
+                      <a:noFill/>
+                    </a:ln>
+                  </pic:spPr>
+                </pic:pic>
+              </a:graphicData>
+            </a:graphic>
+          </wp:inline>
+        </w:drawing>
+      </w:r>
+    </w:p>
+    <w:p>
+      <w:pPr>
+        <w:pStyle w:val="Heading2"/>
+      </w:pPr>
+    </w:p>
+    <w:p>
+      <w:pPr>
+        <w:pStyle w:val="Heading2"/>
+      </w:pPr>
+    </w:p>
+    <w:p>
+      <w:pPr>
+        <w:pStyle w:val="Heading2"/>
+      </w:pPr>
+    </w:p>
+    <w:p>
+      <w:pPr>
+        <w:pStyle w:val="Heading2"/>
+      </w:pPr>
+    </w:p>
+    <w:p>
+      <w:pPr>
+        <w:pStyle w:val="Heading2"/>
+      </w:pPr>
+      <w:r>
+        <w:br w:type="page"/>
+      </w:r>
+      <w:r>
+        <w:lastRenderedPageBreak/>
+        <w:t>Finite State Diagram</w:t>
+      </w:r>
+    </w:p>
+    <w:p>
+      <w:pPr>
+        <w:pStyle w:val="Heading2"/>
+      </w:pPr>
+    </w:p>
+    <w:p>
+      <w:r>
+        <w:rPr>
+          <w:noProof/>
+        </w:rPr>
+        <w:drawing>
+          <wp:inline distT="0" distB="0" distL="0" distR="0" wp14:anchorId="6648B515" wp14:editId="0E57D899">
+            <wp:extent cx="3459102" cy="3185160"/>
+            <wp:effectExtent l="0" t="0" r="0" b="0"/>
+            <wp:docPr id="2" name="Picture 2" descr="C:\Users\Steven\vpworkspace\State Machine Diagram1.jpg"/>
+            <wp:cNvGraphicFramePr>
+              <a:graphicFrameLocks xmlns:a="http://schemas.openxmlformats.org/drawingml/2006/main" noChangeAspect="1"/>
+            </wp:cNvGraphicFramePr>
+            <a:graphic xmlns:a="http://schemas.openxmlformats.org/drawingml/2006/main">
+              <a:graphicData uri="http://schemas.openxmlformats.org/drawingml/2006/picture">
+                <pic:pic xmlns:pic="http://schemas.openxmlformats.org/drawingml/2006/picture">
+                  <pic:nvPicPr>
+                    <pic:cNvPr id="0" name="Picture 2" descr="C:\Users\Steven\vpworkspace\State Machine Diagram1.jpg"/>
+                    <pic:cNvPicPr>
+                      <a:picLocks noChangeAspect="1" noChangeArrowheads="1"/>
+                    </pic:cNvPicPr>
+                  </pic:nvPicPr>
+                  <pic:blipFill>
+                    <a:blip r:embed="rId9">
+                      <a:extLst>
+                        <a:ext uri="{28A0092B-C50C-407E-A947-70E740481C1C}">
+                          <a14:useLocalDpi xmlns:a14="http://schemas.microsoft.com/office/drawing/2010/main" val="0"/>
+                        </a:ext>
+                      </a:extLst>
+                    </a:blip>
+                    <a:srcRect/>
+                    <a:stretch>
+                      <a:fillRect/>
+                    </a:stretch>
+                  </pic:blipFill>
+                  <pic:spPr bwMode="auto">
+                    <a:xfrm>
+                      <a:off x="0" y="0"/>
+                      <a:ext cx="3461349" cy="3187229"/>
+                    </a:xfrm>
+                    <a:prstGeom prst="rect">
+                      <a:avLst/>
+                    </a:prstGeom>
+                    <a:noFill/>
+                    <a:ln>
+                      <a:noFill/>
+                    </a:ln>
+                  </pic:spPr>
+                </pic:pic>
+              </a:graphicData>
+            </a:graphic>
+          </wp:inline>
+        </w:drawing>
+      </w:r>
+    </w:p>
     <w:p>
       <w:pPr>
         <w:pStyle w:val="Heading1"/>
       </w:pPr>
-      <w:bookmarkStart w:id="9" w:name="_Toc225585776"/>
-      <w:r>
-        <w:t>Object interaction structure</w:t>
-      </w:r>
-      <w:bookmarkEnd w:id="9"/>
+      <w:r>
+        <w:br w:type="page"/>
+      </w:r>
+      <w:bookmarkStart w:id="11" w:name="_Toc225585777"/>
+      <w:r>
+        <w:lastRenderedPageBreak/>
+        <w:t>Concurrent structure</w:t>
+      </w:r>
+      <w:bookmarkEnd w:id="11"/>
+    </w:p>
+    <w:p/>
+    <w:p>
+      <w:r>
+        <w:rPr>
+          <w:noProof/>
+        </w:rPr>
+        <w:drawing>
+          <wp:inline distT="0" distB="0" distL="0" distR="0">
+            <wp:extent cx="2247900" cy="1295400"/>
+            <wp:effectExtent l="0" t="0" r="0" b="0"/>
+            <wp:docPr id="4" name="Picture 4" descr="C:\Users\Steven\vpworkspace\Entity Relationship Diagram1.jpg"/>
+            <wp:cNvGraphicFramePr>
+              <a:graphicFrameLocks xmlns:a="http://schemas.openxmlformats.org/drawingml/2006/main" noChangeAspect="1"/>
+            </wp:cNvGraphicFramePr>
+            <a:graphic xmlns:a="http://schemas.openxmlformats.org/drawingml/2006/main">
+              <a:graphicData uri="http://schemas.openxmlformats.org/drawingml/2006/picture">
+                <pic:pic xmlns:pic="http://schemas.openxmlformats.org/drawingml/2006/picture">
+                  <pic:nvPicPr>
+                    <pic:cNvPr id="0" name="Picture 4" descr="C:\Users\Steven\vpworkspace\Entity Relationship Diagram1.jpg"/>
+                    <pic:cNvPicPr>
+                      <a:picLocks noChangeAspect="1" noChangeArrowheads="1"/>
+                    </pic:cNvPicPr>
+                  </pic:nvPicPr>
+                  <pic:blipFill>
+                    <a:blip r:embed="rId10">
+                      <a:extLst>
+                        <a:ext uri="{28A0092B-C50C-407E-A947-70E740481C1C}">
+                          <a14:useLocalDpi xmlns:a14="http://schemas.microsoft.com/office/drawing/2010/main" val="0"/>
+                        </a:ext>
+                      </a:extLst>
+                    </a:blip>
+                    <a:srcRect/>
+                    <a:stretch>
+                      <a:fillRect/>
+                    </a:stretch>
+                  </pic:blipFill>
+                  <pic:spPr bwMode="auto">
+                    <a:xfrm>
+                      <a:off x="0" y="0"/>
+                      <a:ext cx="2247900" cy="1295400"/>
+                    </a:xfrm>
+                    <a:prstGeom prst="rect">
+                      <a:avLst/>
+                    </a:prstGeom>
+                    <a:noFill/>
+                    <a:ln>
+                      <a:noFill/>
+                    </a:ln>
+                  </pic:spPr>
+                </pic:pic>
+              </a:graphicData>
+            </a:graphic>
+          </wp:inline>
+        </w:drawing>
+      </w:r>
     </w:p>
     <w:p>
       <w:pPr>
         <w:pStyle w:val="Heading1"/>
       </w:pPr>
-      <w:bookmarkStart w:id="10" w:name="_Toc225585777"/>
-      <w:r>
-        <w:t>Concurrent structure</w:t>
-      </w:r>
-      <w:bookmarkEnd w:id="10"/>
-    </w:p>
-    <w:p>
-      <w:pPr>
-        <w:pStyle w:val="Heading1"/>
-      </w:pPr>
-      <w:bookmarkStart w:id="11" w:name="_Toc225585778"/>
-      <w:r>
+      <w:r>
+        <w:br w:type="page"/>
+      </w:r>
+      <w:bookmarkStart w:id="12" w:name="_Toc225585778"/>
+      <w:r>
+        <w:lastRenderedPageBreak/>
         <w:t>Class interfaces</w:t>
       </w:r>
-      <w:bookmarkEnd w:id="11"/>
+      <w:bookmarkEnd w:id="12"/>
     </w:p>
     <w:sectPr>
-      <w:footerReference w:type="even" r:id="rId4"/>
-      <w:footerReference w:type="default" r:id="rId5"/>
-      <w:headerReference w:type="first" r:id="rId6"/>
+      <w:footerReference w:type="even" r:id="rId11"/>
+      <w:footerReference w:type="default" r:id="rId12"/>
+      <w:headerReference w:type="first" r:id="rId13"/>
       <w:pgSz w:w="12240" w:h="15840"/>
-      <w:pgMar w:top="1008" w:right="1800" w:bottom="1440" w:left="1800" w:footer="864" w:gutter="0"/>
+      <w:pgMar w:top="1008" w:right="1800" w:bottom="1440" w:left="1800" w:header="720" w:footer="864" w:gutter="0"/>
       <w:lnNumType w:countBy="1" w:restart="continuous"/>
+      <w:cols w:space="720"/>
     </w:sectPr>
   </w:body>
 </w:document>
 </file>
 
+<file path=word/endnotes.xml><?xml version="1.0" encoding="utf-8"?>
+<w:endnotes xmlns:wpc="http://schemas.microsoft.com/office/word/2010/wordprocessingCanvas" xmlns:mc="http://schemas.openxmlformats.org/markup-compatibility/2006" xmlns:o="urn:schemas-microsoft-com:office:office" xmlns:r="http://schemas.openxmlformats.org/officeDocument/2006/relationships" xmlns:m="http://schemas.openxmlformats.org/officeDocument/2006/math" xmlns:v="urn:schemas-microsoft-com:vml" xmlns:wp14="http://schemas.microsoft.com/office/word/2010/wordprocessingDrawing" xmlns:wp="http://schemas.openxmlformats.org/drawingml/2006/wordprocessingDrawing" xmlns:w10="urn:schemas-microsoft-com:office:word" xmlns:w="http://schemas.openxmlformats.org/wordprocessingml/2006/main" xmlns:w14="http://schemas.microsoft.com/office/word/2010/wordml" xmlns:wpg="http://schemas.microsoft.com/office/word/2010/wordprocessingGroup" xmlns:wpi="http://schemas.microsoft.com/office/word/2010/wordprocessingInk" xmlns:wne="http://schemas.microsoft.com/office/word/2006/wordml" xmlns:wps="http://schemas.microsoft.com/office/word/2010/wordprocessingShape" mc:Ignorable="w14 wp14">
+  <w:endnote w:type="separator" w:id="-1">
+    <w:p>
+      <w:r>
+        <w:separator/>
+      </w:r>
+    </w:p>
+  </w:endnote>
+  <w:endnote w:type="continuationSeparator" w:id="0">
+    <w:p>
+      <w:r>
+        <w:continuationSeparator/>
+      </w:r>
+    </w:p>
+  </w:endnote>
+</w:endnotes>
+</file>
+
 <file path=word/footer1.xml><?xml version="1.0" encoding="utf-8"?>
-<w:ftr xmlns:mo="http://schemas.microsoft.com/office/mac/office/2008/main" xmlns:ve="http://schemas.openxmlformats.org/markup-compatibility/2006" xmlns:mv="urn:schemas-microsoft-com:mac:vml" xmlns:o="urn:schemas-microsoft-com:office:office" xmlns:r="http://schemas.openxmlformats.org/officeDocument/2006/relationships" xmlns:m="http://schemas.openxmlformats.org/officeDocument/2006/math" xmlns:v="urn:schemas-microsoft-com:vml" xmlns:wp="http://schemas.openxmlformats.org/drawingml/2006/wordprocessingDrawing" xmlns:w10="urn:schemas-microsoft-com:office:word" xmlns:w="http://schemas.openxmlformats.org/wordprocessingml/2006/main" xmlns:wne="http://schemas.microsoft.com/office/word/2006/wordml">
+<w:ftr xmlns:wpc="http://schemas.microsoft.com/office/word/2010/wordprocessingCanvas" xmlns:mc="http://schemas.openxmlformats.org/markup-compatibility/2006" xmlns:o="urn:schemas-microsoft-com:office:office" xmlns:r="http://schemas.openxmlformats.org/officeDocument/2006/relationships" xmlns:m="http://schemas.openxmlformats.org/officeDocument/2006/math" xmlns:v="urn:schemas-microsoft-com:vml" xmlns:wp14="http://schemas.microsoft.com/office/word/2010/wordprocessingDrawing" xmlns:wp="http://schemas.openxmlformats.org/drawingml/2006/wordprocessingDrawing" xmlns:w10="urn:schemas-microsoft-com:office:word" xmlns:w="http://schemas.openxmlformats.org/wordprocessingml/2006/main" xmlns:w14="http://schemas.microsoft.com/office/word/2010/wordml" xmlns:wpg="http://schemas.microsoft.com/office/word/2010/wordprocessingGroup" xmlns:wpi="http://schemas.microsoft.com/office/word/2010/wordprocessingInk" xmlns:wne="http://schemas.microsoft.com/office/word/2006/wordml" xmlns:wps="http://schemas.microsoft.com/office/word/2010/wordprocessingShape" mc:Ignorable="w14 wp14">
   <w:p>
     <w:pPr>
       <w:pStyle w:val="Footer"/>
@@ -1296,7 +1848,7 @@
 </file>
 
 <file path=word/footer2.xml><?xml version="1.0" encoding="utf-8"?>
-<w:ftr xmlns:mo="http://schemas.microsoft.com/office/mac/office/2008/main" xmlns:ve="http://schemas.openxmlformats.org/markup-compatibility/2006" xmlns:mv="urn:schemas-microsoft-com:mac:vml" xmlns:o="urn:schemas-microsoft-com:office:office" xmlns:r="http://schemas.openxmlformats.org/officeDocument/2006/relationships" xmlns:m="http://schemas.openxmlformats.org/officeDocument/2006/math" xmlns:v="urn:schemas-microsoft-com:vml" xmlns:wp="http://schemas.openxmlformats.org/drawingml/2006/wordprocessingDrawing" xmlns:w10="urn:schemas-microsoft-com:office:word" xmlns:w="http://schemas.openxmlformats.org/wordprocessingml/2006/main" xmlns:wne="http://schemas.microsoft.com/office/word/2006/wordml">
+<w:ftr xmlns:wpc="http://schemas.microsoft.com/office/word/2010/wordprocessingCanvas" xmlns:mc="http://schemas.openxmlformats.org/markup-compatibility/2006" xmlns:o="urn:schemas-microsoft-com:office:office" xmlns:r="http://schemas.openxmlformats.org/officeDocument/2006/relationships" xmlns:m="http://schemas.openxmlformats.org/officeDocument/2006/math" xmlns:v="urn:schemas-microsoft-com:vml" xmlns:wp14="http://schemas.microsoft.com/office/word/2010/wordprocessingDrawing" xmlns:wp="http://schemas.openxmlformats.org/drawingml/2006/wordprocessingDrawing" xmlns:w10="urn:schemas-microsoft-com:office:word" xmlns:w="http://schemas.openxmlformats.org/wordprocessingml/2006/main" xmlns:w14="http://schemas.microsoft.com/office/word/2010/wordml" xmlns:wpg="http://schemas.microsoft.com/office/word/2010/wordprocessingGroup" xmlns:wpi="http://schemas.microsoft.com/office/word/2010/wordprocessingInk" xmlns:wne="http://schemas.microsoft.com/office/word/2006/wordml" xmlns:wps="http://schemas.microsoft.com/office/word/2010/wordprocessingShape" mc:Ignorable="w14 wp14">
   <w:p>
     <w:pPr>
       <w:pStyle w:val="Footer"/>
@@ -1328,7 +1880,7 @@
         <w:rStyle w:val="PageNumber"/>
         <w:noProof/>
       </w:rPr>
-      <w:t>1</w:t>
+      <w:t>5</w:t>
     </w:r>
     <w:r>
       <w:rPr>
@@ -1346,8 +1898,27 @@
 </w:ftr>
 </file>
 
+<file path=word/footnotes.xml><?xml version="1.0" encoding="utf-8"?>
+<w:footnotes xmlns:wpc="http://schemas.microsoft.com/office/word/2010/wordprocessingCanvas" xmlns:mc="http://schemas.openxmlformats.org/markup-compatibility/2006" xmlns:o="urn:schemas-microsoft-com:office:office" xmlns:r="http://schemas.openxmlformats.org/officeDocument/2006/relationships" xmlns:m="http://schemas.openxmlformats.org/officeDocument/2006/math" xmlns:v="urn:schemas-microsoft-com:vml" xmlns:wp14="http://schemas.microsoft.com/office/word/2010/wordprocessingDrawing" xmlns:wp="http://schemas.openxmlformats.org/drawingml/2006/wordprocessingDrawing" xmlns:w10="urn:schemas-microsoft-com:office:word" xmlns:w="http://schemas.openxmlformats.org/wordprocessingml/2006/main" xmlns:w14="http://schemas.microsoft.com/office/word/2010/wordml" xmlns:wpg="http://schemas.microsoft.com/office/word/2010/wordprocessingGroup" xmlns:wpi="http://schemas.microsoft.com/office/word/2010/wordprocessingInk" xmlns:wne="http://schemas.microsoft.com/office/word/2006/wordml" xmlns:wps="http://schemas.microsoft.com/office/word/2010/wordprocessingShape" mc:Ignorable="w14 wp14">
+  <w:footnote w:type="separator" w:id="-1">
+    <w:p>
+      <w:r>
+        <w:separator/>
+      </w:r>
+    </w:p>
+  </w:footnote>
+  <w:footnote w:type="continuationSeparator" w:id="0">
+    <w:p>
+      <w:r>
+        <w:continuationSeparator/>
+      </w:r>
+    </w:p>
+  </w:footnote>
+</w:footnotes>
+</file>
+
 <file path=word/header1.xml><?xml version="1.0" encoding="utf-8"?>
-<w:hdr xmlns:mo="http://schemas.microsoft.com/office/mac/office/2008/main" xmlns:ve="http://schemas.openxmlformats.org/markup-compatibility/2006" xmlns:mv="urn:schemas-microsoft-com:mac:vml" xmlns:o="urn:schemas-microsoft-com:office:office" xmlns:r="http://schemas.openxmlformats.org/officeDocument/2006/relationships" xmlns:m="http://schemas.openxmlformats.org/officeDocument/2006/math" xmlns:v="urn:schemas-microsoft-com:vml" xmlns:wp="http://schemas.openxmlformats.org/drawingml/2006/wordprocessingDrawing" xmlns:w10="urn:schemas-microsoft-com:office:word" xmlns:w="http://schemas.openxmlformats.org/wordprocessingml/2006/main" xmlns:wne="http://schemas.microsoft.com/office/word/2006/wordml">
+<w:hdr xmlns:wpc="http://schemas.microsoft.com/office/word/2010/wordprocessingCanvas" xmlns:mc="http://schemas.openxmlformats.org/markup-compatibility/2006" xmlns:o="urn:schemas-microsoft-com:office:office" xmlns:r="http://schemas.openxmlformats.org/officeDocument/2006/relationships" xmlns:m="http://schemas.openxmlformats.org/officeDocument/2006/math" xmlns:v="urn:schemas-microsoft-com:vml" xmlns:wp14="http://schemas.microsoft.com/office/word/2010/wordprocessingDrawing" xmlns:wp="http://schemas.openxmlformats.org/drawingml/2006/wordprocessingDrawing" xmlns:w10="urn:schemas-microsoft-com:office:word" xmlns:w="http://schemas.openxmlformats.org/wordprocessingml/2006/main" xmlns:w14="http://schemas.microsoft.com/office/word/2010/wordml" xmlns:wpg="http://schemas.microsoft.com/office/word/2010/wordprocessingGroup" xmlns:wpi="http://schemas.microsoft.com/office/word/2010/wordprocessingInk" xmlns:wne="http://schemas.microsoft.com/office/word/2006/wordml" xmlns:wps="http://schemas.microsoft.com/office/word/2010/wordprocessingShape" mc:Ignorable="w14 wp14">
   <w:p>
     <w:pPr>
       <w:pStyle w:val="Header"/>
@@ -1361,7 +1932,7 @@
 </file>
 
 <file path=word/styles.xml><?xml version="1.0" encoding="utf-8"?>
-<w:styles xmlns:r="http://schemas.openxmlformats.org/officeDocument/2006/relationships" xmlns:w="http://schemas.openxmlformats.org/wordprocessingml/2006/main">
+<w:styles xmlns:mc="http://schemas.openxmlformats.org/markup-compatibility/2006" xmlns:r="http://schemas.openxmlformats.org/officeDocument/2006/relationships" xmlns:w="http://schemas.openxmlformats.org/wordprocessingml/2006/main" xmlns:w14="http://schemas.microsoft.com/office/word/2010/wordml" mc:Ignorable="w14">
   <w:docDefaults>
     <w:rPrDefault>
       <w:rPr>
@@ -1373,7 +1944,7 @@
     </w:rPrDefault>
     <w:pPrDefault/>
   </w:docDefaults>
-  <w:latentStyles w:defLockedState="0" w:defUIPriority="99" w:defSemiHidden="1" w:defUnhideWhenUsed="1" w:defQFormat="0" w:count="276">
+  <w:latentStyles w:defLockedState="0" w:defUIPriority="99" w:defSemiHidden="1" w:defUnhideWhenUsed="1" w:defQFormat="0" w:count="267">
     <w:lsdException w:name="Normal" w:semiHidden="0" w:uiPriority="0" w:unhideWhenUsed="0" w:qFormat="1"/>
     <w:lsdException w:name="heading 1" w:semiHidden="0" w:uiPriority="9" w:unhideWhenUsed="0" w:qFormat="1"/>
     <w:lsdException w:name="heading 2" w:uiPriority="9" w:qFormat="1"/>
@@ -1566,14 +2137,15 @@
   </w:style>
   <w:style w:type="character" w:default="1" w:styleId="DefaultParagraphFont">
     <w:name w:val="Default Paragraph Font"/>
+    <w:uiPriority w:val="1"/>
     <w:semiHidden/>
     <w:unhideWhenUsed/>
   </w:style>
   <w:style w:type="table" w:default="1" w:styleId="TableNormal">
     <w:name w:val="Normal Table"/>
+    <w:uiPriority w:val="99"/>
     <w:semiHidden/>
     <w:unhideWhenUsed/>
-    <w:qFormat/>
     <w:tblPr>
       <w:tblInd w:w="0" w:type="dxa"/>
       <w:tblCellMar>
@@ -1586,6 +2158,7 @@
   </w:style>
   <w:style w:type="numbering" w:default="1" w:styleId="NoList">
     <w:name w:val="No List"/>
+    <w:uiPriority w:val="99"/>
     <w:semiHidden/>
     <w:unhideWhenUsed/>
   </w:style>
@@ -1765,6 +2338,223 @@
       <w:spacing w:after="100"/>
       <w:ind w:left="240"/>
     </w:pPr>
+  </w:style>
+  <w:style w:type="paragraph" w:styleId="BalloonText">
+    <w:name w:val="Balloon Text"/>
+    <w:basedOn w:val="Normal"/>
+    <w:link w:val="BalloonTextChar"/>
+    <w:uiPriority w:val="99"/>
+    <w:semiHidden/>
+    <w:unhideWhenUsed/>
+    <w:rsid w:val="00603F33"/>
+    <w:rPr>
+      <w:rFonts w:ascii="Tahoma" w:hAnsi="Tahoma" w:cs="Tahoma"/>
+      <w:sz w:val="16"/>
+      <w:szCs w:val="16"/>
+    </w:rPr>
+  </w:style>
+  <w:style w:type="character" w:customStyle="1" w:styleId="BalloonTextChar">
+    <w:name w:val="Balloon Text Char"/>
+    <w:basedOn w:val="DefaultParagraphFont"/>
+    <w:link w:val="BalloonText"/>
+    <w:uiPriority w:val="99"/>
+    <w:semiHidden/>
+    <w:rsid w:val="00603F33"/>
+    <w:rPr>
+      <w:rFonts w:ascii="Tahoma" w:hAnsi="Tahoma" w:cs="Tahoma"/>
+      <w:sz w:val="16"/>
+      <w:szCs w:val="16"/>
+    </w:rPr>
+  </w:style>
+</w:styles>
+</file>
+
+<file path=word/stylesWithEffects.xml><?xml version="1.0" encoding="utf-8"?>
+<w:styles xmlns:wpc="http://schemas.microsoft.com/office/word/2010/wordprocessingCanvas" xmlns:mc="http://schemas.openxmlformats.org/markup-compatibility/2006" xmlns:o="urn:schemas-microsoft-com:office:office" xmlns:r="http://schemas.openxmlformats.org/officeDocument/2006/relationships" xmlns:m="http://schemas.openxmlformats.org/officeDocument/2006/math" xmlns:v="urn:schemas-microsoft-com:vml" xmlns:wp14="http://schemas.microsoft.com/office/word/2010/wordprocessingDrawing" xmlns:wp="http://schemas.openxmlformats.org/drawingml/2006/wordprocessingDrawing" xmlns:w10="urn:schemas-microsoft-com:office:word" xmlns:w="http://schemas.openxmlformats.org/wordprocessingml/2006/main" xmlns:w14="http://schemas.microsoft.com/office/word/2010/wordml" xmlns:wpg="http://schemas.microsoft.com/office/word/2010/wordprocessingGroup" xmlns:wpi="http://schemas.microsoft.com/office/word/2010/wordprocessingInk" xmlns:wne="http://schemas.microsoft.com/office/word/2006/wordml" xmlns:wps="http://schemas.microsoft.com/office/word/2010/wordprocessingShape" mc:Ignorable="w14 wp14">
+  <w:docDefaults>
+    <w:rPrDefault>
+      <w:rPr>
+        <w:rFonts w:asciiTheme="minorHAnsi" w:eastAsiaTheme="minorEastAsia" w:hAnsiTheme="minorHAnsi" w:cstheme="minorBidi"/>
+        <w:sz w:val="22"/>
+        <w:szCs w:val="22"/>
+        <w:lang w:val="en-US" w:eastAsia="en-US" w:bidi="ar-SA"/>
+      </w:rPr>
+    </w:rPrDefault>
+    <w:pPrDefault>
+      <w:pPr>
+        <w:spacing w:after="200" w:line="276" w:lineRule="auto"/>
+      </w:pPr>
+    </w:pPrDefault>
+  </w:docDefaults>
+  <w:latentStyles w:defLockedState="0" w:defUIPriority="99" w:defSemiHidden="1" w:defUnhideWhenUsed="1" w:defQFormat="0" w:count="267">
+    <w:lsdException w:name="Normal" w:semiHidden="0" w:uiPriority="0" w:unhideWhenUsed="0" w:qFormat="1"/>
+    <w:lsdException w:name="heading 1" w:semiHidden="0" w:uiPriority="9" w:unhideWhenUsed="0" w:qFormat="1"/>
+    <w:lsdException w:name="heading 2" w:uiPriority="9" w:qFormat="1"/>
+    <w:lsdException w:name="heading 3" w:uiPriority="9" w:qFormat="1"/>
+    <w:lsdException w:name="heading 4" w:uiPriority="9" w:qFormat="1"/>
+    <w:lsdException w:name="heading 5" w:uiPriority="9" w:qFormat="1"/>
+    <w:lsdException w:name="heading 6" w:uiPriority="9" w:qFormat="1"/>
+    <w:lsdException w:name="heading 7" w:uiPriority="9" w:qFormat="1"/>
+    <w:lsdException w:name="heading 8" w:uiPriority="9" w:qFormat="1"/>
+    <w:lsdException w:name="heading 9" w:uiPriority="9" w:qFormat="1"/>
+    <w:lsdException w:name="toc 1" w:uiPriority="39"/>
+    <w:lsdException w:name="toc 2" w:uiPriority="39"/>
+    <w:lsdException w:name="toc 3" w:uiPriority="39"/>
+    <w:lsdException w:name="toc 4" w:uiPriority="39"/>
+    <w:lsdException w:name="toc 5" w:uiPriority="39"/>
+    <w:lsdException w:name="toc 6" w:uiPriority="39"/>
+    <w:lsdException w:name="toc 7" w:uiPriority="39"/>
+    <w:lsdException w:name="toc 8" w:uiPriority="39"/>
+    <w:lsdException w:name="toc 9" w:uiPriority="39"/>
+    <w:lsdException w:name="caption" w:uiPriority="35" w:qFormat="1"/>
+    <w:lsdException w:name="Title" w:semiHidden="0" w:uiPriority="10" w:unhideWhenUsed="0" w:qFormat="1"/>
+    <w:lsdException w:name="Default Paragraph Font" w:uiPriority="1"/>
+    <w:lsdException w:name="Subtitle" w:semiHidden="0" w:uiPriority="11" w:unhideWhenUsed="0" w:qFormat="1"/>
+    <w:lsdException w:name="Strong" w:semiHidden="0" w:uiPriority="22" w:unhideWhenUsed="0" w:qFormat="1"/>
+    <w:lsdException w:name="Emphasis" w:semiHidden="0" w:uiPriority="20" w:unhideWhenUsed="0" w:qFormat="1"/>
+    <w:lsdException w:name="Table Grid" w:semiHidden="0" w:uiPriority="59" w:unhideWhenUsed="0"/>
+    <w:lsdException w:name="Placeholder Text" w:unhideWhenUsed="0"/>
+    <w:lsdException w:name="No Spacing" w:semiHidden="0" w:uiPriority="1" w:unhideWhenUsed="0" w:qFormat="1"/>
+    <w:lsdException w:name="Light Shading" w:semiHidden="0" w:uiPriority="60" w:unhideWhenUsed="0"/>
+    <w:lsdException w:name="Light List" w:semiHidden="0" w:uiPriority="61" w:unhideWhenUsed="0"/>
+    <w:lsdException w:name="Light Grid" w:semiHidden="0" w:uiPriority="62" w:unhideWhenUsed="0"/>
+    <w:lsdException w:name="Medium Shading 1" w:semiHidden="0" w:uiPriority="63" w:unhideWhenUsed="0"/>
+    <w:lsdException w:name="Medium Shading 2" w:semiHidden="0" w:uiPriority="64" w:unhideWhenUsed="0"/>
+    <w:lsdException w:name="Medium List 1" w:semiHidden="0" w:uiPriority="65" w:unhideWhenUsed="0"/>
+    <w:lsdException w:name="Medium List 2" w:semiHidden="0" w:uiPriority="66" w:unhideWhenUsed="0"/>
+    <w:lsdException w:name="Medium Grid 1" w:semiHidden="0" w:uiPriority="67" w:unhideWhenUsed="0"/>
+    <w:lsdException w:name="Medium Grid 2" w:semiHidden="0" w:uiPriority="68" w:unhideWhenUsed="0"/>
+    <w:lsdException w:name="Medium Grid 3" w:semiHidden="0" w:uiPriority="69" w:unhideWhenUsed="0"/>
+    <w:lsdException w:name="Dark List" w:semiHidden="0" w:uiPriority="70" w:unhideWhenUsed="0"/>
+    <w:lsdException w:name="Colorful Shading" w:semiHidden="0" w:uiPriority="71" w:unhideWhenUsed="0"/>
+    <w:lsdException w:name="Colorful List" w:semiHidden="0" w:uiPriority="72" w:unhideWhenUsed="0"/>
+    <w:lsdException w:name="Colorful Grid" w:semiHidden="0" w:uiPriority="73" w:unhideWhenUsed="0"/>
+    <w:lsdException w:name="Light Shading Accent 1" w:semiHidden="0" w:uiPriority="60" w:unhideWhenUsed="0"/>
+    <w:lsdException w:name="Light List Accent 1" w:semiHidden="0" w:uiPriority="61" w:unhideWhenUsed="0"/>
+    <w:lsdException w:name="Light Grid Accent 1" w:semiHidden="0" w:uiPriority="62" w:unhideWhenUsed="0"/>
+    <w:lsdException w:name="Medium Shading 1 Accent 1" w:semiHidden="0" w:uiPriority="63" w:unhideWhenUsed="0"/>
+    <w:lsdException w:name="Medium Shading 2 Accent 1" w:semiHidden="0" w:uiPriority="64" w:unhideWhenUsed="0"/>
+    <w:lsdException w:name="Medium List 1 Accent 1" w:semiHidden="0" w:uiPriority="65" w:unhideWhenUsed="0"/>
+    <w:lsdException w:name="Revision" w:unhideWhenUsed="0"/>
+    <w:lsdException w:name="List Paragraph" w:semiHidden="0" w:uiPriority="34" w:unhideWhenUsed="0" w:qFormat="1"/>
+    <w:lsdException w:name="Quote" w:semiHidden="0" w:uiPriority="29" w:unhideWhenUsed="0" w:qFormat="1"/>
+    <w:lsdException w:name="Intense Quote" w:semiHidden="0" w:uiPriority="30" w:unhideWhenUsed="0" w:qFormat="1"/>
+    <w:lsdException w:name="Medium List 2 Accent 1" w:semiHidden="0" w:uiPriority="66" w:unhideWhenUsed="0"/>
+    <w:lsdException w:name="Medium Grid 1 Accent 1" w:semiHidden="0" w:uiPriority="67" w:unhideWhenUsed="0"/>
+    <w:lsdException w:name="Medium Grid 2 Accent 1" w:semiHidden="0" w:uiPriority="68" w:unhideWhenUsed="0"/>
+    <w:lsdException w:name="Medium Grid 3 Accent 1" w:semiHidden="0" w:uiPriority="69" w:unhideWhenUsed="0"/>
+    <w:lsdException w:name="Dark List Accent 1" w:semiHidden="0" w:uiPriority="70" w:unhideWhenUsed="0"/>
+    <w:lsdException w:name="Colorful Shading Accent 1" w:semiHidden="0" w:uiPriority="71" w:unhideWhenUsed="0"/>
+    <w:lsdException w:name="Colorful List Accent 1" w:semiHidden="0" w:uiPriority="72" w:unhideWhenUsed="0"/>
+    <w:lsdException w:name="Colorful Grid Accent 1" w:semiHidden="0" w:uiPriority="73" w:unhideWhenUsed="0"/>
+    <w:lsdException w:name="Light Shading Accent 2" w:semiHidden="0" w:uiPriority="60" w:unhideWhenUsed="0"/>
+    <w:lsdException w:name="Light List Accent 2" w:semiHidden="0" w:uiPriority="61" w:unhideWhenUsed="0"/>
+    <w:lsdException w:name="Light Grid Accent 2" w:semiHidden="0" w:uiPriority="62" w:unhideWhenUsed="0"/>
+    <w:lsdException w:name="Medium Shading 1 Accent 2" w:semiHidden="0" w:uiPriority="63" w:unhideWhenUsed="0"/>
+    <w:lsdException w:name="Medium Shading 2 Accent 2" w:semiHidden="0" w:uiPriority="64" w:unhideWhenUsed="0"/>
+    <w:lsdException w:name="Medium List 1 Accent 2" w:semiHidden="0" w:uiPriority="65" w:unhideWhenUsed="0"/>
+    <w:lsdException w:name="Medium List 2 Accent 2" w:semiHidden="0" w:uiPriority="66" w:unhideWhenUsed="0"/>
+    <w:lsdException w:name="Medium Grid 1 Accent 2" w:semiHidden="0" w:uiPriority="67" w:unhideWhenUsed="0"/>
+    <w:lsdException w:name="Medium Grid 2 Accent 2" w:semiHidden="0" w:uiPriority="68" w:unhideWhenUsed="0"/>
+    <w:lsdException w:name="Medium Grid 3 Accent 2" w:semiHidden="0" w:uiPriority="69" w:unhideWhenUsed="0"/>
+    <w:lsdException w:name="Dark List Accent 2" w:semiHidden="0" w:uiPriority="70" w:unhideWhenUsed="0"/>
+    <w:lsdException w:name="Colorful Shading Accent 2" w:semiHidden="0" w:uiPriority="71" w:unhideWhenUsed="0"/>
+    <w:lsdException w:name="Colorful List Accent 2" w:semiHidden="0" w:uiPriority="72" w:unhideWhenUsed="0"/>
+    <w:lsdException w:name="Colorful Grid Accent 2" w:semiHidden="0" w:uiPriority="73" w:unhideWhenUsed="0"/>
+    <w:lsdException w:name="Light Shading Accent 3" w:semiHidden="0" w:uiPriority="60" w:unhideWhenUsed="0"/>
+    <w:lsdException w:name="Light List Accent 3" w:semiHidden="0" w:uiPriority="61" w:unhideWhenUsed="0"/>
+    <w:lsdException w:name="Light Grid Accent 3" w:semiHidden="0" w:uiPriority="62" w:unhideWhenUsed="0"/>
+    <w:lsdException w:name="Medium Shading 1 Accent 3" w:semiHidden="0" w:uiPriority="63" w:unhideWhenUsed="0"/>
+    <w:lsdException w:name="Medium Shading 2 Accent 3" w:semiHidden="0" w:uiPriority="64" w:unhideWhenUsed="0"/>
+    <w:lsdException w:name="Medium List 1 Accent 3" w:semiHidden="0" w:uiPriority="65" w:unhideWhenUsed="0"/>
+    <w:lsdException w:name="Medium List 2 Accent 3" w:semiHidden="0" w:uiPriority="66" w:unhideWhenUsed="0"/>
+    <w:lsdException w:name="Medium Grid 1 Accent 3" w:semiHidden="0" w:uiPriority="67" w:unhideWhenUsed="0"/>
+    <w:lsdException w:name="Medium Grid 2 Accent 3" w:semiHidden="0" w:uiPriority="68" w:unhideWhenUsed="0"/>
+    <w:lsdException w:name="Medium Grid 3 Accent 3" w:semiHidden="0" w:uiPriority="69" w:unhideWhenUsed="0"/>
+    <w:lsdException w:name="Dark List Accent 3" w:semiHidden="0" w:uiPriority="70" w:unhideWhenUsed="0"/>
+    <w:lsdException w:name="Colorful Shading Accent 3" w:semiHidden="0" w:uiPriority="71" w:unhideWhenUsed="0"/>
+    <w:lsdException w:name="Colorful List Accent 3" w:semiHidden="0" w:uiPriority="72" w:unhideWhenUsed="0"/>
+    <w:lsdException w:name="Colorful Grid Accent 3" w:semiHidden="0" w:uiPriority="73" w:unhideWhenUsed="0"/>
+    <w:lsdException w:name="Light Shading Accent 4" w:semiHidden="0" w:uiPriority="60" w:unhideWhenUsed="0"/>
+    <w:lsdException w:name="Light List Accent 4" w:semiHidden="0" w:uiPriority="61" w:unhideWhenUsed="0"/>
+    <w:lsdException w:name="Light Grid Accent 4" w:semiHidden="0" w:uiPriority="62" w:unhideWhenUsed="0"/>
+    <w:lsdException w:name="Medium Shading 1 Accent 4" w:semiHidden="0" w:uiPriority="63" w:unhideWhenUsed="0"/>
+    <w:lsdException w:name="Medium Shading 2 Accent 4" w:semiHidden="0" w:uiPriority="64" w:unhideWhenUsed="0"/>
+    <w:lsdException w:name="Medium List 1 Accent 4" w:semiHidden="0" w:uiPriority="65" w:unhideWhenUsed="0"/>
+    <w:lsdException w:name="Medium List 2 Accent 4" w:semiHidden="0" w:uiPriority="66" w:unhideWhenUsed="0"/>
+    <w:lsdException w:name="Medium Grid 1 Accent 4" w:semiHidden="0" w:uiPriority="67" w:unhideWhenUsed="0"/>
+    <w:lsdException w:name="Medium Grid 2 Accent 4" w:semiHidden="0" w:uiPriority="68" w:unhideWhenUsed="0"/>
+    <w:lsdException w:name="Medium Grid 3 Accent 4" w:semiHidden="0" w:uiPriority="69" w:unhideWhenUsed="0"/>
+    <w:lsdException w:name="Dark List Accent 4" w:semiHidden="0" w:uiPriority="70" w:unhideWhenUsed="0"/>
+    <w:lsdException w:name="Colorful Shading Accent 4" w:semiHidden="0" w:uiPriority="71" w:unhideWhenUsed="0"/>
+    <w:lsdException w:name="Colorful List Accent 4" w:semiHidden="0" w:uiPriority="72" w:unhideWhenUsed="0"/>
+    <w:lsdException w:name="Colorful Grid Accent 4" w:semiHidden="0" w:uiPriority="73" w:unhideWhenUsed="0"/>
+    <w:lsdException w:name="Light Shading Accent 5" w:semiHidden="0" w:uiPriority="60" w:unhideWhenUsed="0"/>
+    <w:lsdException w:name="Light List Accent 5" w:semiHidden="0" w:uiPriority="61" w:unhideWhenUsed="0"/>
+    <w:lsdException w:name="Light Grid Accent 5" w:semiHidden="0" w:uiPriority="62" w:unhideWhenUsed="0"/>
+    <w:lsdException w:name="Medium Shading 1 Accent 5" w:semiHidden="0" w:uiPriority="63" w:unhideWhenUsed="0"/>
+    <w:lsdException w:name="Medium Shading 2 Accent 5" w:semiHidden="0" w:uiPriority="64" w:unhideWhenUsed="0"/>
+    <w:lsdException w:name="Medium List 1 Accent 5" w:semiHidden="0" w:uiPriority="65" w:unhideWhenUsed="0"/>
+    <w:lsdException w:name="Medium List 2 Accent 5" w:semiHidden="0" w:uiPriority="66" w:unhideWhenUsed="0"/>
+    <w:lsdException w:name="Medium Grid 1 Accent 5" w:semiHidden="0" w:uiPriority="67" w:unhideWhenUsed="0"/>
+    <w:lsdException w:name="Medium Grid 2 Accent 5" w:semiHidden="0" w:uiPriority="68" w:unhideWhenUsed="0"/>
+    <w:lsdException w:name="Medium Grid 3 Accent 5" w:semiHidden="0" w:uiPriority="69" w:unhideWhenUsed="0"/>
+    <w:lsdException w:name="Dark List Accent 5" w:semiHidden="0" w:uiPriority="70" w:unhideWhenUsed="0"/>
+    <w:lsdException w:name="Colorful Shading Accent 5" w:semiHidden="0" w:uiPriority="71" w:unhideWhenUsed="0"/>
+    <w:lsdException w:name="Colorful List Accent 5" w:semiHidden="0" w:uiPriority="72" w:unhideWhenUsed="0"/>
+    <w:lsdException w:name="Colorful Grid Accent 5" w:semiHidden="0" w:uiPriority="73" w:unhideWhenUsed="0"/>
+    <w:lsdException w:name="Light Shading Accent 6" w:semiHidden="0" w:uiPriority="60" w:unhideWhenUsed="0"/>
+    <w:lsdException w:name="Light List Accent 6" w:semiHidden="0" w:uiPriority="61" w:unhideWhenUsed="0"/>
+    <w:lsdException w:name="Light Grid Accent 6" w:semiHidden="0" w:uiPriority="62" w:unhideWhenUsed="0"/>
+    <w:lsdException w:name="Medium Shading 1 Accent 6" w:semiHidden="0" w:uiPriority="63" w:unhideWhenUsed="0"/>
+    <w:lsdException w:name="Medium Shading 2 Accent 6" w:semiHidden="0" w:uiPriority="64" w:unhideWhenUsed="0"/>
+    <w:lsdException w:name="Medium List 1 Accent 6" w:semiHidden="0" w:uiPriority="65" w:unhideWhenUsed="0"/>
+    <w:lsdException w:name="Medium List 2 Accent 6" w:semiHidden="0" w:uiPriority="66" w:unhideWhenUsed="0"/>
+    <w:lsdException w:name="Medium Grid 1 Accent 6" w:semiHidden="0" w:uiPriority="67" w:unhideWhenUsed="0"/>
+    <w:lsdException w:name="Medium Grid 2 Accent 6" w:semiHidden="0" w:uiPriority="68" w:unhideWhenUsed="0"/>
+    <w:lsdException w:name="Medium Grid 3 Accent 6" w:semiHidden="0" w:uiPriority="69" w:unhideWhenUsed="0"/>
+    <w:lsdException w:name="Dark List Accent 6" w:semiHidden="0" w:uiPriority="70" w:unhideWhenUsed="0"/>
+    <w:lsdException w:name="Colorful Shading Accent 6" w:semiHidden="0" w:uiPriority="71" w:unhideWhenUsed="0"/>
+    <w:lsdException w:name="Colorful List Accent 6" w:semiHidden="0" w:uiPriority="72" w:unhideWhenUsed="0"/>
+    <w:lsdException w:name="Colorful Grid Accent 6" w:semiHidden="0" w:uiPriority="73" w:unhideWhenUsed="0"/>
+    <w:lsdException w:name="Subtle Emphasis" w:semiHidden="0" w:uiPriority="19" w:unhideWhenUsed="0" w:qFormat="1"/>
+    <w:lsdException w:name="Intense Emphasis" w:semiHidden="0" w:uiPriority="21" w:unhideWhenUsed="0" w:qFormat="1"/>
+    <w:lsdException w:name="Subtle Reference" w:semiHidden="0" w:uiPriority="31" w:unhideWhenUsed="0" w:qFormat="1"/>
+    <w:lsdException w:name="Intense Reference" w:semiHidden="0" w:uiPriority="32" w:unhideWhenUsed="0" w:qFormat="1"/>
+    <w:lsdException w:name="Book Title" w:semiHidden="0" w:uiPriority="33" w:unhideWhenUsed="0" w:qFormat="1"/>
+    <w:lsdException w:name="Bibliography" w:uiPriority="37"/>
+    <w:lsdException w:name="TOC Heading" w:uiPriority="39" w:qFormat="1"/>
+  </w:latentStyles>
+  <w:style w:type="paragraph" w:default="1" w:styleId="Normal">
+    <w:name w:val="Normal"/>
+    <w:qFormat/>
+  </w:style>
+  <w:style w:type="character" w:default="1" w:styleId="DefaultParagraphFont">
+    <w:name w:val="Default Paragraph Font"/>
+    <w:uiPriority w:val="1"/>
+    <w:semiHidden/>
+    <w:unhideWhenUsed/>
+  </w:style>
+  <w:style w:type="table" w:default="1" w:styleId="TableNormal">
+    <w:name w:val="Normal Table"/>
+    <w:uiPriority w:val="99"/>
+    <w:semiHidden/>
+    <w:unhideWhenUsed/>
+    <w:tblPr>
+      <w:tblInd w:w="0" w:type="dxa"/>
+      <w:tblCellMar>
+        <w:top w:w="0" w:type="dxa"/>
+        <w:left w:w="108" w:type="dxa"/>
+        <w:bottom w:w="0" w:type="dxa"/>
+        <w:right w:w="108" w:type="dxa"/>
+      </w:tblCellMar>
+    </w:tblPr>
+  </w:style>
+  <w:style w:type="numbering" w:default="1" w:styleId="NoList">
+    <w:name w:val="No List"/>
+    <w:uiPriority w:val="99"/>
+    <w:semiHidden/>
+    <w:unhideWhenUsed/>
   </w:style>
 </w:styles>
 </file>

</xml_diff>

<commit_message>
design doc and verfication
</commit_message>
<xml_diff>
--- a/Documentation/Design Document.docx
+++ b/Documentation/Design Document.docx
@@ -701,6 +701,8 @@
           <w:r>
             <w:t>Contents</w:t>
           </w:r>
+          <w:bookmarkStart w:id="0" w:name="_GoBack"/>
+          <w:bookmarkEnd w:id="0"/>
         </w:p>
         <w:p>
           <w:pPr>
@@ -711,6 +713,8 @@
             <w:rPr>
               <w:rFonts w:eastAsiaTheme="minorEastAsia"/>
               <w:noProof/>
+              <w:sz w:val="22"/>
+              <w:szCs w:val="22"/>
             </w:rPr>
           </w:pPr>
           <w:r>
@@ -722,53 +726,63 @@
           <w:r>
             <w:fldChar w:fldCharType="separate"/>
           </w:r>
-          <w:r>
-            <w:rPr>
-              <w:noProof/>
-            </w:rPr>
-            <w:t>High-level system architecture</w:t>
-          </w:r>
-          <w:r>
-            <w:rPr>
-              <w:noProof/>
-            </w:rPr>
-            <w:tab/>
-          </w:r>
-          <w:r>
-            <w:rPr>
-              <w:noProof/>
-            </w:rPr>
-            <w:fldChar w:fldCharType="begin"/>
-          </w:r>
-          <w:r>
-            <w:rPr>
-              <w:noProof/>
-            </w:rPr>
-            <w:instrText xml:space="preserve"> PAGEREF _Toc225585771 \h </w:instrText>
-          </w:r>
-          <w:r>
-            <w:rPr>
-              <w:noProof/>
-            </w:rPr>
-          </w:r>
-          <w:r>
-            <w:rPr>
-              <w:noProof/>
-            </w:rPr>
-            <w:fldChar w:fldCharType="separate"/>
-          </w:r>
-          <w:r>
-            <w:rPr>
-              <w:noProof/>
-            </w:rPr>
-            <w:t>4</w:t>
-          </w:r>
-          <w:r>
-            <w:rPr>
-              <w:noProof/>
-            </w:rPr>
-            <w:fldChar w:fldCharType="end"/>
-          </w:r>
+          <w:hyperlink w:anchor="_Toc351926643" w:history="1">
+            <w:r>
+              <w:rPr>
+                <w:rStyle w:val="Hyperlink"/>
+                <w:noProof/>
+              </w:rPr>
+              <w:t>High-level system architecture</w:t>
+            </w:r>
+            <w:r>
+              <w:rPr>
+                <w:noProof/>
+                <w:webHidden/>
+              </w:rPr>
+              <w:tab/>
+            </w:r>
+            <w:r>
+              <w:rPr>
+                <w:noProof/>
+                <w:webHidden/>
+              </w:rPr>
+              <w:fldChar w:fldCharType="begin"/>
+            </w:r>
+            <w:r>
+              <w:rPr>
+                <w:noProof/>
+                <w:webHidden/>
+              </w:rPr>
+              <w:instrText xml:space="preserve"> PAGEREF _Toc351926643 \h </w:instrText>
+            </w:r>
+            <w:r>
+              <w:rPr>
+                <w:noProof/>
+                <w:webHidden/>
+              </w:rPr>
+            </w:r>
+            <w:r>
+              <w:rPr>
+                <w:noProof/>
+                <w:webHidden/>
+              </w:rPr>
+              <w:fldChar w:fldCharType="separate"/>
+            </w:r>
+            <w:r>
+              <w:rPr>
+                <w:noProof/>
+                <w:webHidden/>
+              </w:rPr>
+              <w:t>4</w:t>
+            </w:r>
+            <w:r>
+              <w:rPr>
+                <w:noProof/>
+                <w:webHidden/>
+              </w:rPr>
+              <w:fldChar w:fldCharType="end"/>
+            </w:r>
+          </w:hyperlink>
         </w:p>
         <w:p>
           <w:pPr>
@@ -777,56 +791,69 @@
               <w:tab w:val="right" w:leader="dot" w:pos="8630"/>
             </w:tabs>
             <w:rPr>
+              <w:rFonts w:eastAsiaTheme="minorEastAsia"/>
               <w:noProof/>
+              <w:sz w:val="22"/>
+              <w:szCs w:val="22"/>
             </w:rPr>
           </w:pPr>
-          <w:r>
-            <w:rPr>
-              <w:noProof/>
-            </w:rPr>
-            <w:t>Activator</w:t>
-          </w:r>
-          <w:r>
-            <w:rPr>
-              <w:noProof/>
-            </w:rPr>
-            <w:tab/>
-          </w:r>
-          <w:r>
-            <w:rPr>
-              <w:noProof/>
-            </w:rPr>
-            <w:fldChar w:fldCharType="begin"/>
-          </w:r>
-          <w:r>
-            <w:rPr>
-              <w:noProof/>
-            </w:rPr>
-            <w:instrText xml:space="preserve"> PAGEREF _Toc225585772 \h </w:instrText>
-          </w:r>
-          <w:r>
-            <w:rPr>
-              <w:noProof/>
-            </w:rPr>
-          </w:r>
-          <w:r>
-            <w:rPr>
-              <w:noProof/>
-            </w:rPr>
-            <w:fldChar w:fldCharType="separate"/>
-          </w:r>
-          <w:r>
-            <w:rPr>
-              <w:noProof/>
-            </w:rPr>
-            <w:t>4</w:t>
-          </w:r>
-          <w:r>
-            <w:rPr>
-              <w:noProof/>
-            </w:rPr>
-            <w:fldChar w:fldCharType="end"/>
-          </w:r>
+          <w:hyperlink w:anchor="_Toc351926644" w:history="1">
+            <w:r>
+              <w:rPr>
+                <w:rStyle w:val="Hyperlink"/>
+                <w:noProof/>
+              </w:rPr>
+              <w:t>Activator</w:t>
+            </w:r>
+            <w:r>
+              <w:rPr>
+                <w:noProof/>
+                <w:webHidden/>
+              </w:rPr>
+              <w:tab/>
+            </w:r>
+            <w:r>
+              <w:rPr>
+                <w:noProof/>
+                <w:webHidden/>
+              </w:rPr>
+              <w:fldChar w:fldCharType="begin"/>
+            </w:r>
+            <w:r>
+              <w:rPr>
+                <w:noProof/>
+                <w:webHidden/>
+              </w:rPr>
+              <w:instrText xml:space="preserve"> PAGEREF _Toc351926644 \h </w:instrText>
+            </w:r>
+            <w:r>
+              <w:rPr>
+                <w:noProof/>
+                <w:webHidden/>
+              </w:rPr>
+            </w:r>
+            <w:r>
+              <w:rPr>
+                <w:noProof/>
+                <w:webHidden/>
+              </w:rPr>
+              <w:fldChar w:fldCharType="separate"/>
+            </w:r>
+            <w:r>
+              <w:rPr>
+                <w:noProof/>
+                <w:webHidden/>
+              </w:rPr>
+              <w:t>4</w:t>
+            </w:r>
+            <w:r>
+              <w:rPr>
+                <w:noProof/>
+                <w:webHidden/>
+              </w:rPr>
+              <w:fldChar w:fldCharType="end"/>
+            </w:r>
+          </w:hyperlink>
         </w:p>
         <w:p>
           <w:pPr>
@@ -835,56 +862,69 @@
               <w:tab w:val="right" w:leader="dot" w:pos="8630"/>
             </w:tabs>
             <w:rPr>
+              <w:rFonts w:eastAsiaTheme="minorEastAsia"/>
               <w:noProof/>
+              <w:sz w:val="22"/>
+              <w:szCs w:val="22"/>
             </w:rPr>
           </w:pPr>
-          <w:r>
-            <w:rPr>
-              <w:noProof/>
-            </w:rPr>
-            <w:t>MessageHandler</w:t>
-          </w:r>
-          <w:r>
-            <w:rPr>
-              <w:noProof/>
-            </w:rPr>
-            <w:tab/>
-          </w:r>
-          <w:r>
-            <w:rPr>
-              <w:noProof/>
-            </w:rPr>
-            <w:fldChar w:fldCharType="begin"/>
-          </w:r>
-          <w:r>
-            <w:rPr>
-              <w:noProof/>
-            </w:rPr>
-            <w:instrText xml:space="preserve"> PAGEREF _Toc225585773 \h </w:instrText>
-          </w:r>
-          <w:r>
-            <w:rPr>
-              <w:noProof/>
-            </w:rPr>
-          </w:r>
-          <w:r>
-            <w:rPr>
-              <w:noProof/>
-            </w:rPr>
-            <w:fldChar w:fldCharType="separate"/>
-          </w:r>
-          <w:r>
-            <w:rPr>
-              <w:noProof/>
-            </w:rPr>
-            <w:t>4</w:t>
-          </w:r>
-          <w:r>
-            <w:rPr>
-              <w:noProof/>
-            </w:rPr>
-            <w:fldChar w:fldCharType="end"/>
-          </w:r>
+          <w:hyperlink w:anchor="_Toc351926645" w:history="1">
+            <w:r>
+              <w:rPr>
+                <w:rStyle w:val="Hyperlink"/>
+                <w:noProof/>
+              </w:rPr>
+              <w:t>MessageHandler</w:t>
+            </w:r>
+            <w:r>
+              <w:rPr>
+                <w:noProof/>
+                <w:webHidden/>
+              </w:rPr>
+              <w:tab/>
+            </w:r>
+            <w:r>
+              <w:rPr>
+                <w:noProof/>
+                <w:webHidden/>
+              </w:rPr>
+              <w:fldChar w:fldCharType="begin"/>
+            </w:r>
+            <w:r>
+              <w:rPr>
+                <w:noProof/>
+                <w:webHidden/>
+              </w:rPr>
+              <w:instrText xml:space="preserve"> PAGEREF _Toc351926645 \h </w:instrText>
+            </w:r>
+            <w:r>
+              <w:rPr>
+                <w:noProof/>
+                <w:webHidden/>
+              </w:rPr>
+            </w:r>
+            <w:r>
+              <w:rPr>
+                <w:noProof/>
+                <w:webHidden/>
+              </w:rPr>
+              <w:fldChar w:fldCharType="separate"/>
+            </w:r>
+            <w:r>
+              <w:rPr>
+                <w:noProof/>
+                <w:webHidden/>
+              </w:rPr>
+              <w:t>4</w:t>
+            </w:r>
+            <w:r>
+              <w:rPr>
+                <w:noProof/>
+                <w:webHidden/>
+              </w:rPr>
+              <w:fldChar w:fldCharType="end"/>
+            </w:r>
+          </w:hyperlink>
         </w:p>
         <w:p>
           <w:pPr>
@@ -893,56 +933,69 @@
               <w:tab w:val="right" w:leader="dot" w:pos="8630"/>
             </w:tabs>
             <w:rPr>
+              <w:rFonts w:eastAsiaTheme="minorEastAsia"/>
               <w:noProof/>
+              <w:sz w:val="22"/>
+              <w:szCs w:val="22"/>
             </w:rPr>
           </w:pPr>
-          <w:r>
-            <w:rPr>
-              <w:noProof/>
-            </w:rPr>
-            <w:t>Driver</w:t>
-          </w:r>
-          <w:r>
-            <w:rPr>
-              <w:noProof/>
-            </w:rPr>
-            <w:tab/>
-          </w:r>
-          <w:r>
-            <w:rPr>
-              <w:noProof/>
-            </w:rPr>
-            <w:fldChar w:fldCharType="begin"/>
-          </w:r>
-          <w:r>
-            <w:rPr>
-              <w:noProof/>
-            </w:rPr>
-            <w:instrText xml:space="preserve"> PAGEREF _Toc225585774 \h </w:instrText>
-          </w:r>
-          <w:r>
-            <w:rPr>
-              <w:noProof/>
-            </w:rPr>
-          </w:r>
-          <w:r>
-            <w:rPr>
-              <w:noProof/>
-            </w:rPr>
-            <w:fldChar w:fldCharType="separate"/>
-          </w:r>
-          <w:r>
-            <w:rPr>
-              <w:noProof/>
-            </w:rPr>
-            <w:t>4</w:t>
-          </w:r>
-          <w:r>
-            <w:rPr>
-              <w:noProof/>
-            </w:rPr>
-            <w:fldChar w:fldCharType="end"/>
-          </w:r>
+          <w:hyperlink w:anchor="_Toc351926646" w:history="1">
+            <w:r>
+              <w:rPr>
+                <w:rStyle w:val="Hyperlink"/>
+                <w:noProof/>
+              </w:rPr>
+              <w:t>Driver</w:t>
+            </w:r>
+            <w:r>
+              <w:rPr>
+                <w:noProof/>
+                <w:webHidden/>
+              </w:rPr>
+              <w:tab/>
+            </w:r>
+            <w:r>
+              <w:rPr>
+                <w:noProof/>
+                <w:webHidden/>
+              </w:rPr>
+              <w:fldChar w:fldCharType="begin"/>
+            </w:r>
+            <w:r>
+              <w:rPr>
+                <w:noProof/>
+                <w:webHidden/>
+              </w:rPr>
+              <w:instrText xml:space="preserve"> PAGEREF _Toc351926646 \h </w:instrText>
+            </w:r>
+            <w:r>
+              <w:rPr>
+                <w:noProof/>
+                <w:webHidden/>
+              </w:rPr>
+            </w:r>
+            <w:r>
+              <w:rPr>
+                <w:noProof/>
+                <w:webHidden/>
+              </w:rPr>
+              <w:fldChar w:fldCharType="separate"/>
+            </w:r>
+            <w:r>
+              <w:rPr>
+                <w:noProof/>
+                <w:webHidden/>
+              </w:rPr>
+              <w:t>4</w:t>
+            </w:r>
+            <w:r>
+              <w:rPr>
+                <w:noProof/>
+                <w:webHidden/>
+              </w:rPr>
+              <w:fldChar w:fldCharType="end"/>
+            </w:r>
+          </w:hyperlink>
         </w:p>
         <w:p>
           <w:pPr>
@@ -953,55 +1006,280 @@
             <w:rPr>
               <w:rFonts w:eastAsiaTheme="minorEastAsia"/>
               <w:noProof/>
+              <w:sz w:val="22"/>
+              <w:szCs w:val="22"/>
             </w:rPr>
           </w:pPr>
-          <w:r>
+          <w:hyperlink w:anchor="_Toc351926647" w:history="1">
+            <w:r>
+              <w:rPr>
+                <w:rStyle w:val="Hyperlink"/>
+                <w:noProof/>
+              </w:rPr>
+              <w:t>Static structure</w:t>
+            </w:r>
+            <w:r>
+              <w:rPr>
+                <w:noProof/>
+                <w:webHidden/>
+              </w:rPr>
+              <w:tab/>
+            </w:r>
+            <w:r>
+              <w:rPr>
+                <w:noProof/>
+                <w:webHidden/>
+              </w:rPr>
+              <w:fldChar w:fldCharType="begin"/>
+            </w:r>
+            <w:r>
+              <w:rPr>
+                <w:noProof/>
+                <w:webHidden/>
+              </w:rPr>
+              <w:instrText xml:space="preserve"> PAGEREF _Toc351926647 \h </w:instrText>
+            </w:r>
+            <w:r>
+              <w:rPr>
+                <w:noProof/>
+                <w:webHidden/>
+              </w:rPr>
+            </w:r>
+            <w:r>
+              <w:rPr>
+                <w:noProof/>
+                <w:webHidden/>
+              </w:rPr>
+              <w:fldChar w:fldCharType="separate"/>
+            </w:r>
+            <w:r>
+              <w:rPr>
+                <w:noProof/>
+                <w:webHidden/>
+              </w:rPr>
+              <w:t>6</w:t>
+            </w:r>
+            <w:r>
+              <w:rPr>
+                <w:noProof/>
+                <w:webHidden/>
+              </w:rPr>
+              <w:fldChar w:fldCharType="end"/>
+            </w:r>
+          </w:hyperlink>
+        </w:p>
+        <w:p>
+          <w:pPr>
+            <w:pStyle w:val="TOC2"/>
+            <w:tabs>
+              <w:tab w:val="right" w:leader="dot" w:pos="8630"/>
+            </w:tabs>
             <w:rPr>
+              <w:rFonts w:eastAsiaTheme="minorEastAsia"/>
               <w:noProof/>
+              <w:sz w:val="22"/>
+              <w:szCs w:val="22"/>
             </w:rPr>
-            <w:t>Static structure</w:t>
-          </w:r>
-          <w:r>
+          </w:pPr>
+          <w:hyperlink w:anchor="_Toc351926648" w:history="1">
+            <w:r>
+              <w:rPr>
+                <w:rStyle w:val="Hyperlink"/>
+                <w:noProof/>
+              </w:rPr>
+              <w:t>Object interaction structure</w:t>
+            </w:r>
+            <w:r>
+              <w:rPr>
+                <w:noProof/>
+                <w:webHidden/>
+              </w:rPr>
+              <w:tab/>
+            </w:r>
+            <w:r>
+              <w:rPr>
+                <w:noProof/>
+                <w:webHidden/>
+              </w:rPr>
+              <w:fldChar w:fldCharType="begin"/>
+            </w:r>
+            <w:r>
+              <w:rPr>
+                <w:noProof/>
+                <w:webHidden/>
+              </w:rPr>
+              <w:instrText xml:space="preserve"> PAGEREF _Toc351926648 \h </w:instrText>
+            </w:r>
+            <w:r>
+              <w:rPr>
+                <w:noProof/>
+                <w:webHidden/>
+              </w:rPr>
+            </w:r>
+            <w:r>
+              <w:rPr>
+                <w:noProof/>
+                <w:webHidden/>
+              </w:rPr>
+              <w:fldChar w:fldCharType="separate"/>
+            </w:r>
+            <w:r>
+              <w:rPr>
+                <w:noProof/>
+                <w:webHidden/>
+              </w:rPr>
+              <w:t>7</w:t>
+            </w:r>
+            <w:r>
+              <w:rPr>
+                <w:noProof/>
+                <w:webHidden/>
+              </w:rPr>
+              <w:fldChar w:fldCharType="end"/>
+            </w:r>
+          </w:hyperlink>
+        </w:p>
+        <w:p>
+          <w:pPr>
+            <w:pStyle w:val="TOC2"/>
+            <w:tabs>
+              <w:tab w:val="right" w:leader="dot" w:pos="8630"/>
+            </w:tabs>
             <w:rPr>
+              <w:rFonts w:eastAsiaTheme="minorEastAsia"/>
               <w:noProof/>
+              <w:sz w:val="22"/>
+              <w:szCs w:val="22"/>
             </w:rPr>
-            <w:tab/>
-          </w:r>
-          <w:r>
+          </w:pPr>
+          <w:hyperlink w:anchor="_Toc351926649" w:history="1">
+            <w:r>
+              <w:rPr>
+                <w:rStyle w:val="Hyperlink"/>
+                <w:noProof/>
+              </w:rPr>
+              <w:t>UML Sequence Diagram</w:t>
+            </w:r>
+            <w:r>
+              <w:rPr>
+                <w:noProof/>
+                <w:webHidden/>
+              </w:rPr>
+              <w:tab/>
+            </w:r>
+            <w:r>
+              <w:rPr>
+                <w:noProof/>
+                <w:webHidden/>
+              </w:rPr>
+              <w:fldChar w:fldCharType="begin"/>
+            </w:r>
+            <w:r>
+              <w:rPr>
+                <w:noProof/>
+                <w:webHidden/>
+              </w:rPr>
+              <w:instrText xml:space="preserve"> PAGEREF _Toc351926649 \h </w:instrText>
+            </w:r>
+            <w:r>
+              <w:rPr>
+                <w:noProof/>
+                <w:webHidden/>
+              </w:rPr>
+            </w:r>
+            <w:r>
+              <w:rPr>
+                <w:noProof/>
+                <w:webHidden/>
+              </w:rPr>
+              <w:fldChar w:fldCharType="separate"/>
+            </w:r>
+            <w:r>
+              <w:rPr>
+                <w:noProof/>
+                <w:webHidden/>
+              </w:rPr>
+              <w:t>7</w:t>
+            </w:r>
+            <w:r>
+              <w:rPr>
+                <w:noProof/>
+                <w:webHidden/>
+              </w:rPr>
+              <w:fldChar w:fldCharType="end"/>
+            </w:r>
+          </w:hyperlink>
+        </w:p>
+        <w:p>
+          <w:pPr>
+            <w:pStyle w:val="TOC2"/>
+            <w:tabs>
+              <w:tab w:val="right" w:leader="dot" w:pos="8630"/>
+            </w:tabs>
             <w:rPr>
+              <w:rFonts w:eastAsiaTheme="minorEastAsia"/>
               <w:noProof/>
+              <w:sz w:val="22"/>
+              <w:szCs w:val="22"/>
             </w:rPr>
-            <w:fldChar w:fldCharType="begin"/>
-          </w:r>
-          <w:r>
-            <w:rPr>
-              <w:noProof/>
-            </w:rPr>
-            <w:instrText xml:space="preserve"> PAGEREF _Toc225585775 \h </w:instrText>
-          </w:r>
-          <w:r>
-            <w:rPr>
-              <w:noProof/>
-            </w:rPr>
-          </w:r>
-          <w:r>
-            <w:rPr>
-              <w:noProof/>
-            </w:rPr>
-            <w:fldChar w:fldCharType="separate"/>
-          </w:r>
-          <w:r>
-            <w:rPr>
-              <w:noProof/>
-            </w:rPr>
-            <w:t>5</w:t>
-          </w:r>
-          <w:r>
-            <w:rPr>
-              <w:noProof/>
-            </w:rPr>
-            <w:fldChar w:fldCharType="end"/>
-          </w:r>
+          </w:pPr>
+          <w:hyperlink w:anchor="_Toc351926650" w:history="1">
+            <w:r>
+              <w:rPr>
+                <w:rStyle w:val="Hyperlink"/>
+                <w:noProof/>
+              </w:rPr>
+              <w:t>Finite State Diagram</w:t>
+            </w:r>
+            <w:r>
+              <w:rPr>
+                <w:noProof/>
+                <w:webHidden/>
+              </w:rPr>
+              <w:tab/>
+            </w:r>
+            <w:r>
+              <w:rPr>
+                <w:noProof/>
+                <w:webHidden/>
+              </w:rPr>
+              <w:fldChar w:fldCharType="begin"/>
+            </w:r>
+            <w:r>
+              <w:rPr>
+                <w:noProof/>
+                <w:webHidden/>
+              </w:rPr>
+              <w:instrText xml:space="preserve"> PAGEREF _Toc351926650 \h </w:instrText>
+            </w:r>
+            <w:r>
+              <w:rPr>
+                <w:noProof/>
+                <w:webHidden/>
+              </w:rPr>
+            </w:r>
+            <w:r>
+              <w:rPr>
+                <w:noProof/>
+                <w:webHidden/>
+              </w:rPr>
+              <w:fldChar w:fldCharType="separate"/>
+            </w:r>
+            <w:r>
+              <w:rPr>
+                <w:noProof/>
+                <w:webHidden/>
+              </w:rPr>
+              <w:t>8</w:t>
+            </w:r>
+            <w:r>
+              <w:rPr>
+                <w:noProof/>
+                <w:webHidden/>
+              </w:rPr>
+              <w:fldChar w:fldCharType="end"/>
+            </w:r>
+          </w:hyperlink>
         </w:p>
         <w:p>
           <w:pPr>
@@ -1012,55 +1290,67 @@
             <w:rPr>
               <w:rFonts w:eastAsiaTheme="minorEastAsia"/>
               <w:noProof/>
+              <w:sz w:val="22"/>
+              <w:szCs w:val="22"/>
             </w:rPr>
           </w:pPr>
-          <w:r>
-            <w:rPr>
-              <w:noProof/>
-            </w:rPr>
-            <w:t>Object interaction structure</w:t>
-          </w:r>
-          <w:r>
-            <w:rPr>
-              <w:noProof/>
-            </w:rPr>
-            <w:tab/>
-          </w:r>
-          <w:r>
-            <w:rPr>
-              <w:noProof/>
-            </w:rPr>
-            <w:fldChar w:fldCharType="begin"/>
-          </w:r>
-          <w:r>
-            <w:rPr>
-              <w:noProof/>
-            </w:rPr>
-            <w:instrText xml:space="preserve"> PAGEREF _Toc225585776 \h </w:instrText>
-          </w:r>
-          <w:r>
-            <w:rPr>
-              <w:noProof/>
-            </w:rPr>
-          </w:r>
-          <w:r>
-            <w:rPr>
-              <w:noProof/>
-            </w:rPr>
-            <w:fldChar w:fldCharType="separate"/>
-          </w:r>
-          <w:r>
-            <w:rPr>
-              <w:noProof/>
-            </w:rPr>
-            <w:t>5</w:t>
-          </w:r>
-          <w:r>
-            <w:rPr>
-              <w:noProof/>
-            </w:rPr>
-            <w:fldChar w:fldCharType="end"/>
-          </w:r>
+          <w:hyperlink w:anchor="_Toc351926651" w:history="1">
+            <w:r>
+              <w:rPr>
+                <w:rStyle w:val="Hyperlink"/>
+                <w:noProof/>
+              </w:rPr>
+              <w:t>Concurrent structure</w:t>
+            </w:r>
+            <w:r>
+              <w:rPr>
+                <w:noProof/>
+                <w:webHidden/>
+              </w:rPr>
+              <w:tab/>
+            </w:r>
+            <w:r>
+              <w:rPr>
+                <w:noProof/>
+                <w:webHidden/>
+              </w:rPr>
+              <w:fldChar w:fldCharType="begin"/>
+            </w:r>
+            <w:r>
+              <w:rPr>
+                <w:noProof/>
+                <w:webHidden/>
+              </w:rPr>
+              <w:instrText xml:space="preserve"> PAGEREF _Toc351926651 \h </w:instrText>
+            </w:r>
+            <w:r>
+              <w:rPr>
+                <w:noProof/>
+                <w:webHidden/>
+              </w:rPr>
+            </w:r>
+            <w:r>
+              <w:rPr>
+                <w:noProof/>
+                <w:webHidden/>
+              </w:rPr>
+              <w:fldChar w:fldCharType="separate"/>
+            </w:r>
+            <w:r>
+              <w:rPr>
+                <w:noProof/>
+                <w:webHidden/>
+              </w:rPr>
+              <w:t>9</w:t>
+            </w:r>
+            <w:r>
+              <w:rPr>
+                <w:noProof/>
+                <w:webHidden/>
+              </w:rPr>
+              <w:fldChar w:fldCharType="end"/>
+            </w:r>
+          </w:hyperlink>
         </w:p>
         <w:p>
           <w:pPr>
@@ -1071,114 +1361,280 @@
             <w:rPr>
               <w:rFonts w:eastAsiaTheme="minorEastAsia"/>
               <w:noProof/>
+              <w:sz w:val="22"/>
+              <w:szCs w:val="22"/>
             </w:rPr>
           </w:pPr>
-          <w:r>
-            <w:rPr>
-              <w:noProof/>
-            </w:rPr>
-            <w:t>Concurrent structure</w:t>
-          </w:r>
-          <w:r>
-            <w:rPr>
-              <w:noProof/>
-            </w:rPr>
-            <w:tab/>
-          </w:r>
-          <w:r>
-            <w:rPr>
-              <w:noProof/>
-            </w:rPr>
-            <w:fldChar w:fldCharType="begin"/>
-          </w:r>
-          <w:r>
-            <w:rPr>
-              <w:noProof/>
-            </w:rPr>
-            <w:instrText xml:space="preserve"> PAGEREF _Toc225585777 \h </w:instrText>
-          </w:r>
-          <w:r>
-            <w:rPr>
-              <w:noProof/>
-            </w:rPr>
-          </w:r>
-          <w:r>
-            <w:rPr>
-              <w:noProof/>
-            </w:rPr>
-            <w:fldChar w:fldCharType="separate"/>
-          </w:r>
-          <w:r>
-            <w:rPr>
-              <w:noProof/>
-            </w:rPr>
-            <w:t>5</w:t>
-          </w:r>
-          <w:r>
-            <w:rPr>
-              <w:noProof/>
-            </w:rPr>
-            <w:fldChar w:fldCharType="end"/>
-          </w:r>
+          <w:hyperlink w:anchor="_Toc351926652" w:history="1">
+            <w:r>
+              <w:rPr>
+                <w:rStyle w:val="Hyperlink"/>
+                <w:noProof/>
+              </w:rPr>
+              <w:t>Class interfaces</w:t>
+            </w:r>
+            <w:r>
+              <w:rPr>
+                <w:noProof/>
+                <w:webHidden/>
+              </w:rPr>
+              <w:tab/>
+            </w:r>
+            <w:r>
+              <w:rPr>
+                <w:noProof/>
+                <w:webHidden/>
+              </w:rPr>
+              <w:fldChar w:fldCharType="begin"/>
+            </w:r>
+            <w:r>
+              <w:rPr>
+                <w:noProof/>
+                <w:webHidden/>
+              </w:rPr>
+              <w:instrText xml:space="preserve"> PAGEREF _Toc351926652 \h </w:instrText>
+            </w:r>
+            <w:r>
+              <w:rPr>
+                <w:noProof/>
+                <w:webHidden/>
+              </w:rPr>
+            </w:r>
+            <w:r>
+              <w:rPr>
+                <w:noProof/>
+                <w:webHidden/>
+              </w:rPr>
+              <w:fldChar w:fldCharType="separate"/>
+            </w:r>
+            <w:r>
+              <w:rPr>
+                <w:noProof/>
+                <w:webHidden/>
+              </w:rPr>
+              <w:t>10</w:t>
+            </w:r>
+            <w:r>
+              <w:rPr>
+                <w:noProof/>
+                <w:webHidden/>
+              </w:rPr>
+              <w:fldChar w:fldCharType="end"/>
+            </w:r>
+          </w:hyperlink>
         </w:p>
         <w:p>
           <w:pPr>
-            <w:pStyle w:val="TOC1"/>
+            <w:pStyle w:val="TOC2"/>
             <w:tabs>
               <w:tab w:val="right" w:leader="dot" w:pos="8630"/>
             </w:tabs>
             <w:rPr>
               <w:rFonts w:eastAsiaTheme="minorEastAsia"/>
               <w:noProof/>
+              <w:sz w:val="22"/>
+              <w:szCs w:val="22"/>
             </w:rPr>
           </w:pPr>
-          <w:r>
+          <w:hyperlink w:anchor="_Toc351926653" w:history="1">
+            <w:r>
+              <w:rPr>
+                <w:rStyle w:val="Hyperlink"/>
+                <w:noProof/>
+              </w:rPr>
+              <w:t>Driver</w:t>
+            </w:r>
+            <w:r>
+              <w:rPr>
+                <w:noProof/>
+                <w:webHidden/>
+              </w:rPr>
+              <w:tab/>
+            </w:r>
+            <w:r>
+              <w:rPr>
+                <w:noProof/>
+                <w:webHidden/>
+              </w:rPr>
+              <w:fldChar w:fldCharType="begin"/>
+            </w:r>
+            <w:r>
+              <w:rPr>
+                <w:noProof/>
+                <w:webHidden/>
+              </w:rPr>
+              <w:instrText xml:space="preserve"> PAGEREF _Toc351926653 \h </w:instrText>
+            </w:r>
+            <w:r>
+              <w:rPr>
+                <w:noProof/>
+                <w:webHidden/>
+              </w:rPr>
+            </w:r>
+            <w:r>
+              <w:rPr>
+                <w:noProof/>
+                <w:webHidden/>
+              </w:rPr>
+              <w:fldChar w:fldCharType="separate"/>
+            </w:r>
+            <w:r>
+              <w:rPr>
+                <w:noProof/>
+                <w:webHidden/>
+              </w:rPr>
+              <w:t>10</w:t>
+            </w:r>
+            <w:r>
+              <w:rPr>
+                <w:noProof/>
+                <w:webHidden/>
+              </w:rPr>
+              <w:fldChar w:fldCharType="end"/>
+            </w:r>
+          </w:hyperlink>
+        </w:p>
+        <w:p>
+          <w:pPr>
+            <w:pStyle w:val="TOC2"/>
+            <w:tabs>
+              <w:tab w:val="right" w:leader="dot" w:pos="8630"/>
+            </w:tabs>
             <w:rPr>
+              <w:rFonts w:eastAsiaTheme="minorEastAsia"/>
               <w:noProof/>
+              <w:sz w:val="22"/>
+              <w:szCs w:val="22"/>
             </w:rPr>
-            <w:t>Class interfaces</w:t>
-          </w:r>
-          <w:r>
+          </w:pPr>
+          <w:hyperlink w:anchor="_Toc351926654" w:history="1">
+            <w:r>
+              <w:rPr>
+                <w:rStyle w:val="Hyperlink"/>
+                <w:noProof/>
+              </w:rPr>
+              <w:t>Activator</w:t>
+            </w:r>
+            <w:r>
+              <w:rPr>
+                <w:noProof/>
+                <w:webHidden/>
+              </w:rPr>
+              <w:tab/>
+            </w:r>
+            <w:r>
+              <w:rPr>
+                <w:noProof/>
+                <w:webHidden/>
+              </w:rPr>
+              <w:fldChar w:fldCharType="begin"/>
+            </w:r>
+            <w:r>
+              <w:rPr>
+                <w:noProof/>
+                <w:webHidden/>
+              </w:rPr>
+              <w:instrText xml:space="preserve"> PAGEREF _Toc351926654 \h </w:instrText>
+            </w:r>
+            <w:r>
+              <w:rPr>
+                <w:noProof/>
+                <w:webHidden/>
+              </w:rPr>
+            </w:r>
+            <w:r>
+              <w:rPr>
+                <w:noProof/>
+                <w:webHidden/>
+              </w:rPr>
+              <w:fldChar w:fldCharType="separate"/>
+            </w:r>
+            <w:r>
+              <w:rPr>
+                <w:noProof/>
+                <w:webHidden/>
+              </w:rPr>
+              <w:t>11</w:t>
+            </w:r>
+            <w:r>
+              <w:rPr>
+                <w:noProof/>
+                <w:webHidden/>
+              </w:rPr>
+              <w:fldChar w:fldCharType="end"/>
+            </w:r>
+          </w:hyperlink>
+        </w:p>
+        <w:p>
+          <w:pPr>
+            <w:pStyle w:val="TOC2"/>
+            <w:tabs>
+              <w:tab w:val="right" w:leader="dot" w:pos="8630"/>
+            </w:tabs>
             <w:rPr>
+              <w:rFonts w:eastAsiaTheme="minorEastAsia"/>
               <w:noProof/>
+              <w:sz w:val="22"/>
+              <w:szCs w:val="22"/>
             </w:rPr>
-            <w:tab/>
-          </w:r>
-          <w:r>
-            <w:rPr>
-              <w:noProof/>
-            </w:rPr>
-            <w:fldChar w:fldCharType="begin"/>
-          </w:r>
-          <w:r>
-            <w:rPr>
-              <w:noProof/>
-            </w:rPr>
-            <w:instrText xml:space="preserve"> PAGEREF _Toc225585778 \h </w:instrText>
-          </w:r>
-          <w:r>
-            <w:rPr>
-              <w:noProof/>
-            </w:rPr>
-          </w:r>
-          <w:r>
-            <w:rPr>
-              <w:noProof/>
-            </w:rPr>
-            <w:fldChar w:fldCharType="separate"/>
-          </w:r>
-          <w:r>
-            <w:rPr>
-              <w:noProof/>
-            </w:rPr>
-            <w:t>5</w:t>
-          </w:r>
-          <w:r>
-            <w:rPr>
-              <w:noProof/>
-            </w:rPr>
-            <w:fldChar w:fldCharType="end"/>
-          </w:r>
+          </w:pPr>
+          <w:hyperlink w:anchor="_Toc351926655" w:history="1">
+            <w:r>
+              <w:rPr>
+                <w:rStyle w:val="Hyperlink"/>
+                <w:noProof/>
+              </w:rPr>
+              <w:t>MessageHandler</w:t>
+            </w:r>
+            <w:r>
+              <w:rPr>
+                <w:noProof/>
+                <w:webHidden/>
+              </w:rPr>
+              <w:tab/>
+            </w:r>
+            <w:r>
+              <w:rPr>
+                <w:noProof/>
+                <w:webHidden/>
+              </w:rPr>
+              <w:fldChar w:fldCharType="begin"/>
+            </w:r>
+            <w:r>
+              <w:rPr>
+                <w:noProof/>
+                <w:webHidden/>
+              </w:rPr>
+              <w:instrText xml:space="preserve"> PAGEREF _Toc351926655 \h </w:instrText>
+            </w:r>
+            <w:r>
+              <w:rPr>
+                <w:noProof/>
+                <w:webHidden/>
+              </w:rPr>
+            </w:r>
+            <w:r>
+              <w:rPr>
+                <w:noProof/>
+                <w:webHidden/>
+              </w:rPr>
+              <w:fldChar w:fldCharType="separate"/>
+            </w:r>
+            <w:r>
+              <w:rPr>
+                <w:noProof/>
+                <w:webHidden/>
+              </w:rPr>
+              <w:t>13</w:t>
+            </w:r>
+            <w:r>
+              <w:rPr>
+                <w:noProof/>
+                <w:webHidden/>
+              </w:rPr>
+              <w:fldChar w:fldCharType="end"/>
+            </w:r>
+          </w:hyperlink>
         </w:p>
         <w:p>
           <w:r>
@@ -1228,14 +1684,13 @@
       <w:pPr>
         <w:pStyle w:val="Heading1"/>
       </w:pPr>
-      <w:bookmarkStart w:id="0" w:name="_Toc225585549"/>
-      <w:bookmarkStart w:id="1" w:name="_Toc225585771"/>
-      <w:r>
-        <w:lastRenderedPageBreak/>
+      <w:bookmarkStart w:id="1" w:name="_Toc225585549"/>
+      <w:bookmarkStart w:id="2" w:name="_Toc351926643"/>
+      <w:r>
         <w:t>High-level system architecture</w:t>
       </w:r>
-      <w:bookmarkEnd w:id="0"/>
       <w:bookmarkEnd w:id="1"/>
+      <w:bookmarkEnd w:id="2"/>
     </w:p>
     <w:p>
       <w:pPr>
@@ -1290,13 +1745,13 @@
       <w:pPr>
         <w:pStyle w:val="Heading2"/>
       </w:pPr>
-      <w:bookmarkStart w:id="2" w:name="_Toc225585550"/>
-      <w:bookmarkStart w:id="3" w:name="_Toc225585772"/>
+      <w:bookmarkStart w:id="3" w:name="_Toc225585550"/>
+      <w:bookmarkStart w:id="4" w:name="_Toc351926644"/>
       <w:r>
         <w:t>Activator</w:t>
       </w:r>
-      <w:bookmarkEnd w:id="2"/>
       <w:bookmarkEnd w:id="3"/>
+      <w:bookmarkEnd w:id="4"/>
     </w:p>
     <w:p>
       <w:pPr>
@@ -1325,14 +1780,14 @@
       <w:pPr>
         <w:pStyle w:val="Heading2"/>
       </w:pPr>
-      <w:bookmarkStart w:id="4" w:name="_Toc225585551"/>
-      <w:bookmarkStart w:id="5" w:name="_Toc225585773"/>
+      <w:bookmarkStart w:id="5" w:name="_Toc225585551"/>
+      <w:bookmarkStart w:id="6" w:name="_Toc351926645"/>
       <w:proofErr w:type="spellStart"/>
       <w:r>
         <w:t>MessageHandler</w:t>
       </w:r>
-      <w:bookmarkEnd w:id="4"/>
       <w:bookmarkEnd w:id="5"/>
+      <w:bookmarkEnd w:id="6"/>
       <w:proofErr w:type="spellEnd"/>
     </w:p>
     <w:p>
@@ -1362,13 +1817,13 @@
       <w:pPr>
         <w:pStyle w:val="Heading2"/>
       </w:pPr>
-      <w:bookmarkStart w:id="6" w:name="_Toc225585552"/>
-      <w:bookmarkStart w:id="7" w:name="_Toc225585774"/>
+      <w:bookmarkStart w:id="7" w:name="_Toc225585552"/>
+      <w:bookmarkStart w:id="8" w:name="_Toc351926646"/>
       <w:r>
         <w:t>Driver</w:t>
       </w:r>
-      <w:bookmarkEnd w:id="6"/>
       <w:bookmarkEnd w:id="7"/>
+      <w:bookmarkEnd w:id="8"/>
     </w:p>
     <w:p>
       <w:r>
@@ -1413,7 +1868,11 @@
       </w:r>
       <w:proofErr w:type="spellEnd"/>
       <w:r>
-        <w:t xml:space="preserve">. Additionally, it will have a method called </w:t>
+        <w:t xml:space="preserve">. Additionally, it will </w:t>
+      </w:r>
+      <w:r>
+        <w:lastRenderedPageBreak/>
+        <w:t xml:space="preserve">have a method called </w:t>
       </w:r>
       <w:proofErr w:type="spellStart"/>
       <w:r>
@@ -1423,7 +1882,6 @@
       <w:r>
         <w:t xml:space="preserve">, which will take in a decoded message and call the correct method to perform the required action. </w:t>
       </w:r>
-      <w:bookmarkStart w:id="8" w:name="_Toc225585775"/>
     </w:p>
     <w:p>
       <w:pPr>
@@ -1432,11 +1890,12 @@
       <w:r>
         <w:br w:type="page"/>
       </w:r>
+      <w:bookmarkStart w:id="9" w:name="_Toc351926647"/>
       <w:r>
         <w:lastRenderedPageBreak/>
         <w:t>Static structure</w:t>
       </w:r>
-      <w:bookmarkEnd w:id="8"/>
+      <w:bookmarkEnd w:id="9"/>
     </w:p>
     <w:p/>
     <w:p>
@@ -1446,9 +1905,9 @@
         </w:rPr>
         <w:drawing>
           <wp:inline distT="0" distB="0" distL="0" distR="0">
-            <wp:extent cx="5486400" cy="3497179"/>
+            <wp:extent cx="5486400" cy="3385820"/>
             <wp:effectExtent l="0" t="0" r="0" b="0"/>
-            <wp:docPr id="1" name="Picture 1" descr="C:\Users\Steven\vpworkspace\Class Diagram1.jpg"/>
+            <wp:docPr id="3" name="Picture 3"/>
             <wp:cNvGraphicFramePr>
               <a:graphicFrameLocks xmlns:a="http://schemas.openxmlformats.org/drawingml/2006/main" noChangeAspect="1"/>
             </wp:cNvGraphicFramePr>
@@ -1456,10 +1915,8 @@
               <a:graphicData uri="http://schemas.openxmlformats.org/drawingml/2006/picture">
                 <pic:pic xmlns:pic="http://schemas.openxmlformats.org/drawingml/2006/picture">
                   <pic:nvPicPr>
-                    <pic:cNvPr id="0" name="Picture 1" descr="C:\Users\Steven\vpworkspace\Class Diagram1.jpg"/>
-                    <pic:cNvPicPr>
-                      <a:picLocks noChangeAspect="1" noChangeArrowheads="1"/>
-                    </pic:cNvPicPr>
+                    <pic:cNvPr id="0" name="Class Diagram1.jpg"/>
+                    <pic:cNvPicPr/>
                   </pic:nvPicPr>
                   <pic:blipFill>
                     <a:blip r:embed="rId7">
@@ -1469,23 +1926,18 @@
                         </a:ext>
                       </a:extLst>
                     </a:blip>
-                    <a:srcRect/>
                     <a:stretch>
                       <a:fillRect/>
                     </a:stretch>
                   </pic:blipFill>
-                  <pic:spPr bwMode="auto">
+                  <pic:spPr>
                     <a:xfrm>
                       <a:off x="0" y="0"/>
-                      <a:ext cx="5486400" cy="3497179"/>
+                      <a:ext cx="5486400" cy="3385820"/>
                     </a:xfrm>
                     <a:prstGeom prst="rect">
                       <a:avLst/>
                     </a:prstGeom>
-                    <a:noFill/>
-                    <a:ln>
-                      <a:noFill/>
-                    </a:ln>
                   </pic:spPr>
                 </pic:pic>
               </a:graphicData>
@@ -1503,7 +1955,6 @@
           <w:b/>
         </w:rPr>
       </w:pPr>
-      <w:bookmarkStart w:id="9" w:name="_Toc225585776"/>
       <w:r>
         <w:rPr>
           <w:rStyle w:val="Heading1Char"/>
@@ -1511,6 +1962,7 @@
         </w:rPr>
         <w:br w:type="page"/>
       </w:r>
+      <w:bookmarkStart w:id="10" w:name="_Toc351926648"/>
       <w:r>
         <w:rPr>
           <w:rStyle w:val="Heading1Char"/>
@@ -1519,16 +1971,18 @@
         <w:lastRenderedPageBreak/>
         <w:t>Object interaction structure</w:t>
       </w:r>
-      <w:bookmarkEnd w:id="9"/>
+      <w:bookmarkEnd w:id="10"/>
     </w:p>
     <w:p/>
     <w:p>
       <w:pPr>
         <w:pStyle w:val="Heading2"/>
       </w:pPr>
+      <w:bookmarkStart w:id="11" w:name="_Toc351926649"/>
       <w:r>
         <w:t>UML Sequence Diagram</w:t>
       </w:r>
+      <w:bookmarkEnd w:id="11"/>
     </w:p>
     <w:p/>
     <w:p>
@@ -1538,9 +1992,9 @@
         </w:rPr>
         <w:drawing>
           <wp:inline distT="0" distB="0" distL="0" distR="0">
-            <wp:extent cx="4823460" cy="6629400"/>
+            <wp:extent cx="5486400" cy="6895465"/>
             <wp:effectExtent l="0" t="0" r="0" b="0"/>
-            <wp:docPr id="6" name="Picture 6" descr="C:\Users\Steven\vpworkspace\Sequence Diagram1.jpg"/>
+            <wp:docPr id="5" name="Picture 5"/>
             <wp:cNvGraphicFramePr>
               <a:graphicFrameLocks xmlns:a="http://schemas.openxmlformats.org/drawingml/2006/main" noChangeAspect="1"/>
             </wp:cNvGraphicFramePr>
@@ -1548,10 +2002,8 @@
               <a:graphicData uri="http://schemas.openxmlformats.org/drawingml/2006/picture">
                 <pic:pic xmlns:pic="http://schemas.openxmlformats.org/drawingml/2006/picture">
                   <pic:nvPicPr>
-                    <pic:cNvPr id="0" name="Picture 2" descr="C:\Users\Steven\vpworkspace\Sequence Diagram1.jpg"/>
-                    <pic:cNvPicPr>
-                      <a:picLocks noChangeAspect="1" noChangeArrowheads="1"/>
-                    </pic:cNvPicPr>
+                    <pic:cNvPr id="0" name="Sequence Diagram1.jpg"/>
+                    <pic:cNvPicPr/>
                   </pic:nvPicPr>
                   <pic:blipFill>
                     <a:blip r:embed="rId8">
@@ -1561,23 +2013,18 @@
                         </a:ext>
                       </a:extLst>
                     </a:blip>
-                    <a:srcRect/>
                     <a:stretch>
                       <a:fillRect/>
                     </a:stretch>
                   </pic:blipFill>
-                  <pic:spPr bwMode="auto">
+                  <pic:spPr>
                     <a:xfrm>
                       <a:off x="0" y="0"/>
-                      <a:ext cx="4823460" cy="6629400"/>
+                      <a:ext cx="5486400" cy="6895465"/>
                     </a:xfrm>
                     <a:prstGeom prst="rect">
                       <a:avLst/>
                     </a:prstGeom>
-                    <a:noFill/>
-                    <a:ln>
-                      <a:noFill/>
-                    </a:ln>
                   </pic:spPr>
                 </pic:pic>
               </a:graphicData>
@@ -1595,26 +2042,11 @@
       <w:pPr>
         <w:pStyle w:val="Heading2"/>
       </w:pPr>
-    </w:p>
-    <w:p>
-      <w:pPr>
-        <w:pStyle w:val="Heading2"/>
-      </w:pPr>
-    </w:p>
-    <w:p>
-      <w:pPr>
-        <w:pStyle w:val="Heading2"/>
-      </w:pPr>
-    </w:p>
-    <w:p>
-      <w:pPr>
-        <w:pStyle w:val="Heading2"/>
-      </w:pPr>
-      <w:bookmarkStart w:id="10" w:name="_GoBack"/>
-      <w:bookmarkEnd w:id="10"/>
+      <w:bookmarkStart w:id="12" w:name="_Toc351926650"/>
       <w:r>
         <w:t>Finite State Diagram</w:t>
       </w:r>
+      <w:bookmarkEnd w:id="12"/>
     </w:p>
     <w:p>
       <w:pPr>
@@ -1683,12 +2115,12 @@
       <w:r>
         <w:br w:type="page"/>
       </w:r>
-      <w:bookmarkStart w:id="11" w:name="_Toc225585777"/>
+      <w:bookmarkStart w:id="13" w:name="_Toc351926651"/>
       <w:r>
         <w:lastRenderedPageBreak/>
         <w:t>Concurrent structure</w:t>
       </w:r>
-      <w:bookmarkEnd w:id="11"/>
+      <w:bookmarkEnd w:id="13"/>
     </w:p>
     <w:p/>
     <w:p>
@@ -1753,12 +2185,3300 @@
       <w:r>
         <w:br w:type="page"/>
       </w:r>
-      <w:bookmarkStart w:id="12" w:name="_Toc225585778"/>
+      <w:bookmarkStart w:id="14" w:name="_Toc351926652"/>
       <w:r>
         <w:lastRenderedPageBreak/>
         <w:t>Class interfaces</w:t>
       </w:r>
-      <w:bookmarkEnd w:id="12"/>
+      <w:bookmarkEnd w:id="14"/>
+    </w:p>
+    <w:p/>
+    <w:p>
+      <w:pPr>
+        <w:pStyle w:val="Heading2"/>
+      </w:pPr>
+      <w:bookmarkStart w:id="15" w:name="_Toc351926653"/>
+      <w:r>
+        <w:t>Driver</w:t>
+      </w:r>
+      <w:bookmarkEnd w:id="15"/>
+    </w:p>
+    <w:p/>
+    <w:p/>
+    <w:p>
+      <w:pPr>
+        <w:rPr>
+          <w:rFonts w:ascii="Courier New" w:hAnsi="Courier New" w:cs="Courier New"/>
+          <w:color w:val="000000"/>
+        </w:rPr>
+      </w:pPr>
+      <w:r>
+        <w:rPr>
+          <w:rFonts w:ascii="Courier New" w:hAnsi="Courier New" w:cs="Courier New"/>
+          <w:color w:val="FA6400"/>
+        </w:rPr>
+        <w:t>/*</w:t>
+      </w:r>
+      <w:proofErr w:type="gramStart"/>
+      <w:r>
+        <w:rPr>
+          <w:rFonts w:ascii="Courier New" w:hAnsi="Courier New" w:cs="Courier New"/>
+          <w:color w:val="FA6400"/>
+        </w:rPr>
+        <w:t>This</w:t>
+      </w:r>
+      <w:proofErr w:type="gramEnd"/>
+      <w:r>
+        <w:rPr>
+          <w:rFonts w:ascii="Courier New" w:hAnsi="Courier New" w:cs="Courier New"/>
+          <w:color w:val="FA6400"/>
+        </w:rPr>
+        <w:t xml:space="preserve"> class hides the design decisions behind how to control the actual</w:t>
+      </w:r>
+      <w:r>
+        <w:rPr>
+          <w:rFonts w:ascii="Courier New" w:hAnsi="Courier New" w:cs="Courier New"/>
+          <w:color w:val="FA6400"/>
+        </w:rPr>
+        <w:br/>
+        <w:t>*functionality of the robot.</w:t>
+      </w:r>
+      <w:r>
+        <w:rPr>
+          <w:rFonts w:ascii="Courier New" w:hAnsi="Courier New" w:cs="Courier New"/>
+          <w:color w:val="FA6400"/>
+        </w:rPr>
+        <w:br/>
+        <w:t>*/</w:t>
+      </w:r>
+      <w:r>
+        <w:rPr>
+          <w:rFonts w:ascii="Courier New" w:hAnsi="Courier New" w:cs="Courier New"/>
+          <w:color w:val="FA6400"/>
+        </w:rPr>
+        <w:br/>
+      </w:r>
+      <w:r>
+        <w:rPr>
+          <w:rFonts w:ascii="Courier New" w:hAnsi="Courier New" w:cs="Courier New"/>
+          <w:color w:val="FA6400"/>
+        </w:rPr>
+        <w:br/>
+      </w:r>
+      <w:r>
+        <w:rPr>
+          <w:rFonts w:ascii="Courier New" w:hAnsi="Courier New" w:cs="Courier New"/>
+          <w:color w:val="941EDF"/>
+        </w:rPr>
+        <w:t>public</w:t>
+      </w:r>
+      <w:r>
+        <w:rPr>
+          <w:rFonts w:ascii="Courier New" w:hAnsi="Courier New" w:cs="Courier New"/>
+          <w:color w:val="000000"/>
+        </w:rPr>
+        <w:t xml:space="preserve"> Class Driver{</w:t>
+      </w:r>
+      <w:r>
+        <w:rPr>
+          <w:rFonts w:ascii="Courier New" w:hAnsi="Courier New" w:cs="Courier New"/>
+          <w:color w:val="000000"/>
+        </w:rPr>
+        <w:br/>
+        <w:t xml:space="preserve">   </w:t>
+      </w:r>
+      <w:r>
+        <w:rPr>
+          <w:rFonts w:ascii="Courier New" w:hAnsi="Courier New" w:cs="Courier New"/>
+          <w:color w:val="941EDF"/>
+        </w:rPr>
+        <w:t>private</w:t>
+      </w:r>
+      <w:r>
+        <w:rPr>
+          <w:rFonts w:ascii="Courier New" w:hAnsi="Courier New" w:cs="Courier New"/>
+          <w:color w:val="000000"/>
+        </w:rPr>
+        <w:t xml:space="preserve"> </w:t>
+      </w:r>
+      <w:proofErr w:type="spellStart"/>
+      <w:r>
+        <w:rPr>
+          <w:rFonts w:ascii="Courier New" w:hAnsi="Courier New" w:cs="Courier New"/>
+          <w:color w:val="000000"/>
+        </w:rPr>
+        <w:t>DifferentialPilot</w:t>
+      </w:r>
+      <w:proofErr w:type="spellEnd"/>
+      <w:r>
+        <w:rPr>
+          <w:rFonts w:ascii="Courier New" w:hAnsi="Courier New" w:cs="Courier New"/>
+          <w:color w:val="000000"/>
+        </w:rPr>
+        <w:t xml:space="preserve"> pilot;</w:t>
+      </w:r>
+      <w:r>
+        <w:rPr>
+          <w:rFonts w:ascii="Courier New" w:hAnsi="Courier New" w:cs="Courier New"/>
+          <w:color w:val="000000"/>
+        </w:rPr>
+        <w:br/>
+        <w:t xml:space="preserve">   </w:t>
+      </w:r>
+      <w:r>
+        <w:rPr>
+          <w:rFonts w:ascii="Courier New" w:hAnsi="Courier New" w:cs="Courier New"/>
+          <w:color w:val="000000"/>
+        </w:rPr>
+        <w:br/>
+        <w:t xml:space="preserve">   </w:t>
+      </w:r>
+      <w:r>
+        <w:rPr>
+          <w:rFonts w:ascii="Courier New" w:hAnsi="Courier New" w:cs="Courier New"/>
+          <w:color w:val="FA6400"/>
+        </w:rPr>
+        <w:t xml:space="preserve">//creates the </w:t>
+      </w:r>
+      <w:proofErr w:type="spellStart"/>
+      <w:r>
+        <w:rPr>
+          <w:rFonts w:ascii="Courier New" w:hAnsi="Courier New" w:cs="Courier New"/>
+          <w:color w:val="FA6400"/>
+        </w:rPr>
+        <w:t>DifferentialPilot</w:t>
+      </w:r>
+      <w:proofErr w:type="spellEnd"/>
+      <w:r>
+        <w:rPr>
+          <w:rFonts w:ascii="Courier New" w:hAnsi="Courier New" w:cs="Courier New"/>
+          <w:color w:val="FA6400"/>
+        </w:rPr>
+        <w:t xml:space="preserve"> </w:t>
+      </w:r>
+      <w:r>
+        <w:rPr>
+          <w:rFonts w:ascii="Courier New" w:hAnsi="Courier New" w:cs="Courier New"/>
+          <w:color w:val="FA6400"/>
+        </w:rPr>
+        <w:br/>
+      </w:r>
+      <w:r>
+        <w:rPr>
+          <w:rFonts w:ascii="Courier New" w:hAnsi="Courier New" w:cs="Courier New"/>
+          <w:color w:val="000000"/>
+        </w:rPr>
+        <w:t xml:space="preserve">   </w:t>
+      </w:r>
+      <w:r>
+        <w:rPr>
+          <w:rFonts w:ascii="Courier New" w:hAnsi="Courier New" w:cs="Courier New"/>
+          <w:color w:val="941EDF"/>
+        </w:rPr>
+        <w:t>public</w:t>
+      </w:r>
+      <w:r>
+        <w:rPr>
+          <w:rFonts w:ascii="Courier New" w:hAnsi="Courier New" w:cs="Courier New"/>
+          <w:color w:val="000000"/>
+        </w:rPr>
+        <w:t xml:space="preserve"> Driver();</w:t>
+      </w:r>
+      <w:r>
+        <w:rPr>
+          <w:rFonts w:ascii="Courier New" w:hAnsi="Courier New" w:cs="Courier New"/>
+          <w:color w:val="000000"/>
+        </w:rPr>
+        <w:br/>
+        <w:t xml:space="preserve">   </w:t>
+      </w:r>
+      <w:r>
+        <w:rPr>
+          <w:rFonts w:ascii="Courier New" w:hAnsi="Courier New" w:cs="Courier New"/>
+          <w:color w:val="000000"/>
+        </w:rPr>
+        <w:br/>
+        <w:t xml:space="preserve">   </w:t>
+      </w:r>
+      <w:r>
+        <w:rPr>
+          <w:rFonts w:ascii="Courier New" w:hAnsi="Courier New" w:cs="Courier New"/>
+          <w:color w:val="FA6400"/>
+        </w:rPr>
+        <w:t>/*</w:t>
+      </w:r>
+      <w:r>
+        <w:rPr>
+          <w:rFonts w:ascii="Courier New" w:hAnsi="Courier New" w:cs="Courier New"/>
+          <w:color w:val="FA6400"/>
+        </w:rPr>
+        <w:br/>
+        <w:t xml:space="preserve">   * public method that implements commands</w:t>
+      </w:r>
+      <w:r>
+        <w:rPr>
+          <w:rFonts w:ascii="Courier New" w:hAnsi="Courier New" w:cs="Courier New"/>
+          <w:color w:val="FA6400"/>
+        </w:rPr>
+        <w:br/>
+        <w:t xml:space="preserve">   * command an array that breaks down each parameter </w:t>
+      </w:r>
+      <w:proofErr w:type="spellStart"/>
+      <w:r>
+        <w:rPr>
+          <w:rFonts w:ascii="Courier New" w:hAnsi="Courier New" w:cs="Courier New"/>
+          <w:color w:val="FA6400"/>
+        </w:rPr>
+        <w:t>avaible</w:t>
+      </w:r>
+      <w:proofErr w:type="spellEnd"/>
+      <w:r>
+        <w:rPr>
+          <w:rFonts w:ascii="Courier New" w:hAnsi="Courier New" w:cs="Courier New"/>
+          <w:color w:val="FA6400"/>
+        </w:rPr>
+        <w:t xml:space="preserve"> for any command</w:t>
+      </w:r>
+      <w:r>
+        <w:rPr>
+          <w:rFonts w:ascii="Courier New" w:hAnsi="Courier New" w:cs="Courier New"/>
+          <w:color w:val="FA6400"/>
+        </w:rPr>
+        <w:br/>
+        <w:t xml:space="preserve">   * type</w:t>
+      </w:r>
+      <w:r>
+        <w:rPr>
+          <w:rFonts w:ascii="Courier New" w:hAnsi="Courier New" w:cs="Courier New"/>
+          <w:color w:val="FA6400"/>
+        </w:rPr>
+        <w:br/>
+        <w:t xml:space="preserve">   */</w:t>
+      </w:r>
+      <w:r>
+        <w:rPr>
+          <w:rFonts w:ascii="Courier New" w:hAnsi="Courier New" w:cs="Courier New"/>
+          <w:color w:val="FA6400"/>
+        </w:rPr>
+        <w:br/>
+      </w:r>
+      <w:r>
+        <w:rPr>
+          <w:rFonts w:ascii="Courier New" w:hAnsi="Courier New" w:cs="Courier New"/>
+          <w:color w:val="000000"/>
+        </w:rPr>
+        <w:t xml:space="preserve">   </w:t>
+      </w:r>
+      <w:r>
+        <w:rPr>
+          <w:rFonts w:ascii="Courier New" w:hAnsi="Courier New" w:cs="Courier New"/>
+          <w:color w:val="941EDF"/>
+        </w:rPr>
+        <w:t>public</w:t>
+      </w:r>
+      <w:r>
+        <w:rPr>
+          <w:rFonts w:ascii="Courier New" w:hAnsi="Courier New" w:cs="Courier New"/>
+          <w:color w:val="000000"/>
+        </w:rPr>
+        <w:t xml:space="preserve"> String[] </w:t>
+      </w:r>
+      <w:proofErr w:type="spellStart"/>
+      <w:r>
+        <w:rPr>
+          <w:rFonts w:ascii="Courier New" w:hAnsi="Courier New" w:cs="Courier New"/>
+          <w:color w:val="000000"/>
+        </w:rPr>
+        <w:t>implementCommand</w:t>
+      </w:r>
+      <w:proofErr w:type="spellEnd"/>
+      <w:r>
+        <w:rPr>
+          <w:rFonts w:ascii="Courier New" w:hAnsi="Courier New" w:cs="Courier New"/>
+          <w:color w:val="000000"/>
+        </w:rPr>
+        <w:t>(String[] command);</w:t>
+      </w:r>
+      <w:r>
+        <w:rPr>
+          <w:rFonts w:ascii="Courier New" w:hAnsi="Courier New" w:cs="Courier New"/>
+          <w:color w:val="000000"/>
+        </w:rPr>
+        <w:br/>
+        <w:t xml:space="preserve">   </w:t>
+      </w:r>
+      <w:r>
+        <w:rPr>
+          <w:rFonts w:ascii="Courier New" w:hAnsi="Courier New" w:cs="Courier New"/>
+          <w:color w:val="000000"/>
+        </w:rPr>
+        <w:br/>
+        <w:t xml:space="preserve">   </w:t>
+      </w:r>
+      <w:r>
+        <w:rPr>
+          <w:rFonts w:ascii="Courier New" w:hAnsi="Courier New" w:cs="Courier New"/>
+          <w:color w:val="FA6400"/>
+        </w:rPr>
+        <w:t>/*</w:t>
+      </w:r>
+      <w:r>
+        <w:rPr>
+          <w:rFonts w:ascii="Courier New" w:hAnsi="Courier New" w:cs="Courier New"/>
+          <w:color w:val="FA6400"/>
+        </w:rPr>
+        <w:br/>
+        <w:t xml:space="preserve">   * private method that hides how movement in a straight direction works</w:t>
+      </w:r>
+      <w:r>
+        <w:rPr>
+          <w:rFonts w:ascii="Courier New" w:hAnsi="Courier New" w:cs="Courier New"/>
+          <w:color w:val="FA6400"/>
+        </w:rPr>
+        <w:br/>
+        <w:t xml:space="preserve">   * </w:t>
+      </w:r>
+      <w:proofErr w:type="spellStart"/>
+      <w:r>
+        <w:rPr>
+          <w:rFonts w:ascii="Courier New" w:hAnsi="Courier New" w:cs="Courier New"/>
+          <w:color w:val="FA6400"/>
+        </w:rPr>
+        <w:t>boolean</w:t>
+      </w:r>
+      <w:proofErr w:type="spellEnd"/>
+      <w:r>
+        <w:rPr>
+          <w:rFonts w:ascii="Courier New" w:hAnsi="Courier New" w:cs="Courier New"/>
+          <w:color w:val="FA6400"/>
+        </w:rPr>
+        <w:t xml:space="preserve"> forward move robot forward when true, backwards when false</w:t>
+      </w:r>
+      <w:r>
+        <w:rPr>
+          <w:rFonts w:ascii="Courier New" w:hAnsi="Courier New" w:cs="Courier New"/>
+          <w:color w:val="FA6400"/>
+        </w:rPr>
+        <w:br/>
+        <w:t xml:space="preserve">   * distance is the distance for the robot to move</w:t>
+      </w:r>
+      <w:r>
+        <w:rPr>
+          <w:rFonts w:ascii="Courier New" w:hAnsi="Courier New" w:cs="Courier New"/>
+          <w:color w:val="FA6400"/>
+        </w:rPr>
+        <w:br/>
+        <w:t xml:space="preserve">   */</w:t>
+      </w:r>
+      <w:r>
+        <w:rPr>
+          <w:rFonts w:ascii="Courier New" w:hAnsi="Courier New" w:cs="Courier New"/>
+          <w:color w:val="FA6400"/>
+        </w:rPr>
+        <w:br/>
+      </w:r>
+      <w:r>
+        <w:rPr>
+          <w:rFonts w:ascii="Courier New" w:hAnsi="Courier New" w:cs="Courier New"/>
+          <w:color w:val="000000"/>
+        </w:rPr>
+        <w:t xml:space="preserve">   </w:t>
+      </w:r>
+      <w:r>
+        <w:rPr>
+          <w:rFonts w:ascii="Courier New" w:hAnsi="Courier New" w:cs="Courier New"/>
+          <w:color w:val="941EDF"/>
+        </w:rPr>
+        <w:t>private</w:t>
+      </w:r>
+      <w:r>
+        <w:rPr>
+          <w:rFonts w:ascii="Courier New" w:hAnsi="Courier New" w:cs="Courier New"/>
+          <w:color w:val="000000"/>
+        </w:rPr>
+        <w:t xml:space="preserve"> </w:t>
+      </w:r>
+      <w:proofErr w:type="spellStart"/>
+      <w:r>
+        <w:rPr>
+          <w:rFonts w:ascii="Courier New" w:hAnsi="Courier New" w:cs="Courier New"/>
+          <w:color w:val="941EDF"/>
+        </w:rPr>
+        <w:t>boolean</w:t>
+      </w:r>
+      <w:proofErr w:type="spellEnd"/>
+      <w:r>
+        <w:rPr>
+          <w:rFonts w:ascii="Courier New" w:hAnsi="Courier New" w:cs="Courier New"/>
+          <w:color w:val="000000"/>
+        </w:rPr>
+        <w:t xml:space="preserve"> </w:t>
+      </w:r>
+      <w:proofErr w:type="spellStart"/>
+      <w:r>
+        <w:rPr>
+          <w:rFonts w:ascii="Courier New" w:hAnsi="Courier New" w:cs="Courier New"/>
+          <w:color w:val="000000"/>
+        </w:rPr>
+        <w:t>moveStraight</w:t>
+      </w:r>
+      <w:proofErr w:type="spellEnd"/>
+      <w:r>
+        <w:rPr>
+          <w:rFonts w:ascii="Courier New" w:hAnsi="Courier New" w:cs="Courier New"/>
+          <w:color w:val="000000"/>
+        </w:rPr>
+        <w:t>(</w:t>
+      </w:r>
+      <w:proofErr w:type="spellStart"/>
+      <w:r>
+        <w:rPr>
+          <w:rFonts w:ascii="Courier New" w:hAnsi="Courier New" w:cs="Courier New"/>
+          <w:color w:val="941EDF"/>
+        </w:rPr>
+        <w:t>boolean</w:t>
+      </w:r>
+      <w:proofErr w:type="spellEnd"/>
+      <w:r>
+        <w:rPr>
+          <w:rFonts w:ascii="Courier New" w:hAnsi="Courier New" w:cs="Courier New"/>
+          <w:color w:val="000000"/>
+        </w:rPr>
+        <w:t xml:space="preserve"> forward, </w:t>
+      </w:r>
+      <w:proofErr w:type="spellStart"/>
+      <w:r>
+        <w:rPr>
+          <w:rFonts w:ascii="Courier New" w:hAnsi="Courier New" w:cs="Courier New"/>
+          <w:color w:val="941EDF"/>
+        </w:rPr>
+        <w:t>int</w:t>
+      </w:r>
+      <w:proofErr w:type="spellEnd"/>
+      <w:r>
+        <w:rPr>
+          <w:rFonts w:ascii="Courier New" w:hAnsi="Courier New" w:cs="Courier New"/>
+          <w:color w:val="000000"/>
+        </w:rPr>
+        <w:t xml:space="preserve"> distance);</w:t>
+      </w:r>
+      <w:r>
+        <w:rPr>
+          <w:rFonts w:ascii="Courier New" w:hAnsi="Courier New" w:cs="Courier New"/>
+          <w:color w:val="000000"/>
+        </w:rPr>
+        <w:br/>
+        <w:t xml:space="preserve">   </w:t>
+      </w:r>
+      <w:r>
+        <w:rPr>
+          <w:rFonts w:ascii="Courier New" w:hAnsi="Courier New" w:cs="Courier New"/>
+          <w:color w:val="000000"/>
+        </w:rPr>
+        <w:br/>
+        <w:t xml:space="preserve">   </w:t>
+      </w:r>
+      <w:r>
+        <w:rPr>
+          <w:rFonts w:ascii="Courier New" w:hAnsi="Courier New" w:cs="Courier New"/>
+          <w:color w:val="FA6400"/>
+        </w:rPr>
+        <w:t>/*</w:t>
+      </w:r>
+      <w:r>
+        <w:rPr>
+          <w:rFonts w:ascii="Courier New" w:hAnsi="Courier New" w:cs="Courier New"/>
+          <w:color w:val="FA6400"/>
+        </w:rPr>
+        <w:br/>
+        <w:t xml:space="preserve">   * private method that hides how movement in an arc works</w:t>
+      </w:r>
+      <w:r>
+        <w:rPr>
+          <w:rFonts w:ascii="Courier New" w:hAnsi="Courier New" w:cs="Courier New"/>
+          <w:color w:val="FA6400"/>
+        </w:rPr>
+        <w:br/>
+        <w:t xml:space="preserve">   * </w:t>
+      </w:r>
+      <w:proofErr w:type="spellStart"/>
+      <w:r>
+        <w:rPr>
+          <w:rFonts w:ascii="Courier New" w:hAnsi="Courier New" w:cs="Courier New"/>
+          <w:color w:val="FA6400"/>
+        </w:rPr>
+        <w:t>boolean</w:t>
+      </w:r>
+      <w:proofErr w:type="spellEnd"/>
+      <w:r>
+        <w:rPr>
+          <w:rFonts w:ascii="Courier New" w:hAnsi="Courier New" w:cs="Courier New"/>
+          <w:color w:val="FA6400"/>
+        </w:rPr>
+        <w:t xml:space="preserve"> forward moves robot forward in arc when true, and backwards when false</w:t>
+      </w:r>
+      <w:r>
+        <w:rPr>
+          <w:rFonts w:ascii="Courier New" w:hAnsi="Courier New" w:cs="Courier New"/>
+          <w:color w:val="FA6400"/>
+        </w:rPr>
+        <w:br/>
+        <w:t xml:space="preserve">  * </w:t>
+      </w:r>
+      <w:proofErr w:type="spellStart"/>
+      <w:r>
+        <w:rPr>
+          <w:rFonts w:ascii="Courier New" w:hAnsi="Courier New" w:cs="Courier New"/>
+          <w:color w:val="FA6400"/>
+        </w:rPr>
+        <w:t>boolean</w:t>
+      </w:r>
+      <w:proofErr w:type="spellEnd"/>
+      <w:r>
+        <w:rPr>
+          <w:rFonts w:ascii="Courier New" w:hAnsi="Courier New" w:cs="Courier New"/>
+          <w:color w:val="FA6400"/>
+        </w:rPr>
+        <w:t xml:space="preserve"> right arcs the robot to the right when true, left when false</w:t>
+      </w:r>
+      <w:r>
+        <w:rPr>
+          <w:rFonts w:ascii="Courier New" w:hAnsi="Courier New" w:cs="Courier New"/>
+          <w:color w:val="FA6400"/>
+        </w:rPr>
+        <w:br/>
+        <w:t xml:space="preserve">   * distance determines the distance for the robot to move</w:t>
+      </w:r>
+      <w:r>
+        <w:rPr>
+          <w:rFonts w:ascii="Courier New" w:hAnsi="Courier New" w:cs="Courier New"/>
+          <w:color w:val="FA6400"/>
+        </w:rPr>
+        <w:br/>
+        <w:t xml:space="preserve">   * radius determines the radius to move along</w:t>
+      </w:r>
+      <w:r>
+        <w:rPr>
+          <w:rFonts w:ascii="Courier New" w:hAnsi="Courier New" w:cs="Courier New"/>
+          <w:color w:val="FA6400"/>
+        </w:rPr>
+        <w:br/>
+        <w:t xml:space="preserve">   */</w:t>
+      </w:r>
+      <w:r>
+        <w:rPr>
+          <w:rFonts w:ascii="Courier New" w:hAnsi="Courier New" w:cs="Courier New"/>
+          <w:color w:val="FA6400"/>
+        </w:rPr>
+        <w:br/>
+      </w:r>
+      <w:r>
+        <w:rPr>
+          <w:rFonts w:ascii="Courier New" w:hAnsi="Courier New" w:cs="Courier New"/>
+          <w:color w:val="000000"/>
+        </w:rPr>
+        <w:t xml:space="preserve">   </w:t>
+      </w:r>
+      <w:r>
+        <w:rPr>
+          <w:rFonts w:ascii="Courier New" w:hAnsi="Courier New" w:cs="Courier New"/>
+          <w:color w:val="941EDF"/>
+        </w:rPr>
+        <w:t>private</w:t>
+      </w:r>
+      <w:r>
+        <w:rPr>
+          <w:rFonts w:ascii="Courier New" w:hAnsi="Courier New" w:cs="Courier New"/>
+          <w:color w:val="000000"/>
+        </w:rPr>
+        <w:t xml:space="preserve"> </w:t>
+      </w:r>
+      <w:proofErr w:type="spellStart"/>
+      <w:r>
+        <w:rPr>
+          <w:rFonts w:ascii="Courier New" w:hAnsi="Courier New" w:cs="Courier New"/>
+          <w:color w:val="941EDF"/>
+        </w:rPr>
+        <w:t>boolean</w:t>
+      </w:r>
+      <w:proofErr w:type="spellEnd"/>
+      <w:r>
+        <w:rPr>
+          <w:rFonts w:ascii="Courier New" w:hAnsi="Courier New" w:cs="Courier New"/>
+          <w:color w:val="000000"/>
+        </w:rPr>
+        <w:t xml:space="preserve"> </w:t>
+      </w:r>
+      <w:proofErr w:type="spellStart"/>
+      <w:r>
+        <w:rPr>
+          <w:rFonts w:ascii="Courier New" w:hAnsi="Courier New" w:cs="Courier New"/>
+          <w:color w:val="000000"/>
+        </w:rPr>
+        <w:t>moveArc</w:t>
+      </w:r>
+      <w:proofErr w:type="spellEnd"/>
+      <w:r>
+        <w:rPr>
+          <w:rFonts w:ascii="Courier New" w:hAnsi="Courier New" w:cs="Courier New"/>
+          <w:color w:val="000000"/>
+        </w:rPr>
+        <w:t>(</w:t>
+      </w:r>
+      <w:proofErr w:type="spellStart"/>
+      <w:r>
+        <w:rPr>
+          <w:rFonts w:ascii="Courier New" w:hAnsi="Courier New" w:cs="Courier New"/>
+          <w:color w:val="941EDF"/>
+        </w:rPr>
+        <w:t>boolean</w:t>
+      </w:r>
+      <w:proofErr w:type="spellEnd"/>
+      <w:r>
+        <w:rPr>
+          <w:rFonts w:ascii="Courier New" w:hAnsi="Courier New" w:cs="Courier New"/>
+          <w:color w:val="000000"/>
+        </w:rPr>
+        <w:t xml:space="preserve"> forward, </w:t>
+      </w:r>
+      <w:proofErr w:type="spellStart"/>
+      <w:r>
+        <w:rPr>
+          <w:rFonts w:ascii="Courier New" w:hAnsi="Courier New" w:cs="Courier New"/>
+          <w:color w:val="941EDF"/>
+        </w:rPr>
+        <w:t>boolean</w:t>
+      </w:r>
+      <w:proofErr w:type="spellEnd"/>
+      <w:r>
+        <w:rPr>
+          <w:rFonts w:ascii="Courier New" w:hAnsi="Courier New" w:cs="Courier New"/>
+          <w:color w:val="000000"/>
+        </w:rPr>
+        <w:t xml:space="preserve"> right, </w:t>
+      </w:r>
+      <w:proofErr w:type="spellStart"/>
+      <w:r>
+        <w:rPr>
+          <w:rFonts w:ascii="Courier New" w:hAnsi="Courier New" w:cs="Courier New"/>
+          <w:color w:val="941EDF"/>
+        </w:rPr>
+        <w:t>int</w:t>
+      </w:r>
+      <w:proofErr w:type="spellEnd"/>
+      <w:r>
+        <w:rPr>
+          <w:rFonts w:ascii="Courier New" w:hAnsi="Courier New" w:cs="Courier New"/>
+          <w:color w:val="000000"/>
+        </w:rPr>
+        <w:t xml:space="preserve"> distance, </w:t>
+      </w:r>
+      <w:proofErr w:type="spellStart"/>
+      <w:r>
+        <w:rPr>
+          <w:rFonts w:ascii="Courier New" w:hAnsi="Courier New" w:cs="Courier New"/>
+          <w:color w:val="941EDF"/>
+        </w:rPr>
+        <w:t>int</w:t>
+      </w:r>
+      <w:proofErr w:type="spellEnd"/>
+      <w:r>
+        <w:rPr>
+          <w:rFonts w:ascii="Courier New" w:hAnsi="Courier New" w:cs="Courier New"/>
+          <w:color w:val="000000"/>
+        </w:rPr>
+        <w:t xml:space="preserve"> radius);</w:t>
+      </w:r>
+      <w:r>
+        <w:rPr>
+          <w:rFonts w:ascii="Courier New" w:hAnsi="Courier New" w:cs="Courier New"/>
+          <w:color w:val="000000"/>
+        </w:rPr>
+        <w:br/>
+        <w:t xml:space="preserve">   </w:t>
+      </w:r>
+      <w:r>
+        <w:rPr>
+          <w:rFonts w:ascii="Courier New" w:hAnsi="Courier New" w:cs="Courier New"/>
+          <w:color w:val="000000"/>
+        </w:rPr>
+        <w:br/>
+      </w:r>
+      <w:r>
+        <w:rPr>
+          <w:rFonts w:ascii="Courier New" w:hAnsi="Courier New" w:cs="Courier New"/>
+          <w:color w:val="000000"/>
+        </w:rPr>
+        <w:lastRenderedPageBreak/>
+        <w:t xml:space="preserve">   </w:t>
+      </w:r>
+      <w:r>
+        <w:rPr>
+          <w:rFonts w:ascii="Courier New" w:hAnsi="Courier New" w:cs="Courier New"/>
+          <w:color w:val="FA6400"/>
+        </w:rPr>
+        <w:t>/*</w:t>
+      </w:r>
+      <w:r>
+        <w:rPr>
+          <w:rFonts w:ascii="Courier New" w:hAnsi="Courier New" w:cs="Courier New"/>
+          <w:color w:val="FA6400"/>
+        </w:rPr>
+        <w:br/>
+        <w:t xml:space="preserve">   * private method that hides how turning works</w:t>
+      </w:r>
+      <w:r>
+        <w:rPr>
+          <w:rFonts w:ascii="Courier New" w:hAnsi="Courier New" w:cs="Courier New"/>
+          <w:color w:val="FA6400"/>
+        </w:rPr>
+        <w:br/>
+        <w:t xml:space="preserve">   * </w:t>
+      </w:r>
+      <w:proofErr w:type="spellStart"/>
+      <w:r>
+        <w:rPr>
+          <w:rFonts w:ascii="Courier New" w:hAnsi="Courier New" w:cs="Courier New"/>
+          <w:color w:val="FA6400"/>
+        </w:rPr>
+        <w:t>boolean</w:t>
+      </w:r>
+      <w:proofErr w:type="spellEnd"/>
+      <w:r>
+        <w:rPr>
+          <w:rFonts w:ascii="Courier New" w:hAnsi="Courier New" w:cs="Courier New"/>
+          <w:color w:val="FA6400"/>
+        </w:rPr>
+        <w:t xml:space="preserve"> right turns the robot right when true, and left when false</w:t>
+      </w:r>
+      <w:r>
+        <w:rPr>
+          <w:rFonts w:ascii="Courier New" w:hAnsi="Courier New" w:cs="Courier New"/>
+          <w:color w:val="FA6400"/>
+        </w:rPr>
+        <w:br/>
+        <w:t xml:space="preserve">   * radius determines what radius in degrees to turn</w:t>
+      </w:r>
+      <w:r>
+        <w:rPr>
+          <w:rFonts w:ascii="Courier New" w:hAnsi="Courier New" w:cs="Courier New"/>
+          <w:color w:val="FA6400"/>
+        </w:rPr>
+        <w:br/>
+        <w:t xml:space="preserve">   */</w:t>
+      </w:r>
+      <w:r>
+        <w:rPr>
+          <w:rFonts w:ascii="Courier New" w:hAnsi="Courier New" w:cs="Courier New"/>
+          <w:color w:val="FA6400"/>
+        </w:rPr>
+        <w:br/>
+      </w:r>
+      <w:r>
+        <w:rPr>
+          <w:rFonts w:ascii="Courier New" w:hAnsi="Courier New" w:cs="Courier New"/>
+          <w:color w:val="000000"/>
+        </w:rPr>
+        <w:t xml:space="preserve">   </w:t>
+      </w:r>
+      <w:r>
+        <w:rPr>
+          <w:rFonts w:ascii="Courier New" w:hAnsi="Courier New" w:cs="Courier New"/>
+          <w:color w:val="941EDF"/>
+        </w:rPr>
+        <w:t>private</w:t>
+      </w:r>
+      <w:r>
+        <w:rPr>
+          <w:rFonts w:ascii="Courier New" w:hAnsi="Courier New" w:cs="Courier New"/>
+          <w:color w:val="000000"/>
+        </w:rPr>
+        <w:t xml:space="preserve"> </w:t>
+      </w:r>
+      <w:proofErr w:type="spellStart"/>
+      <w:r>
+        <w:rPr>
+          <w:rFonts w:ascii="Courier New" w:hAnsi="Courier New" w:cs="Courier New"/>
+          <w:color w:val="941EDF"/>
+        </w:rPr>
+        <w:t>boolean</w:t>
+      </w:r>
+      <w:proofErr w:type="spellEnd"/>
+      <w:r>
+        <w:rPr>
+          <w:rFonts w:ascii="Courier New" w:hAnsi="Courier New" w:cs="Courier New"/>
+          <w:color w:val="000000"/>
+        </w:rPr>
+        <w:t xml:space="preserve"> turn(</w:t>
+      </w:r>
+      <w:proofErr w:type="spellStart"/>
+      <w:r>
+        <w:rPr>
+          <w:rFonts w:ascii="Courier New" w:hAnsi="Courier New" w:cs="Courier New"/>
+          <w:color w:val="941EDF"/>
+        </w:rPr>
+        <w:t>boolean</w:t>
+      </w:r>
+      <w:proofErr w:type="spellEnd"/>
+      <w:r>
+        <w:rPr>
+          <w:rFonts w:ascii="Courier New" w:hAnsi="Courier New" w:cs="Courier New"/>
+          <w:color w:val="000000"/>
+        </w:rPr>
+        <w:t xml:space="preserve"> right, </w:t>
+      </w:r>
+      <w:proofErr w:type="spellStart"/>
+      <w:r>
+        <w:rPr>
+          <w:rFonts w:ascii="Courier New" w:hAnsi="Courier New" w:cs="Courier New"/>
+          <w:color w:val="941EDF"/>
+        </w:rPr>
+        <w:t>int</w:t>
+      </w:r>
+      <w:proofErr w:type="spellEnd"/>
+      <w:r>
+        <w:rPr>
+          <w:rFonts w:ascii="Courier New" w:hAnsi="Courier New" w:cs="Courier New"/>
+          <w:color w:val="000000"/>
+        </w:rPr>
+        <w:t xml:space="preserve"> radius);</w:t>
+      </w:r>
+      <w:r>
+        <w:rPr>
+          <w:rFonts w:ascii="Courier New" w:hAnsi="Courier New" w:cs="Courier New"/>
+          <w:color w:val="000000"/>
+        </w:rPr>
+        <w:br/>
+        <w:t xml:space="preserve">   </w:t>
+      </w:r>
+      <w:r>
+        <w:rPr>
+          <w:rFonts w:ascii="Courier New" w:hAnsi="Courier New" w:cs="Courier New"/>
+          <w:color w:val="000000"/>
+        </w:rPr>
+        <w:br/>
+        <w:t xml:space="preserve">   </w:t>
+      </w:r>
+      <w:r>
+        <w:rPr>
+          <w:rFonts w:ascii="Courier New" w:hAnsi="Courier New" w:cs="Courier New"/>
+          <w:color w:val="FA6400"/>
+        </w:rPr>
+        <w:t>/*</w:t>
+      </w:r>
+      <w:r>
+        <w:rPr>
+          <w:rFonts w:ascii="Courier New" w:hAnsi="Courier New" w:cs="Courier New"/>
+          <w:color w:val="FA6400"/>
+        </w:rPr>
+        <w:br/>
+        <w:t xml:space="preserve">   * private method stop abstracts how stopping works</w:t>
+      </w:r>
+      <w:r>
+        <w:rPr>
+          <w:rFonts w:ascii="Courier New" w:hAnsi="Courier New" w:cs="Courier New"/>
+          <w:color w:val="FA6400"/>
+        </w:rPr>
+        <w:br/>
+        <w:t xml:space="preserve">   */</w:t>
+      </w:r>
+      <w:r>
+        <w:rPr>
+          <w:rFonts w:ascii="Courier New" w:hAnsi="Courier New" w:cs="Courier New"/>
+          <w:color w:val="FA6400"/>
+        </w:rPr>
+        <w:br/>
+      </w:r>
+      <w:r>
+        <w:rPr>
+          <w:rFonts w:ascii="Courier New" w:hAnsi="Courier New" w:cs="Courier New"/>
+          <w:color w:val="000000"/>
+        </w:rPr>
+        <w:t xml:space="preserve">   </w:t>
+      </w:r>
+      <w:r>
+        <w:rPr>
+          <w:rFonts w:ascii="Courier New" w:hAnsi="Courier New" w:cs="Courier New"/>
+          <w:color w:val="941EDF"/>
+        </w:rPr>
+        <w:t>private</w:t>
+      </w:r>
+      <w:r>
+        <w:rPr>
+          <w:rFonts w:ascii="Courier New" w:hAnsi="Courier New" w:cs="Courier New"/>
+          <w:color w:val="000000"/>
+        </w:rPr>
+        <w:t xml:space="preserve"> </w:t>
+      </w:r>
+      <w:proofErr w:type="spellStart"/>
+      <w:r>
+        <w:rPr>
+          <w:rFonts w:ascii="Courier New" w:hAnsi="Courier New" w:cs="Courier New"/>
+          <w:color w:val="941EDF"/>
+        </w:rPr>
+        <w:t>boolean</w:t>
+      </w:r>
+      <w:proofErr w:type="spellEnd"/>
+      <w:r>
+        <w:rPr>
+          <w:rFonts w:ascii="Courier New" w:hAnsi="Courier New" w:cs="Courier New"/>
+          <w:color w:val="000000"/>
+        </w:rPr>
+        <w:t xml:space="preserve"> stop();</w:t>
+      </w:r>
+      <w:r>
+        <w:rPr>
+          <w:rFonts w:ascii="Courier New" w:hAnsi="Courier New" w:cs="Courier New"/>
+          <w:color w:val="000000"/>
+        </w:rPr>
+        <w:br/>
+        <w:t xml:space="preserve">   </w:t>
+      </w:r>
+      <w:r>
+        <w:rPr>
+          <w:rFonts w:ascii="Courier New" w:hAnsi="Courier New" w:cs="Courier New"/>
+          <w:color w:val="000000"/>
+        </w:rPr>
+        <w:br/>
+        <w:t xml:space="preserve">   </w:t>
+      </w:r>
+      <w:r>
+        <w:rPr>
+          <w:rFonts w:ascii="Courier New" w:hAnsi="Courier New" w:cs="Courier New"/>
+          <w:color w:val="FA6400"/>
+        </w:rPr>
+        <w:t>/*</w:t>
+      </w:r>
+      <w:r>
+        <w:rPr>
+          <w:rFonts w:ascii="Courier New" w:hAnsi="Courier New" w:cs="Courier New"/>
+          <w:color w:val="FA6400"/>
+        </w:rPr>
+        <w:br/>
+        <w:t xml:space="preserve">  * private method that hides how setting speed works</w:t>
+      </w:r>
+      <w:r>
+        <w:rPr>
+          <w:rFonts w:ascii="Courier New" w:hAnsi="Courier New" w:cs="Courier New"/>
+          <w:color w:val="FA6400"/>
+        </w:rPr>
+        <w:br/>
+        <w:t xml:space="preserve">   * </w:t>
+      </w:r>
+      <w:proofErr w:type="spellStart"/>
+      <w:r>
+        <w:rPr>
+          <w:rFonts w:ascii="Courier New" w:hAnsi="Courier New" w:cs="Courier New"/>
+          <w:color w:val="FA6400"/>
+        </w:rPr>
+        <w:t>int</w:t>
+      </w:r>
+      <w:proofErr w:type="spellEnd"/>
+      <w:r>
+        <w:rPr>
+          <w:rFonts w:ascii="Courier New" w:hAnsi="Courier New" w:cs="Courier New"/>
+          <w:color w:val="FA6400"/>
+        </w:rPr>
+        <w:t xml:space="preserve"> combination determines which motor or motor combination to set speed for</w:t>
+      </w:r>
+      <w:r>
+        <w:rPr>
+          <w:rFonts w:ascii="Courier New" w:hAnsi="Courier New" w:cs="Courier New"/>
+          <w:color w:val="FA6400"/>
+        </w:rPr>
+        <w:br/>
+        <w:t xml:space="preserve">   * </w:t>
+      </w:r>
+      <w:proofErr w:type="spellStart"/>
+      <w:r>
+        <w:rPr>
+          <w:rFonts w:ascii="Courier New" w:hAnsi="Courier New" w:cs="Courier New"/>
+          <w:color w:val="FA6400"/>
+        </w:rPr>
+        <w:t>newSpeed</w:t>
+      </w:r>
+      <w:proofErr w:type="spellEnd"/>
+      <w:r>
+        <w:rPr>
+          <w:rFonts w:ascii="Courier New" w:hAnsi="Courier New" w:cs="Courier New"/>
+          <w:color w:val="FA6400"/>
+        </w:rPr>
+        <w:t xml:space="preserve"> determines the new speed to set to</w:t>
+      </w:r>
+      <w:r>
+        <w:rPr>
+          <w:rFonts w:ascii="Courier New" w:hAnsi="Courier New" w:cs="Courier New"/>
+          <w:color w:val="FA6400"/>
+        </w:rPr>
+        <w:br/>
+        <w:t xml:space="preserve">   */</w:t>
+      </w:r>
+      <w:r>
+        <w:rPr>
+          <w:rFonts w:ascii="Courier New" w:hAnsi="Courier New" w:cs="Courier New"/>
+          <w:color w:val="FA6400"/>
+        </w:rPr>
+        <w:br/>
+      </w:r>
+      <w:r>
+        <w:rPr>
+          <w:rFonts w:ascii="Courier New" w:hAnsi="Courier New" w:cs="Courier New"/>
+          <w:color w:val="000000"/>
+        </w:rPr>
+        <w:t xml:space="preserve">   </w:t>
+      </w:r>
+      <w:r>
+        <w:rPr>
+          <w:rFonts w:ascii="Courier New" w:hAnsi="Courier New" w:cs="Courier New"/>
+          <w:color w:val="941EDF"/>
+        </w:rPr>
+        <w:t>private</w:t>
+      </w:r>
+      <w:r>
+        <w:rPr>
+          <w:rFonts w:ascii="Courier New" w:hAnsi="Courier New" w:cs="Courier New"/>
+          <w:color w:val="000000"/>
+        </w:rPr>
+        <w:t xml:space="preserve"> </w:t>
+      </w:r>
+      <w:proofErr w:type="spellStart"/>
+      <w:r>
+        <w:rPr>
+          <w:rFonts w:ascii="Courier New" w:hAnsi="Courier New" w:cs="Courier New"/>
+          <w:color w:val="941EDF"/>
+        </w:rPr>
+        <w:t>boolean</w:t>
+      </w:r>
+      <w:proofErr w:type="spellEnd"/>
+      <w:r>
+        <w:rPr>
+          <w:rFonts w:ascii="Courier New" w:hAnsi="Courier New" w:cs="Courier New"/>
+          <w:color w:val="000000"/>
+        </w:rPr>
+        <w:t xml:space="preserve"> </w:t>
+      </w:r>
+      <w:proofErr w:type="spellStart"/>
+      <w:r>
+        <w:rPr>
+          <w:rFonts w:ascii="Courier New" w:hAnsi="Courier New" w:cs="Courier New"/>
+          <w:color w:val="000000"/>
+        </w:rPr>
+        <w:t>setSpeed</w:t>
+      </w:r>
+      <w:proofErr w:type="spellEnd"/>
+      <w:r>
+        <w:rPr>
+          <w:rFonts w:ascii="Courier New" w:hAnsi="Courier New" w:cs="Courier New"/>
+          <w:color w:val="000000"/>
+        </w:rPr>
+        <w:t>(</w:t>
+      </w:r>
+      <w:proofErr w:type="spellStart"/>
+      <w:r>
+        <w:rPr>
+          <w:rFonts w:ascii="Courier New" w:hAnsi="Courier New" w:cs="Courier New"/>
+          <w:color w:val="941EDF"/>
+        </w:rPr>
+        <w:t>int</w:t>
+      </w:r>
+      <w:proofErr w:type="spellEnd"/>
+      <w:r>
+        <w:rPr>
+          <w:rFonts w:ascii="Courier New" w:hAnsi="Courier New" w:cs="Courier New"/>
+          <w:color w:val="000000"/>
+        </w:rPr>
+        <w:t xml:space="preserve"> combination, </w:t>
+      </w:r>
+      <w:proofErr w:type="spellStart"/>
+      <w:r>
+        <w:rPr>
+          <w:rFonts w:ascii="Courier New" w:hAnsi="Courier New" w:cs="Courier New"/>
+          <w:color w:val="941EDF"/>
+        </w:rPr>
+        <w:t>int</w:t>
+      </w:r>
+      <w:proofErr w:type="spellEnd"/>
+      <w:r>
+        <w:rPr>
+          <w:rFonts w:ascii="Courier New" w:hAnsi="Courier New" w:cs="Courier New"/>
+          <w:color w:val="000000"/>
+        </w:rPr>
+        <w:t xml:space="preserve"> </w:t>
+      </w:r>
+      <w:proofErr w:type="spellStart"/>
+      <w:r>
+        <w:rPr>
+          <w:rFonts w:ascii="Courier New" w:hAnsi="Courier New" w:cs="Courier New"/>
+          <w:color w:val="000000"/>
+        </w:rPr>
+        <w:t>newSpeed</w:t>
+      </w:r>
+      <w:proofErr w:type="spellEnd"/>
+      <w:r>
+        <w:rPr>
+          <w:rFonts w:ascii="Courier New" w:hAnsi="Courier New" w:cs="Courier New"/>
+          <w:color w:val="000000"/>
+        </w:rPr>
+        <w:t>);</w:t>
+      </w:r>
+      <w:r>
+        <w:rPr>
+          <w:rFonts w:ascii="Courier New" w:hAnsi="Courier New" w:cs="Courier New"/>
+          <w:color w:val="000000"/>
+        </w:rPr>
+        <w:br/>
+        <w:t xml:space="preserve">   </w:t>
+      </w:r>
+      <w:r>
+        <w:rPr>
+          <w:rFonts w:ascii="Courier New" w:hAnsi="Courier New" w:cs="Courier New"/>
+          <w:color w:val="000000"/>
+        </w:rPr>
+        <w:br/>
+        <w:t xml:space="preserve">   </w:t>
+      </w:r>
+      <w:r>
+        <w:rPr>
+          <w:rFonts w:ascii="Courier New" w:hAnsi="Courier New" w:cs="Courier New"/>
+          <w:color w:val="FA6400"/>
+        </w:rPr>
+        <w:t>/*</w:t>
+      </w:r>
+      <w:r>
+        <w:rPr>
+          <w:rFonts w:ascii="Courier New" w:hAnsi="Courier New" w:cs="Courier New"/>
+          <w:color w:val="FA6400"/>
+        </w:rPr>
+        <w:br/>
+        <w:t xml:space="preserve">   * private method read controls reading a sensor</w:t>
+      </w:r>
+      <w:r>
+        <w:rPr>
+          <w:rFonts w:ascii="Courier New" w:hAnsi="Courier New" w:cs="Courier New"/>
+          <w:color w:val="FA6400"/>
+        </w:rPr>
+        <w:br/>
+        <w:t xml:space="preserve">   * </w:t>
+      </w:r>
+      <w:proofErr w:type="spellStart"/>
+      <w:r>
+        <w:rPr>
+          <w:rFonts w:ascii="Courier New" w:hAnsi="Courier New" w:cs="Courier New"/>
+          <w:color w:val="FA6400"/>
+        </w:rPr>
+        <w:t>int</w:t>
+      </w:r>
+      <w:proofErr w:type="spellEnd"/>
+      <w:r>
+        <w:rPr>
+          <w:rFonts w:ascii="Courier New" w:hAnsi="Courier New" w:cs="Courier New"/>
+          <w:color w:val="FA6400"/>
+        </w:rPr>
+        <w:t xml:space="preserve"> sensor number determines the sensor to read from</w:t>
+      </w:r>
+      <w:r>
+        <w:rPr>
+          <w:rFonts w:ascii="Courier New" w:hAnsi="Courier New" w:cs="Courier New"/>
+          <w:color w:val="FA6400"/>
+        </w:rPr>
+        <w:br/>
+        <w:t xml:space="preserve">   */</w:t>
+      </w:r>
+      <w:r>
+        <w:rPr>
+          <w:rFonts w:ascii="Courier New" w:hAnsi="Courier New" w:cs="Courier New"/>
+          <w:color w:val="FA6400"/>
+        </w:rPr>
+        <w:br/>
+      </w:r>
+      <w:r>
+        <w:rPr>
+          <w:rFonts w:ascii="Courier New" w:hAnsi="Courier New" w:cs="Courier New"/>
+          <w:color w:val="000000"/>
+        </w:rPr>
+        <w:t xml:space="preserve">   </w:t>
+      </w:r>
+      <w:r>
+        <w:rPr>
+          <w:rFonts w:ascii="Courier New" w:hAnsi="Courier New" w:cs="Courier New"/>
+          <w:color w:val="941EDF"/>
+        </w:rPr>
+        <w:t>private</w:t>
+      </w:r>
+      <w:r>
+        <w:rPr>
+          <w:rFonts w:ascii="Courier New" w:hAnsi="Courier New" w:cs="Courier New"/>
+          <w:color w:val="000000"/>
+        </w:rPr>
+        <w:t xml:space="preserve"> </w:t>
+      </w:r>
+      <w:proofErr w:type="spellStart"/>
+      <w:r>
+        <w:rPr>
+          <w:rFonts w:ascii="Courier New" w:hAnsi="Courier New" w:cs="Courier New"/>
+          <w:color w:val="000000"/>
+        </w:rPr>
+        <w:t>ArrayList</w:t>
+      </w:r>
+      <w:proofErr w:type="spellEnd"/>
+      <w:r>
+        <w:rPr>
+          <w:rFonts w:ascii="Courier New" w:hAnsi="Courier New" w:cs="Courier New"/>
+          <w:color w:val="000000"/>
+        </w:rPr>
+        <w:t>&lt;String&gt; read(</w:t>
+      </w:r>
+      <w:proofErr w:type="spellStart"/>
+      <w:r>
+        <w:rPr>
+          <w:rFonts w:ascii="Courier New" w:hAnsi="Courier New" w:cs="Courier New"/>
+          <w:color w:val="941EDF"/>
+        </w:rPr>
+        <w:t>int</w:t>
+      </w:r>
+      <w:proofErr w:type="spellEnd"/>
+      <w:r>
+        <w:rPr>
+          <w:rFonts w:ascii="Courier New" w:hAnsi="Courier New" w:cs="Courier New"/>
+          <w:color w:val="000000"/>
+        </w:rPr>
+        <w:t xml:space="preserve"> </w:t>
+      </w:r>
+      <w:proofErr w:type="spellStart"/>
+      <w:r>
+        <w:rPr>
+          <w:rFonts w:ascii="Courier New" w:hAnsi="Courier New" w:cs="Courier New"/>
+          <w:color w:val="000000"/>
+        </w:rPr>
+        <w:t>sensorNumber</w:t>
+      </w:r>
+      <w:proofErr w:type="spellEnd"/>
+      <w:r>
+        <w:rPr>
+          <w:rFonts w:ascii="Courier New" w:hAnsi="Courier New" w:cs="Courier New"/>
+          <w:color w:val="000000"/>
+        </w:rPr>
+        <w:t>);</w:t>
+      </w:r>
+      <w:r>
+        <w:rPr>
+          <w:rFonts w:ascii="Courier New" w:hAnsi="Courier New" w:cs="Courier New"/>
+          <w:color w:val="000000"/>
+        </w:rPr>
+        <w:br/>
+        <w:t xml:space="preserve">   </w:t>
+      </w:r>
+      <w:r>
+        <w:rPr>
+          <w:rFonts w:ascii="Courier New" w:hAnsi="Courier New" w:cs="Courier New"/>
+          <w:color w:val="000000"/>
+        </w:rPr>
+        <w:br/>
+        <w:t xml:space="preserve">   </w:t>
+      </w:r>
+      <w:r>
+        <w:rPr>
+          <w:rFonts w:ascii="Courier New" w:hAnsi="Courier New" w:cs="Courier New"/>
+          <w:color w:val="FA6400"/>
+        </w:rPr>
+        <w:t>/*</w:t>
+      </w:r>
+      <w:r>
+        <w:rPr>
+          <w:rFonts w:ascii="Courier New" w:hAnsi="Courier New" w:cs="Courier New"/>
+          <w:color w:val="FA6400"/>
+        </w:rPr>
+        <w:br/>
+        <w:t xml:space="preserve">   * Does nothing, no operation</w:t>
+      </w:r>
+      <w:r>
+        <w:rPr>
+          <w:rFonts w:ascii="Courier New" w:hAnsi="Courier New" w:cs="Courier New"/>
+          <w:color w:val="FA6400"/>
+        </w:rPr>
+        <w:br/>
+        <w:t xml:space="preserve">   */</w:t>
+      </w:r>
+      <w:r>
+        <w:rPr>
+          <w:rFonts w:ascii="Courier New" w:hAnsi="Courier New" w:cs="Courier New"/>
+          <w:color w:val="FA6400"/>
+        </w:rPr>
+        <w:br/>
+      </w:r>
+      <w:r>
+        <w:rPr>
+          <w:rFonts w:ascii="Courier New" w:hAnsi="Courier New" w:cs="Courier New"/>
+          <w:color w:val="000000"/>
+        </w:rPr>
+        <w:t xml:space="preserve">   </w:t>
+      </w:r>
+      <w:r>
+        <w:rPr>
+          <w:rFonts w:ascii="Courier New" w:hAnsi="Courier New" w:cs="Courier New"/>
+          <w:color w:val="941EDF"/>
+        </w:rPr>
+        <w:t>private</w:t>
+      </w:r>
+      <w:r>
+        <w:rPr>
+          <w:rFonts w:ascii="Courier New" w:hAnsi="Courier New" w:cs="Courier New"/>
+          <w:color w:val="000000"/>
+        </w:rPr>
+        <w:t xml:space="preserve"> </w:t>
+      </w:r>
+      <w:proofErr w:type="spellStart"/>
+      <w:r>
+        <w:rPr>
+          <w:rFonts w:ascii="Courier New" w:hAnsi="Courier New" w:cs="Courier New"/>
+          <w:color w:val="941EDF"/>
+        </w:rPr>
+        <w:t>boolean</w:t>
+      </w:r>
+      <w:proofErr w:type="spellEnd"/>
+      <w:r>
+        <w:rPr>
+          <w:rFonts w:ascii="Courier New" w:hAnsi="Courier New" w:cs="Courier New"/>
+          <w:color w:val="000000"/>
+        </w:rPr>
+        <w:t xml:space="preserve"> </w:t>
+      </w:r>
+      <w:proofErr w:type="spellStart"/>
+      <w:r>
+        <w:rPr>
+          <w:rFonts w:ascii="Courier New" w:hAnsi="Courier New" w:cs="Courier New"/>
+          <w:color w:val="000000"/>
+        </w:rPr>
+        <w:t>noOp</w:t>
+      </w:r>
+      <w:proofErr w:type="spellEnd"/>
+      <w:r>
+        <w:rPr>
+          <w:rFonts w:ascii="Courier New" w:hAnsi="Courier New" w:cs="Courier New"/>
+          <w:color w:val="000000"/>
+        </w:rPr>
+        <w:t>();</w:t>
+      </w:r>
+      <w:r>
+        <w:rPr>
+          <w:rFonts w:ascii="Courier New" w:hAnsi="Courier New" w:cs="Courier New"/>
+          <w:color w:val="000000"/>
+        </w:rPr>
+        <w:br/>
+        <w:t xml:space="preserve">   }</w:t>
+      </w:r>
+    </w:p>
+    <w:p>
+      <w:pPr>
+        <w:rPr>
+          <w:rFonts w:ascii="Courier New" w:hAnsi="Courier New" w:cs="Courier New"/>
+          <w:color w:val="000000"/>
+        </w:rPr>
+      </w:pPr>
+    </w:p>
+    <w:p>
+      <w:pPr>
+        <w:pStyle w:val="Heading2"/>
+      </w:pPr>
+      <w:bookmarkStart w:id="16" w:name="_Toc351926654"/>
+      <w:r>
+        <w:t>Activator</w:t>
+      </w:r>
+      <w:bookmarkEnd w:id="16"/>
+    </w:p>
+    <w:p>
+      <w:pPr>
+        <w:rPr>
+          <w:rFonts w:cs="Courier New"/>
+          <w:color w:val="000000"/>
+        </w:rPr>
+      </w:pPr>
+    </w:p>
+    <w:p>
+      <w:r>
+        <w:rPr>
+          <w:rFonts w:ascii="Courier New" w:hAnsi="Courier New" w:cs="Courier New"/>
+          <w:color w:val="FA6400"/>
+        </w:rPr>
+        <w:t>/*</w:t>
+      </w:r>
+      <w:r>
+        <w:rPr>
+          <w:rFonts w:ascii="Courier New" w:hAnsi="Courier New" w:cs="Courier New"/>
+          <w:color w:val="FA6400"/>
+        </w:rPr>
+        <w:br/>
+        <w:t xml:space="preserve">* </w:t>
+      </w:r>
+      <w:proofErr w:type="gramStart"/>
+      <w:r>
+        <w:rPr>
+          <w:rFonts w:ascii="Courier New" w:hAnsi="Courier New" w:cs="Courier New"/>
+          <w:color w:val="FA6400"/>
+        </w:rPr>
+        <w:t>This</w:t>
+      </w:r>
+      <w:proofErr w:type="gramEnd"/>
+      <w:r>
+        <w:rPr>
+          <w:rFonts w:ascii="Courier New" w:hAnsi="Courier New" w:cs="Courier New"/>
+          <w:color w:val="FA6400"/>
+        </w:rPr>
+        <w:t xml:space="preserve"> class is designed to handle the connection and activating </w:t>
+      </w:r>
+      <w:r>
+        <w:rPr>
+          <w:rFonts w:ascii="Courier New" w:hAnsi="Courier New" w:cs="Courier New"/>
+          <w:color w:val="FA6400"/>
+        </w:rPr>
+        <w:br/>
+        <w:t>* both driving of the robot hardware and message handling.</w:t>
+      </w:r>
+      <w:r>
+        <w:rPr>
+          <w:rFonts w:ascii="Courier New" w:hAnsi="Courier New" w:cs="Courier New"/>
+          <w:color w:val="FA6400"/>
+        </w:rPr>
+        <w:br/>
+        <w:t>*/</w:t>
+      </w:r>
+      <w:r>
+        <w:rPr>
+          <w:rFonts w:ascii="Courier New" w:hAnsi="Courier New" w:cs="Courier New"/>
+          <w:color w:val="FA6400"/>
+        </w:rPr>
+        <w:br/>
+      </w:r>
+      <w:r>
+        <w:rPr>
+          <w:rFonts w:ascii="Courier New" w:hAnsi="Courier New" w:cs="Courier New"/>
+          <w:color w:val="941EDF"/>
+        </w:rPr>
+        <w:t>public</w:t>
+      </w:r>
+      <w:r>
+        <w:rPr>
+          <w:rFonts w:ascii="Courier New" w:hAnsi="Courier New" w:cs="Courier New"/>
+          <w:color w:val="000000"/>
+        </w:rPr>
+        <w:t xml:space="preserve"> </w:t>
+      </w:r>
+      <w:r>
+        <w:rPr>
+          <w:rFonts w:ascii="Courier New" w:hAnsi="Courier New" w:cs="Courier New"/>
+          <w:color w:val="941EDF"/>
+        </w:rPr>
+        <w:t>class</w:t>
+      </w:r>
+      <w:r>
+        <w:rPr>
+          <w:rFonts w:ascii="Courier New" w:hAnsi="Courier New" w:cs="Courier New"/>
+          <w:color w:val="000000"/>
+        </w:rPr>
+        <w:t xml:space="preserve"> Activator {</w:t>
+      </w:r>
+      <w:r>
+        <w:rPr>
+          <w:rFonts w:ascii="Courier New" w:hAnsi="Courier New" w:cs="Courier New"/>
+          <w:color w:val="000000"/>
+        </w:rPr>
+        <w:br/>
+        <w:t xml:space="preserve">  </w:t>
+      </w:r>
+      <w:r>
+        <w:rPr>
+          <w:rFonts w:ascii="Courier New" w:hAnsi="Courier New" w:cs="Courier New"/>
+          <w:color w:val="FA6400"/>
+        </w:rPr>
+        <w:t>//Driver that controls the hardware side of robot</w:t>
+      </w:r>
+      <w:r>
+        <w:rPr>
+          <w:rFonts w:ascii="Courier New" w:hAnsi="Courier New" w:cs="Courier New"/>
+          <w:color w:val="FA6400"/>
+        </w:rPr>
+        <w:br/>
+      </w:r>
+      <w:r>
+        <w:rPr>
+          <w:rFonts w:ascii="Courier New" w:hAnsi="Courier New" w:cs="Courier New"/>
+          <w:color w:val="000000"/>
+        </w:rPr>
+        <w:t xml:space="preserve">   </w:t>
+      </w:r>
+      <w:r>
+        <w:rPr>
+          <w:rFonts w:ascii="Courier New" w:hAnsi="Courier New" w:cs="Courier New"/>
+          <w:color w:val="941EDF"/>
+        </w:rPr>
+        <w:t>private</w:t>
+      </w:r>
+      <w:r>
+        <w:rPr>
+          <w:rFonts w:ascii="Courier New" w:hAnsi="Courier New" w:cs="Courier New"/>
+          <w:color w:val="000000"/>
+        </w:rPr>
+        <w:t xml:space="preserve"> Driver </w:t>
+      </w:r>
+      <w:proofErr w:type="spellStart"/>
+      <w:r>
+        <w:rPr>
+          <w:rFonts w:ascii="Courier New" w:hAnsi="Courier New" w:cs="Courier New"/>
+          <w:color w:val="000000"/>
+        </w:rPr>
+        <w:t>driver</w:t>
+      </w:r>
+      <w:proofErr w:type="spellEnd"/>
+      <w:r>
+        <w:rPr>
+          <w:rFonts w:ascii="Courier New" w:hAnsi="Courier New" w:cs="Courier New"/>
+          <w:color w:val="000000"/>
+        </w:rPr>
+        <w:t>;</w:t>
+      </w:r>
+      <w:r>
+        <w:rPr>
+          <w:rFonts w:ascii="Courier New" w:hAnsi="Courier New" w:cs="Courier New"/>
+          <w:color w:val="000000"/>
+        </w:rPr>
+        <w:br/>
+        <w:t xml:space="preserve">   </w:t>
+      </w:r>
+      <w:r>
+        <w:rPr>
+          <w:rFonts w:ascii="Courier New" w:hAnsi="Courier New" w:cs="Courier New"/>
+          <w:color w:val="000000"/>
+        </w:rPr>
+        <w:br/>
+        <w:t xml:space="preserve">   </w:t>
+      </w:r>
+      <w:r>
+        <w:rPr>
+          <w:rFonts w:ascii="Courier New" w:hAnsi="Courier New" w:cs="Courier New"/>
+          <w:color w:val="FA6400"/>
+        </w:rPr>
+        <w:t>//</w:t>
+      </w:r>
+      <w:proofErr w:type="spellStart"/>
+      <w:r>
+        <w:rPr>
+          <w:rFonts w:ascii="Courier New" w:hAnsi="Courier New" w:cs="Courier New"/>
+          <w:color w:val="FA6400"/>
+        </w:rPr>
+        <w:t>MessageHandler</w:t>
+      </w:r>
+      <w:proofErr w:type="spellEnd"/>
+      <w:r>
+        <w:rPr>
+          <w:rFonts w:ascii="Courier New" w:hAnsi="Courier New" w:cs="Courier New"/>
+          <w:color w:val="FA6400"/>
+        </w:rPr>
+        <w:t xml:space="preserve"> that creates, encodes, and decodes messages to be sent</w:t>
+      </w:r>
+      <w:r>
+        <w:rPr>
+          <w:rFonts w:ascii="Courier New" w:hAnsi="Courier New" w:cs="Courier New"/>
+          <w:color w:val="FA6400"/>
+        </w:rPr>
+        <w:br/>
+      </w:r>
+      <w:r>
+        <w:rPr>
+          <w:rFonts w:ascii="Courier New" w:hAnsi="Courier New" w:cs="Courier New"/>
+          <w:color w:val="000000"/>
+        </w:rPr>
+        <w:t xml:space="preserve">   </w:t>
+      </w:r>
+      <w:r>
+        <w:rPr>
+          <w:rFonts w:ascii="Courier New" w:hAnsi="Courier New" w:cs="Courier New"/>
+          <w:color w:val="941EDF"/>
+        </w:rPr>
+        <w:t>private</w:t>
+      </w:r>
+      <w:r>
+        <w:rPr>
+          <w:rFonts w:ascii="Courier New" w:hAnsi="Courier New" w:cs="Courier New"/>
+          <w:color w:val="000000"/>
+        </w:rPr>
+        <w:t xml:space="preserve"> </w:t>
+      </w:r>
+      <w:proofErr w:type="spellStart"/>
+      <w:r>
+        <w:rPr>
+          <w:rFonts w:ascii="Courier New" w:hAnsi="Courier New" w:cs="Courier New"/>
+          <w:color w:val="000000"/>
+        </w:rPr>
+        <w:t>MessageHandler</w:t>
+      </w:r>
+      <w:proofErr w:type="spellEnd"/>
+      <w:r>
+        <w:rPr>
+          <w:rFonts w:ascii="Courier New" w:hAnsi="Courier New" w:cs="Courier New"/>
+          <w:color w:val="000000"/>
+        </w:rPr>
+        <w:t xml:space="preserve"> </w:t>
+      </w:r>
+      <w:proofErr w:type="spellStart"/>
+      <w:r>
+        <w:rPr>
+          <w:rFonts w:ascii="Courier New" w:hAnsi="Courier New" w:cs="Courier New"/>
+          <w:color w:val="000000"/>
+        </w:rPr>
+        <w:t>messageHandler</w:t>
+      </w:r>
+      <w:proofErr w:type="spellEnd"/>
+      <w:r>
+        <w:rPr>
+          <w:rFonts w:ascii="Courier New" w:hAnsi="Courier New" w:cs="Courier New"/>
+          <w:color w:val="000000"/>
+        </w:rPr>
+        <w:t>;</w:t>
+      </w:r>
+      <w:r>
+        <w:rPr>
+          <w:rFonts w:ascii="Courier New" w:hAnsi="Courier New" w:cs="Courier New"/>
+          <w:color w:val="000000"/>
+        </w:rPr>
+        <w:br/>
+        <w:t xml:space="preserve">   </w:t>
+      </w:r>
+      <w:r>
+        <w:rPr>
+          <w:rFonts w:ascii="Courier New" w:hAnsi="Courier New" w:cs="Courier New"/>
+          <w:color w:val="000000"/>
+        </w:rPr>
+        <w:br/>
+      </w:r>
+      <w:r>
+        <w:rPr>
+          <w:rFonts w:ascii="Courier New" w:hAnsi="Courier New" w:cs="Courier New"/>
+          <w:color w:val="000000"/>
+        </w:rPr>
+        <w:lastRenderedPageBreak/>
+        <w:t xml:space="preserve">   </w:t>
+      </w:r>
+      <w:r>
+        <w:rPr>
+          <w:rFonts w:ascii="Courier New" w:hAnsi="Courier New" w:cs="Courier New"/>
+          <w:color w:val="FA6400"/>
+        </w:rPr>
+        <w:t>//</w:t>
+      </w:r>
+      <w:proofErr w:type="spellStart"/>
+      <w:r>
+        <w:rPr>
+          <w:rFonts w:ascii="Courier New" w:hAnsi="Courier New" w:cs="Courier New"/>
+          <w:color w:val="FA6400"/>
+        </w:rPr>
+        <w:t>boolean</w:t>
+      </w:r>
+      <w:proofErr w:type="spellEnd"/>
+      <w:r>
+        <w:rPr>
+          <w:rFonts w:ascii="Courier New" w:hAnsi="Courier New" w:cs="Courier New"/>
+          <w:color w:val="FA6400"/>
+        </w:rPr>
+        <w:t xml:space="preserve"> used to determine whether to allow </w:t>
+      </w:r>
+      <w:proofErr w:type="spellStart"/>
+      <w:r>
+        <w:rPr>
+          <w:rFonts w:ascii="Courier New" w:hAnsi="Courier New" w:cs="Courier New"/>
+          <w:color w:val="FA6400"/>
+        </w:rPr>
+        <w:t>debugCommands</w:t>
+      </w:r>
+      <w:proofErr w:type="spellEnd"/>
+      <w:r>
+        <w:rPr>
+          <w:rFonts w:ascii="Courier New" w:hAnsi="Courier New" w:cs="Courier New"/>
+          <w:color w:val="FA6400"/>
+        </w:rPr>
+        <w:t xml:space="preserve"> or not</w:t>
+      </w:r>
+      <w:r>
+        <w:rPr>
+          <w:rFonts w:ascii="Courier New" w:hAnsi="Courier New" w:cs="Courier New"/>
+          <w:color w:val="FA6400"/>
+        </w:rPr>
+        <w:br/>
+      </w:r>
+      <w:r>
+        <w:rPr>
+          <w:rFonts w:ascii="Courier New" w:hAnsi="Courier New" w:cs="Courier New"/>
+          <w:color w:val="000000"/>
+        </w:rPr>
+        <w:t xml:space="preserve">   </w:t>
+      </w:r>
+      <w:r>
+        <w:rPr>
+          <w:rFonts w:ascii="Courier New" w:hAnsi="Courier New" w:cs="Courier New"/>
+          <w:color w:val="941EDF"/>
+        </w:rPr>
+        <w:t>private</w:t>
+      </w:r>
+      <w:r>
+        <w:rPr>
+          <w:rFonts w:ascii="Courier New" w:hAnsi="Courier New" w:cs="Courier New"/>
+          <w:color w:val="000000"/>
+        </w:rPr>
+        <w:t xml:space="preserve"> </w:t>
+      </w:r>
+      <w:proofErr w:type="spellStart"/>
+      <w:r>
+        <w:rPr>
+          <w:rFonts w:ascii="Courier New" w:hAnsi="Courier New" w:cs="Courier New"/>
+          <w:color w:val="941EDF"/>
+        </w:rPr>
+        <w:t>boolean</w:t>
+      </w:r>
+      <w:proofErr w:type="spellEnd"/>
+      <w:r>
+        <w:rPr>
+          <w:rFonts w:ascii="Courier New" w:hAnsi="Courier New" w:cs="Courier New"/>
+          <w:color w:val="000000"/>
+        </w:rPr>
+        <w:t xml:space="preserve"> </w:t>
+      </w:r>
+      <w:proofErr w:type="spellStart"/>
+      <w:r>
+        <w:rPr>
+          <w:rFonts w:ascii="Courier New" w:hAnsi="Courier New" w:cs="Courier New"/>
+          <w:color w:val="000000"/>
+        </w:rPr>
+        <w:t>debugMode</w:t>
+      </w:r>
+      <w:proofErr w:type="spellEnd"/>
+      <w:r>
+        <w:rPr>
+          <w:rFonts w:ascii="Courier New" w:hAnsi="Courier New" w:cs="Courier New"/>
+          <w:color w:val="000000"/>
+        </w:rPr>
+        <w:t>;</w:t>
+      </w:r>
+      <w:r>
+        <w:rPr>
+          <w:rFonts w:ascii="Courier New" w:hAnsi="Courier New" w:cs="Courier New"/>
+          <w:color w:val="000000"/>
+        </w:rPr>
+        <w:br/>
+        <w:t xml:space="preserve">   </w:t>
+      </w:r>
+      <w:r>
+        <w:rPr>
+          <w:rFonts w:ascii="Courier New" w:hAnsi="Courier New" w:cs="Courier New"/>
+          <w:color w:val="000000"/>
+        </w:rPr>
+        <w:br/>
+        <w:t xml:space="preserve">   </w:t>
+      </w:r>
+      <w:r>
+        <w:rPr>
+          <w:rFonts w:ascii="Courier New" w:hAnsi="Courier New" w:cs="Courier New"/>
+          <w:color w:val="FA6400"/>
+        </w:rPr>
+        <w:t>//Pipes for reading and writing messages to and from the base station</w:t>
+      </w:r>
+      <w:r>
+        <w:rPr>
+          <w:rFonts w:ascii="Courier New" w:hAnsi="Courier New" w:cs="Courier New"/>
+          <w:color w:val="FA6400"/>
+        </w:rPr>
+        <w:br/>
+      </w:r>
+      <w:r>
+        <w:rPr>
+          <w:rFonts w:ascii="Courier New" w:hAnsi="Courier New" w:cs="Courier New"/>
+          <w:color w:val="000000"/>
+        </w:rPr>
+        <w:t xml:space="preserve">   </w:t>
+      </w:r>
+      <w:r>
+        <w:rPr>
+          <w:rFonts w:ascii="Courier New" w:hAnsi="Courier New" w:cs="Courier New"/>
+          <w:color w:val="941EDF"/>
+        </w:rPr>
+        <w:t>private</w:t>
+      </w:r>
+      <w:r>
+        <w:rPr>
+          <w:rFonts w:ascii="Courier New" w:hAnsi="Courier New" w:cs="Courier New"/>
+          <w:color w:val="000000"/>
+        </w:rPr>
+        <w:t xml:space="preserve"> </w:t>
+      </w:r>
+      <w:proofErr w:type="spellStart"/>
+      <w:r>
+        <w:rPr>
+          <w:rFonts w:ascii="Courier New" w:hAnsi="Courier New" w:cs="Courier New"/>
+          <w:color w:val="000000"/>
+        </w:rPr>
+        <w:t>DataInputStream</w:t>
+      </w:r>
+      <w:proofErr w:type="spellEnd"/>
+      <w:r>
+        <w:rPr>
+          <w:rFonts w:ascii="Courier New" w:hAnsi="Courier New" w:cs="Courier New"/>
+          <w:color w:val="000000"/>
+        </w:rPr>
+        <w:t xml:space="preserve"> </w:t>
+      </w:r>
+      <w:proofErr w:type="spellStart"/>
+      <w:r>
+        <w:rPr>
+          <w:rFonts w:ascii="Courier New" w:hAnsi="Courier New" w:cs="Courier New"/>
+          <w:color w:val="000000"/>
+        </w:rPr>
+        <w:t>readPipe</w:t>
+      </w:r>
+      <w:proofErr w:type="spellEnd"/>
+      <w:r>
+        <w:rPr>
+          <w:rFonts w:ascii="Courier New" w:hAnsi="Courier New" w:cs="Courier New"/>
+          <w:color w:val="000000"/>
+        </w:rPr>
+        <w:t>;</w:t>
+      </w:r>
+      <w:r>
+        <w:rPr>
+          <w:rFonts w:ascii="Courier New" w:hAnsi="Courier New" w:cs="Courier New"/>
+          <w:color w:val="000000"/>
+        </w:rPr>
+        <w:br/>
+        <w:t xml:space="preserve">   </w:t>
+      </w:r>
+      <w:r>
+        <w:rPr>
+          <w:rFonts w:ascii="Courier New" w:hAnsi="Courier New" w:cs="Courier New"/>
+          <w:color w:val="941EDF"/>
+        </w:rPr>
+        <w:t>private</w:t>
+      </w:r>
+      <w:r>
+        <w:rPr>
+          <w:rFonts w:ascii="Courier New" w:hAnsi="Courier New" w:cs="Courier New"/>
+          <w:color w:val="000000"/>
+        </w:rPr>
+        <w:t xml:space="preserve"> </w:t>
+      </w:r>
+      <w:proofErr w:type="spellStart"/>
+      <w:r>
+        <w:rPr>
+          <w:rFonts w:ascii="Courier New" w:hAnsi="Courier New" w:cs="Courier New"/>
+          <w:color w:val="000000"/>
+        </w:rPr>
+        <w:t>DataOutputStream</w:t>
+      </w:r>
+      <w:proofErr w:type="spellEnd"/>
+      <w:r>
+        <w:rPr>
+          <w:rFonts w:ascii="Courier New" w:hAnsi="Courier New" w:cs="Courier New"/>
+          <w:color w:val="000000"/>
+        </w:rPr>
+        <w:t xml:space="preserve"> </w:t>
+      </w:r>
+      <w:proofErr w:type="spellStart"/>
+      <w:r>
+        <w:rPr>
+          <w:rFonts w:ascii="Courier New" w:hAnsi="Courier New" w:cs="Courier New"/>
+          <w:color w:val="000000"/>
+        </w:rPr>
+        <w:t>writePipe</w:t>
+      </w:r>
+      <w:proofErr w:type="spellEnd"/>
+      <w:r>
+        <w:rPr>
+          <w:rFonts w:ascii="Courier New" w:hAnsi="Courier New" w:cs="Courier New"/>
+          <w:color w:val="000000"/>
+        </w:rPr>
+        <w:t>;</w:t>
+      </w:r>
+      <w:r>
+        <w:rPr>
+          <w:rFonts w:ascii="Courier New" w:hAnsi="Courier New" w:cs="Courier New"/>
+          <w:color w:val="000000"/>
+        </w:rPr>
+        <w:br/>
+        <w:t xml:space="preserve">   </w:t>
+      </w:r>
+      <w:r>
+        <w:rPr>
+          <w:rFonts w:ascii="Courier New" w:hAnsi="Courier New" w:cs="Courier New"/>
+          <w:color w:val="000000"/>
+        </w:rPr>
+        <w:br/>
+        <w:t xml:space="preserve">   </w:t>
+      </w:r>
+      <w:r>
+        <w:rPr>
+          <w:rFonts w:ascii="Courier New" w:hAnsi="Courier New" w:cs="Courier New"/>
+          <w:color w:val="FA6400"/>
+        </w:rPr>
+        <w:t>/*</w:t>
+      </w:r>
+      <w:r>
+        <w:rPr>
+          <w:rFonts w:ascii="Courier New" w:hAnsi="Courier New" w:cs="Courier New"/>
+          <w:color w:val="FA6400"/>
+        </w:rPr>
+        <w:br/>
+        <w:t xml:space="preserve">   * </w:t>
+      </w:r>
+      <w:proofErr w:type="spellStart"/>
+      <w:r>
+        <w:rPr>
+          <w:rFonts w:ascii="Courier New" w:hAnsi="Courier New" w:cs="Courier New"/>
+          <w:color w:val="FA6400"/>
+        </w:rPr>
+        <w:t>NXTConnection</w:t>
+      </w:r>
+      <w:proofErr w:type="spellEnd"/>
+      <w:r>
+        <w:rPr>
+          <w:rFonts w:ascii="Courier New" w:hAnsi="Courier New" w:cs="Courier New"/>
+          <w:color w:val="FA6400"/>
+        </w:rPr>
+        <w:t xml:space="preserve"> that acts as the </w:t>
+      </w:r>
+      <w:proofErr w:type="spellStart"/>
+      <w:r>
+        <w:rPr>
+          <w:rFonts w:ascii="Courier New" w:hAnsi="Courier New" w:cs="Courier New"/>
+          <w:color w:val="FA6400"/>
+        </w:rPr>
+        <w:t>bluetooth</w:t>
+      </w:r>
+      <w:proofErr w:type="spellEnd"/>
+      <w:r>
+        <w:rPr>
+          <w:rFonts w:ascii="Courier New" w:hAnsi="Courier New" w:cs="Courier New"/>
+          <w:color w:val="FA6400"/>
+        </w:rPr>
+        <w:t xml:space="preserve"> connection between base station</w:t>
+      </w:r>
+      <w:r>
+        <w:rPr>
+          <w:rFonts w:ascii="Courier New" w:hAnsi="Courier New" w:cs="Courier New"/>
+          <w:color w:val="FA6400"/>
+        </w:rPr>
+        <w:br/>
+        <w:t xml:space="preserve">   * and robot</w:t>
+      </w:r>
+      <w:r>
+        <w:rPr>
+          <w:rFonts w:ascii="Courier New" w:hAnsi="Courier New" w:cs="Courier New"/>
+          <w:color w:val="FA6400"/>
+        </w:rPr>
+        <w:br/>
+        <w:t xml:space="preserve">   */</w:t>
+      </w:r>
+      <w:r>
+        <w:rPr>
+          <w:rFonts w:ascii="Courier New" w:hAnsi="Courier New" w:cs="Courier New"/>
+          <w:color w:val="FA6400"/>
+        </w:rPr>
+        <w:br/>
+      </w:r>
+      <w:r>
+        <w:rPr>
+          <w:rFonts w:ascii="Courier New" w:hAnsi="Courier New" w:cs="Courier New"/>
+          <w:color w:val="000000"/>
+        </w:rPr>
+        <w:t xml:space="preserve">   </w:t>
+      </w:r>
+      <w:r>
+        <w:rPr>
+          <w:rFonts w:ascii="Courier New" w:hAnsi="Courier New" w:cs="Courier New"/>
+          <w:color w:val="941EDF"/>
+        </w:rPr>
+        <w:t>private</w:t>
+      </w:r>
+      <w:r>
+        <w:rPr>
+          <w:rFonts w:ascii="Courier New" w:hAnsi="Courier New" w:cs="Courier New"/>
+          <w:color w:val="000000"/>
+        </w:rPr>
+        <w:t xml:space="preserve"> </w:t>
+      </w:r>
+      <w:proofErr w:type="spellStart"/>
+      <w:r>
+        <w:rPr>
+          <w:rFonts w:ascii="Courier New" w:hAnsi="Courier New" w:cs="Courier New"/>
+          <w:color w:val="000000"/>
+        </w:rPr>
+        <w:t>NXTConnection</w:t>
+      </w:r>
+      <w:proofErr w:type="spellEnd"/>
+      <w:r>
+        <w:rPr>
+          <w:rFonts w:ascii="Courier New" w:hAnsi="Courier New" w:cs="Courier New"/>
+          <w:color w:val="000000"/>
+        </w:rPr>
+        <w:t xml:space="preserve"> connection;</w:t>
+      </w:r>
+      <w:r>
+        <w:rPr>
+          <w:rFonts w:ascii="Courier New" w:hAnsi="Courier New" w:cs="Courier New"/>
+          <w:color w:val="000000"/>
+        </w:rPr>
+        <w:br/>
+        <w:t xml:space="preserve">   </w:t>
+      </w:r>
+      <w:r>
+        <w:rPr>
+          <w:rFonts w:ascii="Courier New" w:hAnsi="Courier New" w:cs="Courier New"/>
+          <w:color w:val="000000"/>
+        </w:rPr>
+        <w:br/>
+        <w:t xml:space="preserve">   </w:t>
+      </w:r>
+      <w:r>
+        <w:rPr>
+          <w:rFonts w:ascii="Courier New" w:hAnsi="Courier New" w:cs="Courier New"/>
+          <w:color w:val="FA6400"/>
+        </w:rPr>
+        <w:t>//buffer used for reading from the stream</w:t>
+      </w:r>
+      <w:r>
+        <w:rPr>
+          <w:rFonts w:ascii="Courier New" w:hAnsi="Courier New" w:cs="Courier New"/>
+          <w:color w:val="FA6400"/>
+        </w:rPr>
+        <w:br/>
+      </w:r>
+      <w:r>
+        <w:rPr>
+          <w:rFonts w:ascii="Courier New" w:hAnsi="Courier New" w:cs="Courier New"/>
+          <w:color w:val="000000"/>
+        </w:rPr>
+        <w:t xml:space="preserve">   </w:t>
+      </w:r>
+      <w:r>
+        <w:rPr>
+          <w:rFonts w:ascii="Courier New" w:hAnsi="Courier New" w:cs="Courier New"/>
+          <w:color w:val="941EDF"/>
+        </w:rPr>
+        <w:t>private</w:t>
+      </w:r>
+      <w:r>
+        <w:rPr>
+          <w:rFonts w:ascii="Courier New" w:hAnsi="Courier New" w:cs="Courier New"/>
+          <w:color w:val="000000"/>
+        </w:rPr>
+        <w:t xml:space="preserve"> </w:t>
+      </w:r>
+      <w:r>
+        <w:rPr>
+          <w:rFonts w:ascii="Courier New" w:hAnsi="Courier New" w:cs="Courier New"/>
+          <w:color w:val="941EDF"/>
+        </w:rPr>
+        <w:t>byte</w:t>
+      </w:r>
+      <w:r>
+        <w:rPr>
+          <w:rFonts w:ascii="Courier New" w:hAnsi="Courier New" w:cs="Courier New"/>
+          <w:color w:val="000000"/>
+        </w:rPr>
+        <w:t>[256] buffer;</w:t>
+      </w:r>
+      <w:r>
+        <w:rPr>
+          <w:rFonts w:ascii="Courier New" w:hAnsi="Courier New" w:cs="Courier New"/>
+          <w:color w:val="000000"/>
+        </w:rPr>
+        <w:br/>
+        <w:t xml:space="preserve">   </w:t>
+      </w:r>
+      <w:r>
+        <w:rPr>
+          <w:rFonts w:ascii="Courier New" w:hAnsi="Courier New" w:cs="Courier New"/>
+          <w:color w:val="000000"/>
+        </w:rPr>
+        <w:br/>
+        <w:t xml:space="preserve">   </w:t>
+      </w:r>
+      <w:r>
+        <w:rPr>
+          <w:rFonts w:ascii="Courier New" w:hAnsi="Courier New" w:cs="Courier New"/>
+          <w:color w:val="FA6400"/>
+        </w:rPr>
+        <w:t>/*</w:t>
+      </w:r>
+      <w:r>
+        <w:rPr>
+          <w:rFonts w:ascii="Courier New" w:hAnsi="Courier New" w:cs="Courier New"/>
+          <w:color w:val="FA6400"/>
+        </w:rPr>
+        <w:br/>
+        <w:t xml:space="preserve">   * main method that controls the creation of connection and actual running</w:t>
+      </w:r>
+      <w:r>
+        <w:rPr>
+          <w:rFonts w:ascii="Courier New" w:hAnsi="Courier New" w:cs="Courier New"/>
+          <w:color w:val="FA6400"/>
+        </w:rPr>
+        <w:br/>
+        <w:t xml:space="preserve">   * of the robot system</w:t>
+      </w:r>
+      <w:r>
+        <w:rPr>
+          <w:rFonts w:ascii="Courier New" w:hAnsi="Courier New" w:cs="Courier New"/>
+          <w:color w:val="FA6400"/>
+        </w:rPr>
+        <w:br/>
+        <w:t xml:space="preserve">   */</w:t>
+      </w:r>
+      <w:r>
+        <w:rPr>
+          <w:rFonts w:ascii="Courier New" w:hAnsi="Courier New" w:cs="Courier New"/>
+          <w:color w:val="FA6400"/>
+        </w:rPr>
+        <w:br/>
+      </w:r>
+      <w:r>
+        <w:rPr>
+          <w:rFonts w:ascii="Courier New" w:hAnsi="Courier New" w:cs="Courier New"/>
+          <w:color w:val="000000"/>
+        </w:rPr>
+        <w:t xml:space="preserve">   </w:t>
+      </w:r>
+      <w:r>
+        <w:rPr>
+          <w:rFonts w:ascii="Courier New" w:hAnsi="Courier New" w:cs="Courier New"/>
+          <w:color w:val="941EDF"/>
+        </w:rPr>
+        <w:t>public</w:t>
+      </w:r>
+      <w:r>
+        <w:rPr>
+          <w:rFonts w:ascii="Courier New" w:hAnsi="Courier New" w:cs="Courier New"/>
+          <w:color w:val="000000"/>
+        </w:rPr>
+        <w:t xml:space="preserve"> </w:t>
+      </w:r>
+      <w:r>
+        <w:rPr>
+          <w:rFonts w:ascii="Courier New" w:hAnsi="Courier New" w:cs="Courier New"/>
+          <w:color w:val="941EDF"/>
+        </w:rPr>
+        <w:t>static</w:t>
+      </w:r>
+      <w:r>
+        <w:rPr>
+          <w:rFonts w:ascii="Courier New" w:hAnsi="Courier New" w:cs="Courier New"/>
+          <w:color w:val="000000"/>
+        </w:rPr>
+        <w:t xml:space="preserve"> </w:t>
+      </w:r>
+      <w:r>
+        <w:rPr>
+          <w:rFonts w:ascii="Courier New" w:hAnsi="Courier New" w:cs="Courier New"/>
+          <w:color w:val="941EDF"/>
+        </w:rPr>
+        <w:t>void</w:t>
+      </w:r>
+      <w:r>
+        <w:rPr>
+          <w:rFonts w:ascii="Courier New" w:hAnsi="Courier New" w:cs="Courier New"/>
+          <w:color w:val="000000"/>
+        </w:rPr>
+        <w:t xml:space="preserve"> main(String[] </w:t>
+      </w:r>
+      <w:proofErr w:type="spellStart"/>
+      <w:r>
+        <w:rPr>
+          <w:rFonts w:ascii="Courier New" w:hAnsi="Courier New" w:cs="Courier New"/>
+          <w:color w:val="000000"/>
+        </w:rPr>
+        <w:t>args</w:t>
+      </w:r>
+      <w:proofErr w:type="spellEnd"/>
+      <w:r>
+        <w:rPr>
+          <w:rFonts w:ascii="Courier New" w:hAnsi="Courier New" w:cs="Courier New"/>
+          <w:color w:val="000000"/>
+        </w:rPr>
+        <w:t>);</w:t>
+      </w:r>
+      <w:r>
+        <w:rPr>
+          <w:rFonts w:ascii="Courier New" w:hAnsi="Courier New" w:cs="Courier New"/>
+          <w:color w:val="000000"/>
+        </w:rPr>
+        <w:br/>
+        <w:t xml:space="preserve">   </w:t>
+      </w:r>
+      <w:r>
+        <w:rPr>
+          <w:rFonts w:ascii="Courier New" w:hAnsi="Courier New" w:cs="Courier New"/>
+          <w:color w:val="000000"/>
+        </w:rPr>
+        <w:br/>
+        <w:t xml:space="preserve">   </w:t>
+      </w:r>
+      <w:r>
+        <w:rPr>
+          <w:rFonts w:ascii="Courier New" w:hAnsi="Courier New" w:cs="Courier New"/>
+          <w:color w:val="FA6400"/>
+        </w:rPr>
+        <w:t>/*</w:t>
+      </w:r>
+      <w:r>
+        <w:rPr>
+          <w:rFonts w:ascii="Courier New" w:hAnsi="Courier New" w:cs="Courier New"/>
+          <w:color w:val="FA6400"/>
+        </w:rPr>
+        <w:br/>
+        <w:t xml:space="preserve">   * creates the connection between robot and base station</w:t>
+      </w:r>
+      <w:r>
+        <w:rPr>
+          <w:rFonts w:ascii="Courier New" w:hAnsi="Courier New" w:cs="Courier New"/>
+          <w:color w:val="FA6400"/>
+        </w:rPr>
+        <w:br/>
+        <w:t xml:space="preserve">   * allows for multiple connections to be made</w:t>
+      </w:r>
+      <w:r>
+        <w:rPr>
+          <w:rFonts w:ascii="Courier New" w:hAnsi="Courier New" w:cs="Courier New"/>
+          <w:color w:val="FA6400"/>
+        </w:rPr>
+        <w:br/>
+        <w:t xml:space="preserve">   */</w:t>
+      </w:r>
+      <w:r>
+        <w:rPr>
+          <w:rFonts w:ascii="Courier New" w:hAnsi="Courier New" w:cs="Courier New"/>
+          <w:color w:val="FA6400"/>
+        </w:rPr>
+        <w:br/>
+      </w:r>
+      <w:r>
+        <w:rPr>
+          <w:rFonts w:ascii="Courier New" w:hAnsi="Courier New" w:cs="Courier New"/>
+          <w:color w:val="000000"/>
+        </w:rPr>
+        <w:t xml:space="preserve">   </w:t>
+      </w:r>
+      <w:r>
+        <w:rPr>
+          <w:rFonts w:ascii="Courier New" w:hAnsi="Courier New" w:cs="Courier New"/>
+          <w:color w:val="941EDF"/>
+        </w:rPr>
+        <w:t>public</w:t>
+      </w:r>
+      <w:r>
+        <w:rPr>
+          <w:rFonts w:ascii="Courier New" w:hAnsi="Courier New" w:cs="Courier New"/>
+          <w:color w:val="000000"/>
+        </w:rPr>
+        <w:t xml:space="preserve"> </w:t>
+      </w:r>
+      <w:proofErr w:type="spellStart"/>
+      <w:r>
+        <w:rPr>
+          <w:rFonts w:ascii="Courier New" w:hAnsi="Courier New" w:cs="Courier New"/>
+          <w:color w:val="941EDF"/>
+        </w:rPr>
+        <w:t>boolean</w:t>
+      </w:r>
+      <w:proofErr w:type="spellEnd"/>
+      <w:r>
+        <w:rPr>
+          <w:rFonts w:ascii="Courier New" w:hAnsi="Courier New" w:cs="Courier New"/>
+          <w:color w:val="000000"/>
+        </w:rPr>
+        <w:t xml:space="preserve"> </w:t>
+      </w:r>
+      <w:proofErr w:type="spellStart"/>
+      <w:r>
+        <w:rPr>
+          <w:rFonts w:ascii="Courier New" w:hAnsi="Courier New" w:cs="Courier New"/>
+          <w:color w:val="000000"/>
+        </w:rPr>
+        <w:t>createConnection</w:t>
+      </w:r>
+      <w:proofErr w:type="spellEnd"/>
+      <w:r>
+        <w:rPr>
+          <w:rFonts w:ascii="Courier New" w:hAnsi="Courier New" w:cs="Courier New"/>
+          <w:color w:val="000000"/>
+        </w:rPr>
+        <w:t>();</w:t>
+      </w:r>
+      <w:r>
+        <w:rPr>
+          <w:rFonts w:ascii="Courier New" w:hAnsi="Courier New" w:cs="Courier New"/>
+          <w:color w:val="000000"/>
+        </w:rPr>
+        <w:br/>
+        <w:t xml:space="preserve">   </w:t>
+      </w:r>
+      <w:r>
+        <w:rPr>
+          <w:rFonts w:ascii="Courier New" w:hAnsi="Courier New" w:cs="Courier New"/>
+          <w:color w:val="000000"/>
+        </w:rPr>
+        <w:br/>
+        <w:t xml:space="preserve">   </w:t>
+      </w:r>
+      <w:r>
+        <w:rPr>
+          <w:rFonts w:ascii="Courier New" w:hAnsi="Courier New" w:cs="Courier New"/>
+          <w:color w:val="FA6400"/>
+        </w:rPr>
+        <w:t>/*</w:t>
+      </w:r>
+      <w:r>
+        <w:rPr>
+          <w:rFonts w:ascii="Courier New" w:hAnsi="Courier New" w:cs="Courier New"/>
+          <w:color w:val="FA6400"/>
+        </w:rPr>
+        <w:br/>
+        <w:t xml:space="preserve">   * method that sends message created by </w:t>
+      </w:r>
+      <w:proofErr w:type="spellStart"/>
+      <w:r>
+        <w:rPr>
+          <w:rFonts w:ascii="Courier New" w:hAnsi="Courier New" w:cs="Courier New"/>
+          <w:color w:val="FA6400"/>
+        </w:rPr>
+        <w:t>messageHandler</w:t>
+      </w:r>
+      <w:proofErr w:type="spellEnd"/>
+      <w:r>
+        <w:rPr>
+          <w:rFonts w:ascii="Courier New" w:hAnsi="Courier New" w:cs="Courier New"/>
+          <w:color w:val="FA6400"/>
+        </w:rPr>
+        <w:t xml:space="preserve"> to base station</w:t>
+      </w:r>
+      <w:r>
+        <w:rPr>
+          <w:rFonts w:ascii="Courier New" w:hAnsi="Courier New" w:cs="Courier New"/>
+          <w:color w:val="FA6400"/>
+        </w:rPr>
+        <w:br/>
+        <w:t xml:space="preserve">   * message is a message created by </w:t>
+      </w:r>
+      <w:proofErr w:type="spellStart"/>
+      <w:r>
+        <w:rPr>
+          <w:rFonts w:ascii="Courier New" w:hAnsi="Courier New" w:cs="Courier New"/>
+          <w:color w:val="FA6400"/>
+        </w:rPr>
+        <w:t>messageHandler</w:t>
+      </w:r>
+      <w:proofErr w:type="spellEnd"/>
+      <w:r>
+        <w:rPr>
+          <w:rFonts w:ascii="Courier New" w:hAnsi="Courier New" w:cs="Courier New"/>
+          <w:color w:val="FA6400"/>
+        </w:rPr>
+        <w:br/>
+        <w:t xml:space="preserve">   */</w:t>
+      </w:r>
+      <w:r>
+        <w:rPr>
+          <w:rFonts w:ascii="Courier New" w:hAnsi="Courier New" w:cs="Courier New"/>
+          <w:color w:val="FA6400"/>
+        </w:rPr>
+        <w:br/>
+      </w:r>
+      <w:r>
+        <w:rPr>
+          <w:rFonts w:ascii="Courier New" w:hAnsi="Courier New" w:cs="Courier New"/>
+          <w:color w:val="000000"/>
+        </w:rPr>
+        <w:t xml:space="preserve">   </w:t>
+      </w:r>
+      <w:r>
+        <w:rPr>
+          <w:rFonts w:ascii="Courier New" w:hAnsi="Courier New" w:cs="Courier New"/>
+          <w:color w:val="941EDF"/>
+        </w:rPr>
+        <w:t>public</w:t>
+      </w:r>
+      <w:r>
+        <w:rPr>
+          <w:rFonts w:ascii="Courier New" w:hAnsi="Courier New" w:cs="Courier New"/>
+          <w:color w:val="000000"/>
+        </w:rPr>
+        <w:t xml:space="preserve"> </w:t>
+      </w:r>
+      <w:r>
+        <w:rPr>
+          <w:rFonts w:ascii="Courier New" w:hAnsi="Courier New" w:cs="Courier New"/>
+          <w:color w:val="941EDF"/>
+        </w:rPr>
+        <w:t>void</w:t>
+      </w:r>
+      <w:r>
+        <w:rPr>
+          <w:rFonts w:ascii="Courier New" w:hAnsi="Courier New" w:cs="Courier New"/>
+          <w:color w:val="000000"/>
+        </w:rPr>
+        <w:t xml:space="preserve"> </w:t>
+      </w:r>
+      <w:proofErr w:type="spellStart"/>
+      <w:r>
+        <w:rPr>
+          <w:rFonts w:ascii="Courier New" w:hAnsi="Courier New" w:cs="Courier New"/>
+          <w:color w:val="000000"/>
+        </w:rPr>
+        <w:t>sendMessage</w:t>
+      </w:r>
+      <w:proofErr w:type="spellEnd"/>
+      <w:r>
+        <w:rPr>
+          <w:rFonts w:ascii="Courier New" w:hAnsi="Courier New" w:cs="Courier New"/>
+          <w:color w:val="000000"/>
+        </w:rPr>
+        <w:t>(String message);</w:t>
+      </w:r>
+      <w:r>
+        <w:rPr>
+          <w:rFonts w:ascii="Courier New" w:hAnsi="Courier New" w:cs="Courier New"/>
+          <w:color w:val="000000"/>
+        </w:rPr>
+        <w:br/>
+        <w:t xml:space="preserve">   </w:t>
+      </w:r>
+      <w:r>
+        <w:rPr>
+          <w:rFonts w:ascii="Courier New" w:hAnsi="Courier New" w:cs="Courier New"/>
+          <w:color w:val="000000"/>
+        </w:rPr>
+        <w:br/>
+        <w:t xml:space="preserve">   </w:t>
+      </w:r>
+      <w:r>
+        <w:rPr>
+          <w:rFonts w:ascii="Courier New" w:hAnsi="Courier New" w:cs="Courier New"/>
+          <w:color w:val="FA6400"/>
+        </w:rPr>
+        <w:t>/*</w:t>
+      </w:r>
+      <w:r>
+        <w:rPr>
+          <w:rFonts w:ascii="Courier New" w:hAnsi="Courier New" w:cs="Courier New"/>
+          <w:color w:val="FA6400"/>
+        </w:rPr>
+        <w:br/>
+        <w:t xml:space="preserve">   * Method that creates the timer for checking timeouts on messages</w:t>
+      </w:r>
+      <w:r>
+        <w:rPr>
+          <w:rFonts w:ascii="Courier New" w:hAnsi="Courier New" w:cs="Courier New"/>
+          <w:color w:val="FA6400"/>
+        </w:rPr>
+        <w:br/>
+        <w:t xml:space="preserve">   */</w:t>
+      </w:r>
+      <w:r>
+        <w:rPr>
+          <w:rFonts w:ascii="Courier New" w:hAnsi="Courier New" w:cs="Courier New"/>
+          <w:color w:val="FA6400"/>
+        </w:rPr>
+        <w:br/>
+      </w:r>
+      <w:r>
+        <w:rPr>
+          <w:rFonts w:ascii="Courier New" w:hAnsi="Courier New" w:cs="Courier New"/>
+          <w:color w:val="000000"/>
+        </w:rPr>
+        <w:t xml:space="preserve">   </w:t>
+      </w:r>
+      <w:r>
+        <w:rPr>
+          <w:rFonts w:ascii="Courier New" w:hAnsi="Courier New" w:cs="Courier New"/>
+          <w:color w:val="941EDF"/>
+        </w:rPr>
+        <w:t>public</w:t>
+      </w:r>
+      <w:r>
+        <w:rPr>
+          <w:rFonts w:ascii="Courier New" w:hAnsi="Courier New" w:cs="Courier New"/>
+          <w:color w:val="000000"/>
+        </w:rPr>
+        <w:t xml:space="preserve"> </w:t>
+      </w:r>
+      <w:r>
+        <w:rPr>
+          <w:rFonts w:ascii="Courier New" w:hAnsi="Courier New" w:cs="Courier New"/>
+          <w:color w:val="941EDF"/>
+        </w:rPr>
+        <w:t>void</w:t>
+      </w:r>
+      <w:r>
+        <w:rPr>
+          <w:rFonts w:ascii="Courier New" w:hAnsi="Courier New" w:cs="Courier New"/>
+          <w:color w:val="000000"/>
+        </w:rPr>
+        <w:t xml:space="preserve"> timer();</w:t>
+      </w:r>
+      <w:r>
+        <w:rPr>
+          <w:rFonts w:ascii="Courier New" w:hAnsi="Courier New" w:cs="Courier New"/>
+          <w:color w:val="000000"/>
+        </w:rPr>
+        <w:br/>
+        <w:t>}</w:t>
+      </w:r>
+      <w:r>
+        <w:rPr>
+          <w:rFonts w:ascii="Courier New" w:hAnsi="Courier New" w:cs="Courier New"/>
+          <w:color w:val="000000"/>
+        </w:rPr>
+        <w:br/>
+      </w:r>
+    </w:p>
+    <w:p/>
+    <w:p/>
+    <w:p/>
+    <w:p/>
+    <w:p>
+      <w:pPr>
+        <w:pStyle w:val="Heading2"/>
+      </w:pPr>
+      <w:bookmarkStart w:id="17" w:name="_Toc351926655"/>
+      <w:proofErr w:type="spellStart"/>
+      <w:r>
+        <w:t>MessageHandler</w:t>
+      </w:r>
+      <w:bookmarkEnd w:id="17"/>
+      <w:proofErr w:type="spellEnd"/>
+    </w:p>
+    <w:p/>
+    <w:p>
+      <w:r>
+        <w:rPr>
+          <w:rFonts w:ascii="Courier New" w:hAnsi="Courier New" w:cs="Courier New"/>
+          <w:color w:val="FA6400"/>
+        </w:rPr>
+        <w:t>/*</w:t>
+      </w:r>
+      <w:r>
+        <w:rPr>
+          <w:rFonts w:ascii="Courier New" w:hAnsi="Courier New" w:cs="Courier New"/>
+          <w:color w:val="FA6400"/>
+        </w:rPr>
+        <w:br/>
+        <w:t xml:space="preserve">* </w:t>
+      </w:r>
+      <w:proofErr w:type="gramStart"/>
+      <w:r>
+        <w:rPr>
+          <w:rFonts w:ascii="Courier New" w:hAnsi="Courier New" w:cs="Courier New"/>
+          <w:color w:val="FA6400"/>
+        </w:rPr>
+        <w:t>This</w:t>
+      </w:r>
+      <w:proofErr w:type="gramEnd"/>
+      <w:r>
+        <w:rPr>
+          <w:rFonts w:ascii="Courier New" w:hAnsi="Courier New" w:cs="Courier New"/>
+          <w:color w:val="FA6400"/>
+        </w:rPr>
+        <w:t xml:space="preserve"> class abstracts away the implementation of the communications protocol</w:t>
+      </w:r>
+      <w:r>
+        <w:rPr>
+          <w:rFonts w:ascii="Courier New" w:hAnsi="Courier New" w:cs="Courier New"/>
+          <w:color w:val="FA6400"/>
+        </w:rPr>
+        <w:br/>
+        <w:t>* This class contains methods that are required to decode and encode various</w:t>
+      </w:r>
+      <w:r>
+        <w:rPr>
+          <w:rFonts w:ascii="Courier New" w:hAnsi="Courier New" w:cs="Courier New"/>
+          <w:color w:val="FA6400"/>
+        </w:rPr>
+        <w:br/>
+        <w:t>* messages that the robot needs to send to the base station.</w:t>
+      </w:r>
+      <w:r>
+        <w:rPr>
+          <w:rFonts w:ascii="Courier New" w:hAnsi="Courier New" w:cs="Courier New"/>
+          <w:color w:val="FA6400"/>
+        </w:rPr>
+        <w:br/>
+        <w:t>*/</w:t>
+      </w:r>
+      <w:r>
+        <w:rPr>
+          <w:rFonts w:ascii="Courier New" w:hAnsi="Courier New" w:cs="Courier New"/>
+          <w:color w:val="FA6400"/>
+        </w:rPr>
+        <w:br/>
+      </w:r>
+      <w:r>
+        <w:rPr>
+          <w:rFonts w:ascii="Courier New" w:hAnsi="Courier New" w:cs="Courier New"/>
+          <w:color w:val="FA6400"/>
+        </w:rPr>
+        <w:br/>
+      </w:r>
+      <w:r>
+        <w:rPr>
+          <w:rFonts w:ascii="Courier New" w:hAnsi="Courier New" w:cs="Courier New"/>
+          <w:color w:val="941EDF"/>
+        </w:rPr>
+        <w:t>public</w:t>
+      </w:r>
+      <w:r>
+        <w:rPr>
+          <w:rFonts w:ascii="Courier New" w:hAnsi="Courier New" w:cs="Courier New"/>
+          <w:color w:val="000000"/>
+        </w:rPr>
+        <w:t xml:space="preserve"> Class </w:t>
+      </w:r>
+      <w:proofErr w:type="spellStart"/>
+      <w:proofErr w:type="gramStart"/>
+      <w:r>
+        <w:rPr>
+          <w:rFonts w:ascii="Courier New" w:hAnsi="Courier New" w:cs="Courier New"/>
+          <w:color w:val="000000"/>
+        </w:rPr>
+        <w:t>MessageHandler</w:t>
+      </w:r>
+      <w:proofErr w:type="spellEnd"/>
+      <w:r>
+        <w:rPr>
+          <w:rFonts w:ascii="Courier New" w:hAnsi="Courier New" w:cs="Courier New"/>
+          <w:color w:val="000000"/>
+        </w:rPr>
+        <w:t>{</w:t>
+      </w:r>
+      <w:proofErr w:type="gramEnd"/>
+      <w:r>
+        <w:rPr>
+          <w:rFonts w:ascii="Courier New" w:hAnsi="Courier New" w:cs="Courier New"/>
+          <w:color w:val="000000"/>
+        </w:rPr>
+        <w:br/>
+        <w:t xml:space="preserve">   </w:t>
+      </w:r>
+      <w:r>
+        <w:rPr>
+          <w:rFonts w:ascii="Courier New" w:hAnsi="Courier New" w:cs="Courier New"/>
+          <w:color w:val="000000"/>
+        </w:rPr>
+        <w:br/>
+        <w:t xml:space="preserve">   </w:t>
+      </w:r>
+      <w:r>
+        <w:rPr>
+          <w:rFonts w:ascii="Courier New" w:hAnsi="Courier New" w:cs="Courier New"/>
+          <w:color w:val="FA6400"/>
+        </w:rPr>
+        <w:t>/*</w:t>
+      </w:r>
+      <w:r>
+        <w:rPr>
+          <w:rFonts w:ascii="Courier New" w:hAnsi="Courier New" w:cs="Courier New"/>
+          <w:color w:val="FA6400"/>
+        </w:rPr>
+        <w:br/>
+        <w:t xml:space="preserve">   * </w:t>
+      </w:r>
+      <w:proofErr w:type="spellStart"/>
+      <w:r>
+        <w:rPr>
+          <w:rFonts w:ascii="Courier New" w:hAnsi="Courier New" w:cs="Courier New"/>
+          <w:color w:val="FA6400"/>
+        </w:rPr>
+        <w:t>decodeMessage</w:t>
+      </w:r>
+      <w:proofErr w:type="spellEnd"/>
+      <w:r>
+        <w:rPr>
+          <w:rFonts w:ascii="Courier New" w:hAnsi="Courier New" w:cs="Courier New"/>
+          <w:color w:val="FA6400"/>
+        </w:rPr>
+        <w:t xml:space="preserve"> takes a message and decodes into parameters for </w:t>
+      </w:r>
+      <w:r>
+        <w:rPr>
+          <w:rFonts w:ascii="Courier New" w:hAnsi="Courier New" w:cs="Courier New"/>
+          <w:color w:val="FA6400"/>
+        </w:rPr>
+        <w:br/>
+        <w:t xml:space="preserve">   * the Driver to use.</w:t>
+      </w:r>
+      <w:r>
+        <w:rPr>
+          <w:rFonts w:ascii="Courier New" w:hAnsi="Courier New" w:cs="Courier New"/>
+          <w:color w:val="FA6400"/>
+        </w:rPr>
+        <w:br/>
+        <w:t xml:space="preserve">   * Parameter message is the message to be decoded</w:t>
+      </w:r>
+      <w:r>
+        <w:rPr>
+          <w:rFonts w:ascii="Courier New" w:hAnsi="Courier New" w:cs="Courier New"/>
+          <w:color w:val="FA6400"/>
+        </w:rPr>
+        <w:br/>
+        <w:t xml:space="preserve">   */</w:t>
+      </w:r>
+      <w:r>
+        <w:rPr>
+          <w:rFonts w:ascii="Courier New" w:hAnsi="Courier New" w:cs="Courier New"/>
+          <w:color w:val="FA6400"/>
+        </w:rPr>
+        <w:br/>
+      </w:r>
+      <w:r>
+        <w:rPr>
+          <w:rFonts w:ascii="Courier New" w:hAnsi="Courier New" w:cs="Courier New"/>
+          <w:color w:val="000000"/>
+        </w:rPr>
+        <w:t xml:space="preserve">   </w:t>
+      </w:r>
+      <w:r>
+        <w:rPr>
+          <w:rFonts w:ascii="Courier New" w:hAnsi="Courier New" w:cs="Courier New"/>
+          <w:color w:val="941EDF"/>
+        </w:rPr>
+        <w:t>public</w:t>
+      </w:r>
+      <w:r>
+        <w:rPr>
+          <w:rFonts w:ascii="Courier New" w:hAnsi="Courier New" w:cs="Courier New"/>
+          <w:color w:val="000000"/>
+        </w:rPr>
+        <w:t xml:space="preserve"> </w:t>
+      </w:r>
+      <w:proofErr w:type="spellStart"/>
+      <w:r>
+        <w:rPr>
+          <w:rFonts w:ascii="Courier New" w:hAnsi="Courier New" w:cs="Courier New"/>
+          <w:color w:val="000000"/>
+        </w:rPr>
+        <w:t>ArrayList</w:t>
+      </w:r>
+      <w:proofErr w:type="spellEnd"/>
+      <w:r>
+        <w:rPr>
+          <w:rFonts w:ascii="Courier New" w:hAnsi="Courier New" w:cs="Courier New"/>
+          <w:color w:val="000000"/>
+        </w:rPr>
+        <w:t xml:space="preserve">&lt;String&gt; </w:t>
+      </w:r>
+      <w:proofErr w:type="spellStart"/>
+      <w:proofErr w:type="gramStart"/>
+      <w:r>
+        <w:rPr>
+          <w:rFonts w:ascii="Courier New" w:hAnsi="Courier New" w:cs="Courier New"/>
+          <w:color w:val="000000"/>
+        </w:rPr>
+        <w:t>decodeMessage</w:t>
+      </w:r>
+      <w:proofErr w:type="spellEnd"/>
+      <w:r>
+        <w:rPr>
+          <w:rFonts w:ascii="Courier New" w:hAnsi="Courier New" w:cs="Courier New"/>
+          <w:color w:val="000000"/>
+        </w:rPr>
+        <w:t>(</w:t>
+      </w:r>
+      <w:proofErr w:type="gramEnd"/>
+      <w:r>
+        <w:rPr>
+          <w:rFonts w:ascii="Courier New" w:hAnsi="Courier New" w:cs="Courier New"/>
+          <w:color w:val="000000"/>
+        </w:rPr>
+        <w:t>String message);</w:t>
+      </w:r>
+      <w:r>
+        <w:rPr>
+          <w:rFonts w:ascii="Courier New" w:hAnsi="Courier New" w:cs="Courier New"/>
+          <w:color w:val="000000"/>
+        </w:rPr>
+        <w:br/>
+        <w:t xml:space="preserve">   </w:t>
+      </w:r>
+      <w:r>
+        <w:rPr>
+          <w:rFonts w:ascii="Courier New" w:hAnsi="Courier New" w:cs="Courier New"/>
+          <w:color w:val="000000"/>
+        </w:rPr>
+        <w:br/>
+        <w:t xml:space="preserve">   </w:t>
+      </w:r>
+      <w:r>
+        <w:rPr>
+          <w:rFonts w:ascii="Courier New" w:hAnsi="Courier New" w:cs="Courier New"/>
+          <w:color w:val="FA6400"/>
+        </w:rPr>
+        <w:t>/*</w:t>
+      </w:r>
+      <w:r>
+        <w:rPr>
+          <w:rFonts w:ascii="Courier New" w:hAnsi="Courier New" w:cs="Courier New"/>
+          <w:color w:val="FA6400"/>
+        </w:rPr>
+        <w:br/>
+        <w:t xml:space="preserve">   * </w:t>
+      </w:r>
+      <w:proofErr w:type="spellStart"/>
+      <w:r>
+        <w:rPr>
+          <w:rFonts w:ascii="Courier New" w:hAnsi="Courier New" w:cs="Courier New"/>
+          <w:color w:val="FA6400"/>
+        </w:rPr>
+        <w:t>encodeMessage</w:t>
+      </w:r>
+      <w:proofErr w:type="spellEnd"/>
+      <w:r>
+        <w:rPr>
+          <w:rFonts w:ascii="Courier New" w:hAnsi="Courier New" w:cs="Courier New"/>
+          <w:color w:val="FA6400"/>
+        </w:rPr>
+        <w:t xml:space="preserve"> uses parameters from the Driver to create a message</w:t>
+      </w:r>
+      <w:r>
+        <w:rPr>
+          <w:rFonts w:ascii="Courier New" w:hAnsi="Courier New" w:cs="Courier New"/>
+          <w:color w:val="FA6400"/>
+        </w:rPr>
+        <w:br/>
+        <w:t xml:space="preserve">   * to be sent to the base station.</w:t>
+      </w:r>
+      <w:r>
+        <w:rPr>
+          <w:rFonts w:ascii="Courier New" w:hAnsi="Courier New" w:cs="Courier New"/>
+          <w:color w:val="FA6400"/>
+        </w:rPr>
+        <w:br/>
+        <w:t xml:space="preserve">   * Parameter message is </w:t>
+      </w:r>
+      <w:proofErr w:type="spellStart"/>
+      <w:r>
+        <w:rPr>
+          <w:rFonts w:ascii="Courier New" w:hAnsi="Courier New" w:cs="Courier New"/>
+          <w:color w:val="FA6400"/>
+        </w:rPr>
+        <w:t>ArrayList</w:t>
+      </w:r>
+      <w:proofErr w:type="spellEnd"/>
+      <w:r>
+        <w:rPr>
+          <w:rFonts w:ascii="Courier New" w:hAnsi="Courier New" w:cs="Courier New"/>
+          <w:color w:val="FA6400"/>
+        </w:rPr>
+        <w:t xml:space="preserve"> of Strings to be used to crease message</w:t>
+      </w:r>
+      <w:r>
+        <w:rPr>
+          <w:rFonts w:ascii="Courier New" w:hAnsi="Courier New" w:cs="Courier New"/>
+          <w:color w:val="FA6400"/>
+        </w:rPr>
+        <w:br/>
+        <w:t xml:space="preserve">   */</w:t>
+      </w:r>
+      <w:r>
+        <w:rPr>
+          <w:rFonts w:ascii="Courier New" w:hAnsi="Courier New" w:cs="Courier New"/>
+          <w:color w:val="FA6400"/>
+        </w:rPr>
+        <w:br/>
+      </w:r>
+      <w:r>
+        <w:rPr>
+          <w:rFonts w:ascii="Courier New" w:hAnsi="Courier New" w:cs="Courier New"/>
+          <w:color w:val="000000"/>
+        </w:rPr>
+        <w:t xml:space="preserve">   </w:t>
+      </w:r>
+      <w:r>
+        <w:rPr>
+          <w:rFonts w:ascii="Courier New" w:hAnsi="Courier New" w:cs="Courier New"/>
+          <w:color w:val="941EDF"/>
+        </w:rPr>
+        <w:t>public</w:t>
+      </w:r>
+      <w:r>
+        <w:rPr>
+          <w:rFonts w:ascii="Courier New" w:hAnsi="Courier New" w:cs="Courier New"/>
+          <w:color w:val="000000"/>
+        </w:rPr>
+        <w:t xml:space="preserve"> String </w:t>
+      </w:r>
+      <w:proofErr w:type="spellStart"/>
+      <w:r>
+        <w:rPr>
+          <w:rFonts w:ascii="Courier New" w:hAnsi="Courier New" w:cs="Courier New"/>
+          <w:color w:val="000000"/>
+        </w:rPr>
+        <w:t>encodeMessage</w:t>
+      </w:r>
+      <w:proofErr w:type="spellEnd"/>
+      <w:r>
+        <w:rPr>
+          <w:rFonts w:ascii="Courier New" w:hAnsi="Courier New" w:cs="Courier New"/>
+          <w:color w:val="000000"/>
+        </w:rPr>
+        <w:t>(</w:t>
+      </w:r>
+      <w:proofErr w:type="spellStart"/>
+      <w:r>
+        <w:rPr>
+          <w:rFonts w:ascii="Courier New" w:hAnsi="Courier New" w:cs="Courier New"/>
+          <w:color w:val="000000"/>
+        </w:rPr>
+        <w:t>ArrayList</w:t>
+      </w:r>
+      <w:proofErr w:type="spellEnd"/>
+      <w:r>
+        <w:rPr>
+          <w:rFonts w:ascii="Courier New" w:hAnsi="Courier New" w:cs="Courier New"/>
+          <w:color w:val="000000"/>
+        </w:rPr>
+        <w:t>&lt;String&gt; message);</w:t>
+      </w:r>
+      <w:r>
+        <w:rPr>
+          <w:rFonts w:ascii="Courier New" w:hAnsi="Courier New" w:cs="Courier New"/>
+          <w:color w:val="000000"/>
+        </w:rPr>
+        <w:br/>
+        <w:t xml:space="preserve">   </w:t>
+      </w:r>
+      <w:r>
+        <w:rPr>
+          <w:rFonts w:ascii="Courier New" w:hAnsi="Courier New" w:cs="Courier New"/>
+          <w:color w:val="000000"/>
+        </w:rPr>
+        <w:br/>
+        <w:t xml:space="preserve">   </w:t>
+      </w:r>
+      <w:r>
+        <w:rPr>
+          <w:rFonts w:ascii="Courier New" w:hAnsi="Courier New" w:cs="Courier New"/>
+          <w:color w:val="FA6400"/>
+        </w:rPr>
+        <w:t>/*</w:t>
+      </w:r>
+      <w:r>
+        <w:rPr>
+          <w:rFonts w:ascii="Courier New" w:hAnsi="Courier New" w:cs="Courier New"/>
+          <w:color w:val="FA6400"/>
+        </w:rPr>
+        <w:br/>
+        <w:t xml:space="preserve">   * Verify checksum verifies if the calculated checksum is equivalent</w:t>
+      </w:r>
+      <w:r>
+        <w:rPr>
+          <w:rFonts w:ascii="Courier New" w:hAnsi="Courier New" w:cs="Courier New"/>
+          <w:color w:val="FA6400"/>
+        </w:rPr>
+        <w:br/>
+        <w:t xml:space="preserve">   * to the checksum sent in the message</w:t>
+      </w:r>
+      <w:r>
+        <w:rPr>
+          <w:rFonts w:ascii="Courier New" w:hAnsi="Courier New" w:cs="Courier New"/>
+          <w:color w:val="FA6400"/>
+        </w:rPr>
+        <w:br/>
+        <w:t xml:space="preserve">   * Parameter message is String on which to check checksum</w:t>
+      </w:r>
+      <w:r>
+        <w:rPr>
+          <w:rFonts w:ascii="Courier New" w:hAnsi="Courier New" w:cs="Courier New"/>
+          <w:color w:val="FA6400"/>
+        </w:rPr>
+        <w:br/>
+        <w:t xml:space="preserve">   */</w:t>
+      </w:r>
+      <w:r>
+        <w:rPr>
+          <w:rFonts w:ascii="Courier New" w:hAnsi="Courier New" w:cs="Courier New"/>
+          <w:color w:val="FA6400"/>
+        </w:rPr>
+        <w:br/>
+      </w:r>
+      <w:r>
+        <w:rPr>
+          <w:rFonts w:ascii="Courier New" w:hAnsi="Courier New" w:cs="Courier New"/>
+          <w:color w:val="000000"/>
+        </w:rPr>
+        <w:t xml:space="preserve">   </w:t>
+      </w:r>
+      <w:r>
+        <w:rPr>
+          <w:rFonts w:ascii="Courier New" w:hAnsi="Courier New" w:cs="Courier New"/>
+          <w:color w:val="941EDF"/>
+        </w:rPr>
+        <w:t>private</w:t>
+      </w:r>
+      <w:r>
+        <w:rPr>
+          <w:rFonts w:ascii="Courier New" w:hAnsi="Courier New" w:cs="Courier New"/>
+          <w:color w:val="000000"/>
+        </w:rPr>
+        <w:t xml:space="preserve"> </w:t>
+      </w:r>
+      <w:proofErr w:type="spellStart"/>
+      <w:r>
+        <w:rPr>
+          <w:rFonts w:ascii="Courier New" w:hAnsi="Courier New" w:cs="Courier New"/>
+          <w:color w:val="941EDF"/>
+        </w:rPr>
+        <w:t>boolean</w:t>
+      </w:r>
+      <w:proofErr w:type="spellEnd"/>
+      <w:r>
+        <w:rPr>
+          <w:rFonts w:ascii="Courier New" w:hAnsi="Courier New" w:cs="Courier New"/>
+          <w:color w:val="000000"/>
+        </w:rPr>
+        <w:t xml:space="preserve"> </w:t>
+      </w:r>
+      <w:proofErr w:type="spellStart"/>
+      <w:r>
+        <w:rPr>
+          <w:rFonts w:ascii="Courier New" w:hAnsi="Courier New" w:cs="Courier New"/>
+          <w:color w:val="000000"/>
+        </w:rPr>
+        <w:t>verifyChecksum</w:t>
+      </w:r>
+      <w:proofErr w:type="spellEnd"/>
+      <w:r>
+        <w:rPr>
+          <w:rFonts w:ascii="Courier New" w:hAnsi="Courier New" w:cs="Courier New"/>
+          <w:color w:val="000000"/>
+        </w:rPr>
+        <w:t>(String message);</w:t>
+      </w:r>
+      <w:r>
+        <w:rPr>
+          <w:rFonts w:ascii="Courier New" w:hAnsi="Courier New" w:cs="Courier New"/>
+          <w:color w:val="000000"/>
+        </w:rPr>
+        <w:br/>
+        <w:t xml:space="preserve">   </w:t>
+      </w:r>
+      <w:r>
+        <w:rPr>
+          <w:rFonts w:ascii="Courier New" w:hAnsi="Courier New" w:cs="Courier New"/>
+          <w:color w:val="000000"/>
+        </w:rPr>
+        <w:br/>
+        <w:t xml:space="preserve">   </w:t>
+      </w:r>
+      <w:r>
+        <w:rPr>
+          <w:rFonts w:ascii="Courier New" w:hAnsi="Courier New" w:cs="Courier New"/>
+          <w:color w:val="FA6400"/>
+        </w:rPr>
+        <w:t>/*</w:t>
+      </w:r>
+      <w:r>
+        <w:rPr>
+          <w:rFonts w:ascii="Courier New" w:hAnsi="Courier New" w:cs="Courier New"/>
+          <w:color w:val="FA6400"/>
+        </w:rPr>
+        <w:br/>
+        <w:t xml:space="preserve">   * Calculates the checksum of the provided message</w:t>
+      </w:r>
+      <w:r>
+        <w:rPr>
+          <w:rFonts w:ascii="Courier New" w:hAnsi="Courier New" w:cs="Courier New"/>
+          <w:color w:val="FA6400"/>
+        </w:rPr>
+        <w:br/>
+        <w:t xml:space="preserve">   * Parameter message is the message on which to get the checksum</w:t>
+      </w:r>
+      <w:r>
+        <w:rPr>
+          <w:rFonts w:ascii="Courier New" w:hAnsi="Courier New" w:cs="Courier New"/>
+          <w:color w:val="FA6400"/>
+        </w:rPr>
+        <w:br/>
+        <w:t xml:space="preserve">   */</w:t>
+      </w:r>
+      <w:r>
+        <w:rPr>
+          <w:rFonts w:ascii="Courier New" w:hAnsi="Courier New" w:cs="Courier New"/>
+          <w:color w:val="FA6400"/>
+        </w:rPr>
+        <w:br/>
+      </w:r>
+      <w:r>
+        <w:rPr>
+          <w:rFonts w:ascii="Courier New" w:hAnsi="Courier New" w:cs="Courier New"/>
+          <w:color w:val="000000"/>
+        </w:rPr>
+        <w:t xml:space="preserve">   </w:t>
+      </w:r>
+      <w:r>
+        <w:rPr>
+          <w:rFonts w:ascii="Courier New" w:hAnsi="Courier New" w:cs="Courier New"/>
+          <w:color w:val="941EDF"/>
+        </w:rPr>
+        <w:t>private</w:t>
+      </w:r>
+      <w:r>
+        <w:rPr>
+          <w:rFonts w:ascii="Courier New" w:hAnsi="Courier New" w:cs="Courier New"/>
+          <w:color w:val="000000"/>
+        </w:rPr>
+        <w:t xml:space="preserve"> String </w:t>
+      </w:r>
+      <w:proofErr w:type="spellStart"/>
+      <w:r>
+        <w:rPr>
+          <w:rFonts w:ascii="Courier New" w:hAnsi="Courier New" w:cs="Courier New"/>
+          <w:color w:val="000000"/>
+        </w:rPr>
+        <w:t>getChecksum</w:t>
+      </w:r>
+      <w:proofErr w:type="spellEnd"/>
+      <w:r>
+        <w:rPr>
+          <w:rFonts w:ascii="Courier New" w:hAnsi="Courier New" w:cs="Courier New"/>
+          <w:color w:val="000000"/>
+        </w:rPr>
+        <w:t>(String message);</w:t>
+      </w:r>
+      <w:r>
+        <w:rPr>
+          <w:rFonts w:ascii="Courier New" w:hAnsi="Courier New" w:cs="Courier New"/>
+          <w:color w:val="000000"/>
+        </w:rPr>
+        <w:br/>
+        <w:t xml:space="preserve">   </w:t>
+      </w:r>
+      <w:r>
+        <w:rPr>
+          <w:rFonts w:ascii="Courier New" w:hAnsi="Courier New" w:cs="Courier New"/>
+          <w:color w:val="000000"/>
+        </w:rPr>
+        <w:br/>
+        <w:t xml:space="preserve">   </w:t>
+      </w:r>
+      <w:r>
+        <w:rPr>
+          <w:rFonts w:ascii="Courier New" w:hAnsi="Courier New" w:cs="Courier New"/>
+          <w:color w:val="FA6400"/>
+        </w:rPr>
+        <w:t>/*</w:t>
+      </w:r>
+      <w:r>
+        <w:rPr>
+          <w:rFonts w:ascii="Courier New" w:hAnsi="Courier New" w:cs="Courier New"/>
+          <w:color w:val="FA6400"/>
+        </w:rPr>
+        <w:br/>
+        <w:t xml:space="preserve">   * Checks to see if number is of a numeric type (i.e. it </w:t>
+      </w:r>
+      <w:r>
+        <w:rPr>
+          <w:rFonts w:ascii="Courier New" w:hAnsi="Courier New" w:cs="Courier New"/>
+          <w:color w:val="FA6400"/>
+        </w:rPr>
+        <w:lastRenderedPageBreak/>
+        <w:t>can be converted to number)</w:t>
+      </w:r>
+      <w:r>
+        <w:rPr>
+          <w:rFonts w:ascii="Courier New" w:hAnsi="Courier New" w:cs="Courier New"/>
+          <w:color w:val="FA6400"/>
+        </w:rPr>
+        <w:br/>
+        <w:t xml:space="preserve">   * Parameter number is the String to check whether the number is a </w:t>
+      </w:r>
+      <w:proofErr w:type="spellStart"/>
+      <w:r>
+        <w:rPr>
+          <w:rFonts w:ascii="Courier New" w:hAnsi="Courier New" w:cs="Courier New"/>
+          <w:color w:val="FA6400"/>
+        </w:rPr>
+        <w:t>boolean</w:t>
+      </w:r>
+      <w:proofErr w:type="spellEnd"/>
+      <w:r>
+        <w:rPr>
+          <w:rFonts w:ascii="Courier New" w:hAnsi="Courier New" w:cs="Courier New"/>
+          <w:color w:val="FA6400"/>
+        </w:rPr>
+        <w:br/>
+        <w:t xml:space="preserve">  */</w:t>
+      </w:r>
+      <w:r>
+        <w:rPr>
+          <w:rFonts w:ascii="Courier New" w:hAnsi="Courier New" w:cs="Courier New"/>
+          <w:color w:val="FA6400"/>
+        </w:rPr>
+        <w:br/>
+      </w:r>
+      <w:r>
+        <w:rPr>
+          <w:rFonts w:ascii="Courier New" w:hAnsi="Courier New" w:cs="Courier New"/>
+          <w:color w:val="000000"/>
+        </w:rPr>
+        <w:t xml:space="preserve">   </w:t>
+      </w:r>
+      <w:r>
+        <w:rPr>
+          <w:rFonts w:ascii="Courier New" w:hAnsi="Courier New" w:cs="Courier New"/>
+          <w:color w:val="941EDF"/>
+        </w:rPr>
+        <w:t>private</w:t>
+      </w:r>
+      <w:r>
+        <w:rPr>
+          <w:rFonts w:ascii="Courier New" w:hAnsi="Courier New" w:cs="Courier New"/>
+          <w:color w:val="000000"/>
+        </w:rPr>
+        <w:t xml:space="preserve"> </w:t>
+      </w:r>
+      <w:proofErr w:type="spellStart"/>
+      <w:r>
+        <w:rPr>
+          <w:rFonts w:ascii="Courier New" w:hAnsi="Courier New" w:cs="Courier New"/>
+          <w:color w:val="941EDF"/>
+        </w:rPr>
+        <w:t>boolean</w:t>
+      </w:r>
+      <w:proofErr w:type="spellEnd"/>
+      <w:r>
+        <w:rPr>
+          <w:rFonts w:ascii="Courier New" w:hAnsi="Courier New" w:cs="Courier New"/>
+          <w:color w:val="000000"/>
+        </w:rPr>
+        <w:t xml:space="preserve"> </w:t>
+      </w:r>
+      <w:proofErr w:type="spellStart"/>
+      <w:r>
+        <w:rPr>
+          <w:rFonts w:ascii="Courier New" w:hAnsi="Courier New" w:cs="Courier New"/>
+          <w:color w:val="000000"/>
+        </w:rPr>
+        <w:t>isNumeric</w:t>
+      </w:r>
+      <w:proofErr w:type="spellEnd"/>
+      <w:r>
+        <w:rPr>
+          <w:rFonts w:ascii="Courier New" w:hAnsi="Courier New" w:cs="Courier New"/>
+          <w:color w:val="000000"/>
+        </w:rPr>
+        <w:t>(String number);</w:t>
+      </w:r>
+      <w:r>
+        <w:rPr>
+          <w:rFonts w:ascii="Courier New" w:hAnsi="Courier New" w:cs="Courier New"/>
+          <w:color w:val="000000"/>
+        </w:rPr>
+        <w:br/>
+        <w:t>}</w:t>
+      </w:r>
     </w:p>
     <w:sectPr>
       <w:footerReference w:type="even" r:id="rId11"/>
@@ -2314,7 +6034,6 @@
     <w:next w:val="Normal"/>
     <w:autoRedefine/>
     <w:uiPriority w:val="39"/>
-    <w:semiHidden/>
     <w:unhideWhenUsed/>
     <w:rsid w:val="000F080E"/>
     <w:pPr>
@@ -2327,7 +6046,6 @@
     <w:next w:val="Normal"/>
     <w:autoRedefine/>
     <w:uiPriority w:val="39"/>
-    <w:semiHidden/>
     <w:unhideWhenUsed/>
     <w:rsid w:val="003B0FFB"/>
     <w:pPr>
@@ -2360,6 +6078,17 @@
       <w:rFonts w:ascii="Tahoma" w:hAnsi="Tahoma" w:cs="Tahoma"/>
       <w:sz w:val="16"/>
       <w:szCs w:val="16"/>
+    </w:rPr>
+  </w:style>
+  <w:style w:type="character" w:styleId="Hyperlink">
+    <w:name w:val="Hyperlink"/>
+    <w:basedOn w:val="DefaultParagraphFont"/>
+    <w:uiPriority w:val="99"/>
+    <w:unhideWhenUsed/>
+    <w:rsid w:val="008B04FC"/>
+    <w:rPr>
+      <w:color w:val="0000FF" w:themeColor="hyperlink"/>
+      <w:u w:val="single"/>
     </w:rPr>
   </w:style>
 </w:styles>

</xml_diff>